<commit_message>
CAN1-48  Modified AFR requirement
</commit_message>
<xml_diff>
--- a/Documentations/Requirements/Acceptance_Filter_Requirement.docx
+++ b/Documentations/Requirements/Acceptance_Filter_Requirement.docx
@@ -292,15 +292,31 @@
           <w:sz w:val="24"/>
           <w:szCs w:val="24"/>
         </w:rPr>
-        <w:t>i_rx_message</w:t>
-      </w:r>
-      <w:proofErr w:type="spellEnd"/>
-      <w:r>
-        <w:rPr>
-          <w:sz w:val="24"/>
-          <w:szCs w:val="24"/>
-        </w:rPr>
-        <w:t xml:space="preserve">[127:0]’ shall be synchronized with the </w:t>
+        <w:t>i_rx_</w:t>
+      </w:r>
+      <w:proofErr w:type="gramStart"/>
+      <w:r>
+        <w:rPr>
+          <w:sz w:val="24"/>
+          <w:szCs w:val="24"/>
+        </w:rPr>
+        <w:t>message</w:t>
+      </w:r>
+      <w:proofErr w:type="spellEnd"/>
+      <w:r>
+        <w:rPr>
+          <w:sz w:val="24"/>
+          <w:szCs w:val="24"/>
+        </w:rPr>
+        <w:t>[</w:t>
+      </w:r>
+      <w:proofErr w:type="gramEnd"/>
+      <w:r>
+        <w:rPr>
+          <w:sz w:val="24"/>
+          <w:szCs w:val="24"/>
+        </w:rPr>
+        <w:t xml:space="preserve">127:0]’ shall be synchronized with the </w:t>
       </w:r>
       <w:r>
         <w:rPr>
@@ -354,30 +370,68 @@
           <w:sz w:val="24"/>
           <w:szCs w:val="24"/>
         </w:rPr>
-        <w:t>If ‘i_uaf1’ is set to 1, AFIR1 and AFMR1 shall be used</w:t>
-      </w:r>
-      <w:r>
-        <w:rPr>
-          <w:sz w:val="24"/>
-          <w:szCs w:val="24"/>
-        </w:rPr>
-        <w:t xml:space="preserve"> to check input data ‘</w:t>
-      </w:r>
-      <w:proofErr w:type="spellStart"/>
-      <w:r>
-        <w:rPr>
-          <w:sz w:val="24"/>
-          <w:szCs w:val="24"/>
-        </w:rPr>
-        <w:t>i_rx_message</w:t>
-      </w:r>
-      <w:proofErr w:type="spellEnd"/>
-      <w:r>
-        <w:rPr>
-          <w:sz w:val="24"/>
-          <w:szCs w:val="24"/>
-        </w:rPr>
-        <w:t>[127:</w:t>
+        <w:t>If ‘i_uaf1’ is set to 1</w:t>
+      </w:r>
+      <w:r>
+        <w:rPr>
+          <w:sz w:val="24"/>
+          <w:szCs w:val="24"/>
+        </w:rPr>
+        <w:t xml:space="preserve"> </w:t>
+      </w:r>
+      <w:r>
+        <w:rPr>
+          <w:rFonts w:hint="eastAsia"/>
+          <w:sz w:val="24"/>
+          <w:szCs w:val="24"/>
+        </w:rPr>
+        <w:t>and</w:t>
+      </w:r>
+      <w:r>
+        <w:rPr>
+          <w:sz w:val="24"/>
+          <w:szCs w:val="24"/>
+        </w:rPr>
+        <w:t xml:space="preserve"> input </w:t>
+      </w:r>
+      <w:r>
+        <w:rPr>
+          <w:sz w:val="24"/>
+          <w:szCs w:val="24"/>
+        </w:rPr>
+        <w:t>data ‘</w:t>
+      </w:r>
+      <w:proofErr w:type="spellStart"/>
+      <w:r>
+        <w:rPr>
+          <w:sz w:val="24"/>
+          <w:szCs w:val="24"/>
+        </w:rPr>
+        <w:t>i_rx_</w:t>
+      </w:r>
+      <w:proofErr w:type="gramStart"/>
+      <w:r>
+        <w:rPr>
+          <w:sz w:val="24"/>
+          <w:szCs w:val="24"/>
+        </w:rPr>
+        <w:t>message</w:t>
+      </w:r>
+      <w:proofErr w:type="spellEnd"/>
+      <w:r>
+        <w:rPr>
+          <w:sz w:val="24"/>
+          <w:szCs w:val="24"/>
+        </w:rPr>
+        <w:t>[</w:t>
+      </w:r>
+      <w:proofErr w:type="gramEnd"/>
+      <w:r>
+        <w:rPr>
+          <w:sz w:val="24"/>
+          <w:szCs w:val="24"/>
+        </w:rPr>
+        <w:t>127:</w:t>
       </w:r>
       <w:r>
         <w:rPr>
@@ -398,7 +452,7 @@
           <w:sz w:val="24"/>
           <w:szCs w:val="24"/>
         </w:rPr>
-        <w:t>.</w:t>
+        <w:t xml:space="preserve"> is passed checking by AFR1, internal signal ‘in_pass1’ shall be set to 1.</w:t>
       </w:r>
     </w:p>
     <w:p>
@@ -422,44 +476,109 @@
           <w:sz w:val="24"/>
           <w:szCs w:val="24"/>
         </w:rPr>
-        <w:t xml:space="preserve">If ‘i_uaf2’ is set to 1, AFIR2 and AFMR2 </w:t>
-      </w:r>
-      <w:r>
-        <w:rPr>
-          <w:sz w:val="24"/>
-          <w:szCs w:val="24"/>
-        </w:rPr>
-        <w:t>shall be used to check input data ‘</w:t>
-      </w:r>
-      <w:proofErr w:type="spellStart"/>
-      <w:r>
-        <w:rPr>
-          <w:sz w:val="24"/>
-          <w:szCs w:val="24"/>
-        </w:rPr>
-        <w:t>i_rx_message</w:t>
-      </w:r>
-      <w:proofErr w:type="spellEnd"/>
-      <w:r>
-        <w:rPr>
-          <w:sz w:val="24"/>
-          <w:szCs w:val="24"/>
-        </w:rPr>
-        <w:t>[127:</w:t>
-      </w:r>
-      <w:r>
-        <w:rPr>
-          <w:sz w:val="24"/>
-          <w:szCs w:val="24"/>
-        </w:rPr>
-        <w:t>96</w:t>
-      </w:r>
-      <w:r>
-        <w:rPr>
-          <w:sz w:val="24"/>
-          <w:szCs w:val="24"/>
-        </w:rPr>
-        <w:t>]’.</w:t>
+        <w:t xml:space="preserve">If ‘i_uaf1’ is set to </w:t>
+      </w:r>
+      <w:r>
+        <w:rPr>
+          <w:sz w:val="24"/>
+          <w:szCs w:val="24"/>
+        </w:rPr>
+        <w:t>0</w:t>
+      </w:r>
+      <w:r>
+        <w:rPr>
+          <w:sz w:val="24"/>
+          <w:szCs w:val="24"/>
+        </w:rPr>
+        <w:t xml:space="preserve"> </w:t>
+      </w:r>
+      <w:r>
+        <w:rPr>
+          <w:sz w:val="24"/>
+          <w:szCs w:val="24"/>
+        </w:rPr>
+        <w:t>or</w:t>
+      </w:r>
+      <w:r>
+        <w:rPr>
+          <w:sz w:val="24"/>
+          <w:szCs w:val="24"/>
+        </w:rPr>
+        <w:t xml:space="preserve"> input data ‘</w:t>
+      </w:r>
+      <w:proofErr w:type="spellStart"/>
+      <w:r>
+        <w:rPr>
+          <w:sz w:val="24"/>
+          <w:szCs w:val="24"/>
+        </w:rPr>
+        <w:t>i_rx_</w:t>
+      </w:r>
+      <w:proofErr w:type="gramStart"/>
+      <w:r>
+        <w:rPr>
+          <w:sz w:val="24"/>
+          <w:szCs w:val="24"/>
+        </w:rPr>
+        <w:t>message</w:t>
+      </w:r>
+      <w:proofErr w:type="spellEnd"/>
+      <w:r>
+        <w:rPr>
+          <w:sz w:val="24"/>
+          <w:szCs w:val="24"/>
+        </w:rPr>
+        <w:t>[</w:t>
+      </w:r>
+      <w:proofErr w:type="gramEnd"/>
+      <w:r>
+        <w:rPr>
+          <w:sz w:val="24"/>
+          <w:szCs w:val="24"/>
+        </w:rPr>
+        <w:t>127:96]’ is</w:t>
+      </w:r>
+      <w:r>
+        <w:rPr>
+          <w:sz w:val="24"/>
+          <w:szCs w:val="24"/>
+        </w:rPr>
+        <w:t>n’t</w:t>
+      </w:r>
+      <w:r>
+        <w:rPr>
+          <w:sz w:val="24"/>
+          <w:szCs w:val="24"/>
+        </w:rPr>
+        <w:t xml:space="preserve"> passed </w:t>
+      </w:r>
+      <w:r>
+        <w:rPr>
+          <w:sz w:val="24"/>
+          <w:szCs w:val="24"/>
+        </w:rPr>
+        <w:t xml:space="preserve">checking </w:t>
+      </w:r>
+      <w:r>
+        <w:rPr>
+          <w:sz w:val="24"/>
+          <w:szCs w:val="24"/>
+        </w:rPr>
+        <w:t xml:space="preserve">by AFR1, internal signal ‘in_pass1’ shall be set to </w:t>
+      </w:r>
+      <w:r>
+        <w:rPr>
+          <w:sz w:val="24"/>
+          <w:szCs w:val="24"/>
+        </w:rPr>
+        <w:t>0</w:t>
+      </w:r>
+      <w:r>
+        <w:rPr>
+          <w:sz w:val="24"/>
+          <w:szCs w:val="24"/>
+        </w:rPr>
+        <w:t>.</w:t>
       </w:r>
     </w:p>
     <w:p>
@@ -483,44 +602,96 @@
           <w:sz w:val="24"/>
           <w:szCs w:val="24"/>
         </w:rPr>
-        <w:t xml:space="preserve">If ‘i_uaf3’ is set to 1, AFIR3 and AFMR3 </w:t>
-      </w:r>
-      <w:r>
-        <w:rPr>
-          <w:sz w:val="24"/>
-          <w:szCs w:val="24"/>
-        </w:rPr>
-        <w:t>shall be used to check input data ‘</w:t>
-      </w:r>
-      <w:proofErr w:type="spellStart"/>
-      <w:r>
-        <w:rPr>
-          <w:sz w:val="24"/>
-          <w:szCs w:val="24"/>
-        </w:rPr>
-        <w:t>i_rx_message</w:t>
-      </w:r>
-      <w:proofErr w:type="spellEnd"/>
-      <w:r>
-        <w:rPr>
-          <w:sz w:val="24"/>
-          <w:szCs w:val="24"/>
-        </w:rPr>
-        <w:t>[127:</w:t>
-      </w:r>
-      <w:r>
-        <w:rPr>
-          <w:sz w:val="24"/>
-          <w:szCs w:val="24"/>
-        </w:rPr>
-        <w:t>96</w:t>
-      </w:r>
-      <w:r>
-        <w:rPr>
-          <w:sz w:val="24"/>
-          <w:szCs w:val="24"/>
-        </w:rPr>
-        <w:t>]’.</w:t>
+        <w:t>If ‘i_uaf</w:t>
+      </w:r>
+      <w:r>
+        <w:rPr>
+          <w:sz w:val="24"/>
+          <w:szCs w:val="24"/>
+        </w:rPr>
+        <w:t>2</w:t>
+      </w:r>
+      <w:r>
+        <w:rPr>
+          <w:sz w:val="24"/>
+          <w:szCs w:val="24"/>
+        </w:rPr>
+        <w:t xml:space="preserve">’ is set to 1 </w:t>
+      </w:r>
+      <w:r>
+        <w:rPr>
+          <w:rFonts w:hint="eastAsia"/>
+          <w:sz w:val="24"/>
+          <w:szCs w:val="24"/>
+        </w:rPr>
+        <w:t>and</w:t>
+      </w:r>
+      <w:r>
+        <w:rPr>
+          <w:sz w:val="24"/>
+          <w:szCs w:val="24"/>
+        </w:rPr>
+        <w:t xml:space="preserve"> input data ‘</w:t>
+      </w:r>
+      <w:proofErr w:type="spellStart"/>
+      <w:r>
+        <w:rPr>
+          <w:sz w:val="24"/>
+          <w:szCs w:val="24"/>
+        </w:rPr>
+        <w:t>i_rx_</w:t>
+      </w:r>
+      <w:proofErr w:type="gramStart"/>
+      <w:r>
+        <w:rPr>
+          <w:sz w:val="24"/>
+          <w:szCs w:val="24"/>
+        </w:rPr>
+        <w:t>message</w:t>
+      </w:r>
+      <w:proofErr w:type="spellEnd"/>
+      <w:r>
+        <w:rPr>
+          <w:sz w:val="24"/>
+          <w:szCs w:val="24"/>
+        </w:rPr>
+        <w:t>[</w:t>
+      </w:r>
+      <w:proofErr w:type="gramEnd"/>
+      <w:r>
+        <w:rPr>
+          <w:sz w:val="24"/>
+          <w:szCs w:val="24"/>
+        </w:rPr>
+        <w:t>127:96]’ is passed checking by AFR</w:t>
+      </w:r>
+      <w:r>
+        <w:rPr>
+          <w:sz w:val="24"/>
+          <w:szCs w:val="24"/>
+        </w:rPr>
+        <w:t>2</w:t>
+      </w:r>
+      <w:r>
+        <w:rPr>
+          <w:sz w:val="24"/>
+          <w:szCs w:val="24"/>
+        </w:rPr>
+        <w:t>, internal signal ‘in_pass</w:t>
+      </w:r>
+      <w:r>
+        <w:rPr>
+          <w:sz w:val="24"/>
+          <w:szCs w:val="24"/>
+        </w:rPr>
+        <w:t>2</w:t>
+      </w:r>
+      <w:r>
+        <w:rPr>
+          <w:sz w:val="24"/>
+          <w:szCs w:val="24"/>
+        </w:rPr>
+        <w:t>’ shall be set to 1.</w:t>
       </w:r>
     </w:p>
     <w:p>
@@ -544,72 +715,81 @@
           <w:sz w:val="24"/>
           <w:szCs w:val="24"/>
         </w:rPr>
-        <w:t>If ‘i_uaf4’ is set to 1, AFIR</w:t>
-      </w:r>
-      <w:r>
-        <w:rPr>
-          <w:sz w:val="24"/>
-          <w:szCs w:val="24"/>
-        </w:rPr>
-        <w:t>4</w:t>
-      </w:r>
-      <w:r>
-        <w:rPr>
-          <w:sz w:val="24"/>
-          <w:szCs w:val="24"/>
-        </w:rPr>
-        <w:t xml:space="preserve"> and AFMR</w:t>
-      </w:r>
-      <w:r>
-        <w:rPr>
-          <w:sz w:val="24"/>
-          <w:szCs w:val="24"/>
-        </w:rPr>
-        <w:t>4</w:t>
-      </w:r>
-      <w:r>
-        <w:rPr>
-          <w:sz w:val="24"/>
-          <w:szCs w:val="24"/>
-        </w:rPr>
-        <w:t xml:space="preserve"> </w:t>
-      </w:r>
-      <w:r>
-        <w:rPr>
-          <w:sz w:val="24"/>
-          <w:szCs w:val="24"/>
-        </w:rPr>
-        <w:t>shall be used to check input data ‘</w:t>
-      </w:r>
-      <w:proofErr w:type="spellStart"/>
-      <w:r>
-        <w:rPr>
-          <w:sz w:val="24"/>
-          <w:szCs w:val="24"/>
-        </w:rPr>
-        <w:t>i_rx_message</w:t>
-      </w:r>
-      <w:proofErr w:type="spellEnd"/>
-      <w:r>
-        <w:rPr>
-          <w:sz w:val="24"/>
-          <w:szCs w:val="24"/>
-        </w:rPr>
-        <w:t>[127:</w:t>
-      </w:r>
-      <w:r>
-        <w:rPr>
-          <w:sz w:val="24"/>
-          <w:szCs w:val="24"/>
-        </w:rPr>
-        <w:t>96</w:t>
-      </w:r>
-      <w:r>
-        <w:rPr>
-          <w:sz w:val="24"/>
-          <w:szCs w:val="24"/>
-        </w:rPr>
-        <w:t>]’.</w:t>
+        <w:t>If ‘i_uaf</w:t>
+      </w:r>
+      <w:r>
+        <w:rPr>
+          <w:sz w:val="24"/>
+          <w:szCs w:val="24"/>
+        </w:rPr>
+        <w:t>2</w:t>
+      </w:r>
+      <w:r>
+        <w:rPr>
+          <w:sz w:val="24"/>
+          <w:szCs w:val="24"/>
+        </w:rPr>
+        <w:t>’ is set to 0 or input data ‘</w:t>
+      </w:r>
+      <w:proofErr w:type="spellStart"/>
+      <w:r>
+        <w:rPr>
+          <w:sz w:val="24"/>
+          <w:szCs w:val="24"/>
+        </w:rPr>
+        <w:t>i_rx_</w:t>
+      </w:r>
+      <w:proofErr w:type="gramStart"/>
+      <w:r>
+        <w:rPr>
+          <w:sz w:val="24"/>
+          <w:szCs w:val="24"/>
+        </w:rPr>
+        <w:t>message</w:t>
+      </w:r>
+      <w:proofErr w:type="spellEnd"/>
+      <w:r>
+        <w:rPr>
+          <w:sz w:val="24"/>
+          <w:szCs w:val="24"/>
+        </w:rPr>
+        <w:t>[</w:t>
+      </w:r>
+      <w:proofErr w:type="gramEnd"/>
+      <w:r>
+        <w:rPr>
+          <w:sz w:val="24"/>
+          <w:szCs w:val="24"/>
+        </w:rPr>
+        <w:t>127:96]’ isn’t passed checking by AFR</w:t>
+      </w:r>
+      <w:r>
+        <w:rPr>
+          <w:sz w:val="24"/>
+          <w:szCs w:val="24"/>
+        </w:rPr>
+        <w:t>2</w:t>
+      </w:r>
+      <w:r>
+        <w:rPr>
+          <w:sz w:val="24"/>
+          <w:szCs w:val="24"/>
+        </w:rPr>
+        <w:t>, internal signal ‘in_pass</w:t>
+      </w:r>
+      <w:r>
+        <w:rPr>
+          <w:sz w:val="24"/>
+          <w:szCs w:val="24"/>
+        </w:rPr>
+        <w:t>2</w:t>
+      </w:r>
+      <w:r>
+        <w:rPr>
+          <w:sz w:val="24"/>
+          <w:szCs w:val="24"/>
+        </w:rPr>
+        <w:t>’ shall be set to 0.</w:t>
       </w:r>
     </w:p>
     <w:p>
@@ -633,67 +813,96 @@
           <w:sz w:val="24"/>
           <w:szCs w:val="24"/>
         </w:rPr>
-        <w:t>Internal state machine shall enter ‘compare’ state</w:t>
-      </w:r>
-      <w:r>
-        <w:rPr>
-          <w:sz w:val="24"/>
-          <w:szCs w:val="24"/>
-        </w:rPr>
-        <w:t xml:space="preserve"> from ‘idle’ state</w:t>
-      </w:r>
-      <w:r>
-        <w:rPr>
-          <w:sz w:val="24"/>
-          <w:szCs w:val="24"/>
-        </w:rPr>
-        <w:t xml:space="preserve"> </w:t>
-      </w:r>
-      <w:r>
-        <w:rPr>
-          <w:sz w:val="24"/>
-          <w:szCs w:val="24"/>
-        </w:rPr>
-        <w:t>when ‘</w:t>
-      </w:r>
-      <w:proofErr w:type="spellStart"/>
-      <w:r>
-        <w:rPr>
-          <w:sz w:val="24"/>
-          <w:szCs w:val="24"/>
-        </w:rPr>
-        <w:t>i_can_ready</w:t>
-      </w:r>
-      <w:proofErr w:type="spellEnd"/>
-      <w:r>
-        <w:rPr>
-          <w:sz w:val="24"/>
-          <w:szCs w:val="24"/>
-        </w:rPr>
-        <w:t>’ is 1</w:t>
-      </w:r>
-      <w:r>
-        <w:rPr>
-          <w:sz w:val="24"/>
-          <w:szCs w:val="24"/>
-        </w:rPr>
-        <w:t xml:space="preserve"> and ‘</w:t>
-      </w:r>
-      <w:proofErr w:type="spellStart"/>
-      <w:r>
-        <w:rPr>
-          <w:sz w:val="24"/>
-          <w:szCs w:val="24"/>
-        </w:rPr>
-        <w:t>i_rx_full</w:t>
-      </w:r>
-      <w:proofErr w:type="spellEnd"/>
-      <w:r>
-        <w:rPr>
-          <w:sz w:val="24"/>
-          <w:szCs w:val="24"/>
-        </w:rPr>
-        <w:t xml:space="preserve">’ is set to 0; </w:t>
+        <w:t>If ‘i_uaf</w:t>
+      </w:r>
+      <w:r>
+        <w:rPr>
+          <w:sz w:val="24"/>
+          <w:szCs w:val="24"/>
+        </w:rPr>
+        <w:t>3</w:t>
+      </w:r>
+      <w:r>
+        <w:rPr>
+          <w:sz w:val="24"/>
+          <w:szCs w:val="24"/>
+        </w:rPr>
+        <w:t xml:space="preserve">’ is set to 1 </w:t>
+      </w:r>
+      <w:r>
+        <w:rPr>
+          <w:rFonts w:hint="eastAsia"/>
+          <w:sz w:val="24"/>
+          <w:szCs w:val="24"/>
+        </w:rPr>
+        <w:t>and</w:t>
+      </w:r>
+      <w:r>
+        <w:rPr>
+          <w:sz w:val="24"/>
+          <w:szCs w:val="24"/>
+        </w:rPr>
+        <w:t xml:space="preserve"> input data ‘</w:t>
+      </w:r>
+      <w:proofErr w:type="spellStart"/>
+      <w:r>
+        <w:rPr>
+          <w:sz w:val="24"/>
+          <w:szCs w:val="24"/>
+        </w:rPr>
+        <w:t>i_rx_</w:t>
+      </w:r>
+      <w:proofErr w:type="gramStart"/>
+      <w:r>
+        <w:rPr>
+          <w:sz w:val="24"/>
+          <w:szCs w:val="24"/>
+        </w:rPr>
+        <w:t>message</w:t>
+      </w:r>
+      <w:proofErr w:type="spellEnd"/>
+      <w:r>
+        <w:rPr>
+          <w:sz w:val="24"/>
+          <w:szCs w:val="24"/>
+        </w:rPr>
+        <w:t>[</w:t>
+      </w:r>
+      <w:proofErr w:type="gramEnd"/>
+      <w:r>
+        <w:rPr>
+          <w:sz w:val="24"/>
+          <w:szCs w:val="24"/>
+        </w:rPr>
+        <w:t>127:96]’ is passed checking by AFR</w:t>
+      </w:r>
+      <w:r>
+        <w:rPr>
+          <w:sz w:val="24"/>
+          <w:szCs w:val="24"/>
+        </w:rPr>
+        <w:t>3</w:t>
+      </w:r>
+      <w:r>
+        <w:rPr>
+          <w:sz w:val="24"/>
+          <w:szCs w:val="24"/>
+        </w:rPr>
+        <w:t>, internal signal ‘in_pass</w:t>
+      </w:r>
+      <w:r>
+        <w:rPr>
+          <w:sz w:val="24"/>
+          <w:szCs w:val="24"/>
+        </w:rPr>
+        <w:t>3</w:t>
+      </w:r>
+      <w:r>
+        <w:rPr>
+          <w:sz w:val="24"/>
+          <w:szCs w:val="24"/>
+        </w:rPr>
+        <w:t>’ shall be set to 1.</w:t>
       </w:r>
     </w:p>
     <w:p>
@@ -706,7 +915,6 @@
         <w:ind w:firstLineChars="0"/>
         <w:jc w:val="left"/>
         <w:rPr>
-          <w:rFonts w:hint="eastAsia"/>
           <w:b/>
           <w:bCs/>
           <w:sz w:val="24"/>
@@ -718,81 +926,81 @@
           <w:sz w:val="24"/>
           <w:szCs w:val="24"/>
         </w:rPr>
-        <w:t xml:space="preserve"> </w:t>
-      </w:r>
-      <w:r>
-        <w:rPr>
-          <w:sz w:val="24"/>
-          <w:szCs w:val="24"/>
-        </w:rPr>
-        <w:t>Module shall set ‘</w:t>
-      </w:r>
-      <w:proofErr w:type="spellStart"/>
-      <w:r>
-        <w:rPr>
-          <w:sz w:val="24"/>
-          <w:szCs w:val="24"/>
-        </w:rPr>
-        <w:t>o_rx_w_en</w:t>
-      </w:r>
-      <w:proofErr w:type="spellEnd"/>
-      <w:r>
-        <w:rPr>
-          <w:sz w:val="24"/>
-          <w:szCs w:val="24"/>
-        </w:rPr>
-        <w:t>’ to 1 for one clock cycle</w:t>
-      </w:r>
-      <w:r>
-        <w:rPr>
-          <w:sz w:val="24"/>
-          <w:szCs w:val="24"/>
-        </w:rPr>
-        <w:t xml:space="preserve"> on the rising edge of ‘</w:t>
-      </w:r>
-      <w:proofErr w:type="spellStart"/>
-      <w:r>
-        <w:rPr>
-          <w:sz w:val="24"/>
-          <w:szCs w:val="24"/>
-        </w:rPr>
-        <w:t>i_sys_clk</w:t>
-      </w:r>
-      <w:proofErr w:type="spellEnd"/>
-      <w:r>
-        <w:rPr>
-          <w:sz w:val="24"/>
-          <w:szCs w:val="24"/>
-        </w:rPr>
-        <w:t>’</w:t>
-      </w:r>
-      <w:r>
-        <w:rPr>
-          <w:sz w:val="24"/>
-          <w:szCs w:val="24"/>
-        </w:rPr>
-        <w:t>,</w:t>
-      </w:r>
-      <w:r>
-        <w:rPr>
-          <w:sz w:val="24"/>
-          <w:szCs w:val="24"/>
-        </w:rPr>
-        <w:t xml:space="preserve"> </w:t>
-      </w:r>
-      <w:r>
-        <w:rPr>
-          <w:sz w:val="24"/>
-          <w:szCs w:val="24"/>
-        </w:rPr>
-        <w:t>if</w:t>
-      </w:r>
-      <w:r>
-        <w:rPr>
-          <w:sz w:val="24"/>
-          <w:szCs w:val="24"/>
-        </w:rPr>
-        <w:t xml:space="preserve"> internal state machine is in ‘pass’ state.</w:t>
+        <w:t>If ‘i_uaf</w:t>
+      </w:r>
+      <w:r>
+        <w:rPr>
+          <w:sz w:val="24"/>
+          <w:szCs w:val="24"/>
+        </w:rPr>
+        <w:t>3</w:t>
+      </w:r>
+      <w:r>
+        <w:rPr>
+          <w:sz w:val="24"/>
+          <w:szCs w:val="24"/>
+        </w:rPr>
+        <w:t>’ is set to 0 or input data ‘</w:t>
+      </w:r>
+      <w:proofErr w:type="spellStart"/>
+      <w:r>
+        <w:rPr>
+          <w:sz w:val="24"/>
+          <w:szCs w:val="24"/>
+        </w:rPr>
+        <w:t>i_rx_</w:t>
+      </w:r>
+      <w:proofErr w:type="gramStart"/>
+      <w:r>
+        <w:rPr>
+          <w:sz w:val="24"/>
+          <w:szCs w:val="24"/>
+        </w:rPr>
+        <w:t>message</w:t>
+      </w:r>
+      <w:proofErr w:type="spellEnd"/>
+      <w:r>
+        <w:rPr>
+          <w:sz w:val="24"/>
+          <w:szCs w:val="24"/>
+        </w:rPr>
+        <w:t>[</w:t>
+      </w:r>
+      <w:proofErr w:type="gramEnd"/>
+      <w:r>
+        <w:rPr>
+          <w:sz w:val="24"/>
+          <w:szCs w:val="24"/>
+        </w:rPr>
+        <w:t>127:96]’ isn’t passed checking by AFR</w:t>
+      </w:r>
+      <w:r>
+        <w:rPr>
+          <w:sz w:val="24"/>
+          <w:szCs w:val="24"/>
+        </w:rPr>
+        <w:t>3</w:t>
+      </w:r>
+      <w:r>
+        <w:rPr>
+          <w:sz w:val="24"/>
+          <w:szCs w:val="24"/>
+        </w:rPr>
+        <w:t>, internal signal ‘in_pass</w:t>
+      </w:r>
+      <w:r>
+        <w:rPr>
+          <w:sz w:val="24"/>
+          <w:szCs w:val="24"/>
+        </w:rPr>
+        <w:t>3</w:t>
+      </w:r>
+      <w:r>
+        <w:rPr>
+          <w:sz w:val="24"/>
+          <w:szCs w:val="24"/>
+        </w:rPr>
+        <w:t>’ shall be set to 0.</w:t>
       </w:r>
     </w:p>
     <w:p>
@@ -805,7 +1013,6 @@
         <w:ind w:firstLineChars="0"/>
         <w:jc w:val="left"/>
         <w:rPr>
-          <w:rFonts w:hint="eastAsia"/>
           <w:b/>
           <w:bCs/>
           <w:sz w:val="24"/>
@@ -817,145 +1024,96 @@
           <w:sz w:val="24"/>
           <w:szCs w:val="24"/>
         </w:rPr>
-        <w:t>Internal state machine shall stay in ‘idle’ state, when ‘</w:t>
-      </w:r>
-      <w:proofErr w:type="spellStart"/>
-      <w:r>
-        <w:rPr>
-          <w:sz w:val="24"/>
-          <w:szCs w:val="24"/>
-        </w:rPr>
-        <w:t>i_rx_full</w:t>
-      </w:r>
-      <w:proofErr w:type="spellEnd"/>
-      <w:r>
-        <w:rPr>
-          <w:sz w:val="24"/>
-          <w:szCs w:val="24"/>
-        </w:rPr>
-        <w:t>’ is set to 1.</w:t>
-      </w:r>
-    </w:p>
-    <w:p>
-      <w:pPr>
-        <w:pStyle w:val="ListParagraph"/>
-        <w:numPr>
-          <w:ilvl w:val="0"/>
-          <w:numId w:val="5"/>
-        </w:numPr>
-        <w:ind w:firstLineChars="0"/>
-        <w:rPr>
-          <w:b/>
-          <w:bCs/>
-          <w:sz w:val="24"/>
-          <w:szCs w:val="24"/>
-        </w:rPr>
-      </w:pPr>
+        <w:t>If ‘i_uaf</w:t>
+      </w:r>
+      <w:r>
+        <w:rPr>
+          <w:sz w:val="24"/>
+          <w:szCs w:val="24"/>
+        </w:rPr>
+        <w:t>4</w:t>
+      </w:r>
+      <w:r>
+        <w:rPr>
+          <w:sz w:val="24"/>
+          <w:szCs w:val="24"/>
+        </w:rPr>
+        <w:t xml:space="preserve">’ is set to 1 </w:t>
+      </w:r>
       <w:r>
         <w:rPr>
           <w:rFonts w:hint="eastAsia"/>
           <w:sz w:val="24"/>
           <w:szCs w:val="24"/>
         </w:rPr>
-        <w:lastRenderedPageBreak/>
-        <w:t>‘</w:t>
-      </w:r>
-      <w:proofErr w:type="spellStart"/>
-      <w:r>
-        <w:rPr>
-          <w:sz w:val="24"/>
-          <w:szCs w:val="24"/>
-        </w:rPr>
-        <w:t>o_rx_fifo_w_data</w:t>
-      </w:r>
-      <w:proofErr w:type="spellEnd"/>
-      <w:r>
-        <w:rPr>
-          <w:sz w:val="24"/>
-          <w:szCs w:val="24"/>
-        </w:rPr>
-        <w:t>[127:0]’</w:t>
-      </w:r>
-      <w:r>
-        <w:rPr>
-          <w:sz w:val="24"/>
-          <w:szCs w:val="24"/>
-        </w:rPr>
-        <w:t xml:space="preserve"> </w:t>
-      </w:r>
-      <w:r>
-        <w:rPr>
-          <w:sz w:val="24"/>
-          <w:szCs w:val="24"/>
-        </w:rPr>
-        <w:t>shall be set to the corresponding bits from</w:t>
-      </w:r>
-      <w:r>
-        <w:rPr>
-          <w:sz w:val="24"/>
-          <w:szCs w:val="24"/>
-        </w:rPr>
-        <w:t xml:space="preserve">  </w:t>
-      </w:r>
-      <w:r>
-        <w:rPr>
-          <w:sz w:val="24"/>
-          <w:szCs w:val="24"/>
-        </w:rPr>
-        <w:t>‘</w:t>
-      </w:r>
-      <w:proofErr w:type="spellStart"/>
-      <w:r>
-        <w:rPr>
-          <w:sz w:val="24"/>
-          <w:szCs w:val="24"/>
-        </w:rPr>
-        <w:t>i_rx_message</w:t>
-      </w:r>
-      <w:proofErr w:type="spellEnd"/>
-      <w:r>
-        <w:rPr>
-          <w:sz w:val="24"/>
-          <w:szCs w:val="24"/>
-        </w:rPr>
-        <w:t>[127:0]’</w:t>
-      </w:r>
-      <w:r>
-        <w:rPr>
-          <w:sz w:val="24"/>
-          <w:szCs w:val="24"/>
-        </w:rPr>
-        <w:t xml:space="preserve"> on the rising edge of ‘</w:t>
-      </w:r>
-      <w:proofErr w:type="spellStart"/>
-      <w:r>
-        <w:rPr>
-          <w:sz w:val="24"/>
-          <w:szCs w:val="24"/>
-        </w:rPr>
-        <w:t>i_sys_clk</w:t>
-      </w:r>
-      <w:proofErr w:type="spellEnd"/>
-      <w:r>
-        <w:rPr>
-          <w:sz w:val="24"/>
-          <w:szCs w:val="24"/>
-        </w:rPr>
-        <w:t>’</w:t>
-      </w:r>
-      <w:r>
-        <w:rPr>
-          <w:sz w:val="24"/>
-          <w:szCs w:val="24"/>
-        </w:rPr>
-        <w:t>, if</w:t>
-      </w:r>
-      <w:r>
-        <w:rPr>
-          <w:sz w:val="24"/>
-          <w:szCs w:val="24"/>
-        </w:rPr>
-        <w:t xml:space="preserve"> internal state machine is in ‘pass’ state.</w:t>
+        <w:t>and</w:t>
+      </w:r>
+      <w:r>
+        <w:rPr>
+          <w:sz w:val="24"/>
+          <w:szCs w:val="24"/>
+        </w:rPr>
+        <w:t xml:space="preserve"> input data ‘</w:t>
+      </w:r>
+      <w:proofErr w:type="spellStart"/>
+      <w:r>
+        <w:rPr>
+          <w:sz w:val="24"/>
+          <w:szCs w:val="24"/>
+        </w:rPr>
+        <w:t>i_rx_</w:t>
+      </w:r>
+      <w:proofErr w:type="gramStart"/>
+      <w:r>
+        <w:rPr>
+          <w:sz w:val="24"/>
+          <w:szCs w:val="24"/>
+        </w:rPr>
+        <w:t>message</w:t>
+      </w:r>
+      <w:proofErr w:type="spellEnd"/>
+      <w:r>
+        <w:rPr>
+          <w:sz w:val="24"/>
+          <w:szCs w:val="24"/>
+        </w:rPr>
+        <w:t>[</w:t>
+      </w:r>
+      <w:proofErr w:type="gramEnd"/>
+      <w:r>
+        <w:rPr>
+          <w:sz w:val="24"/>
+          <w:szCs w:val="24"/>
+        </w:rPr>
+        <w:t>127:96]’ is passed checking by AFR</w:t>
+      </w:r>
+      <w:r>
+        <w:rPr>
+          <w:sz w:val="24"/>
+          <w:szCs w:val="24"/>
+        </w:rPr>
+        <w:t>4</w:t>
+      </w:r>
+      <w:r>
+        <w:rPr>
+          <w:sz w:val="24"/>
+          <w:szCs w:val="24"/>
+        </w:rPr>
+        <w:t>, internal signal ‘in_pass</w:t>
+      </w:r>
+      <w:r>
+        <w:rPr>
+          <w:sz w:val="24"/>
+          <w:szCs w:val="24"/>
+        </w:rPr>
+        <w:t>4</w:t>
+      </w:r>
+      <w:r>
+        <w:rPr>
+          <w:sz w:val="24"/>
+          <w:szCs w:val="24"/>
+        </w:rPr>
+        <w:t>’ shall be set to 1.</w:t>
       </w:r>
     </w:p>
     <w:p>
@@ -968,6 +1126,7 @@
         <w:ind w:firstLineChars="0"/>
         <w:jc w:val="left"/>
         <w:rPr>
+          <w:rFonts w:hint="eastAsia"/>
           <w:b/>
           <w:bCs/>
           <w:sz w:val="24"/>
@@ -976,62 +1135,85 @@
       </w:pPr>
       <w:r>
         <w:rPr>
-          <w:rFonts w:hint="eastAsia"/>
-          <w:sz w:val="24"/>
-          <w:szCs w:val="24"/>
-        </w:rPr>
-        <w:t>‘</w:t>
-      </w:r>
-      <w:proofErr w:type="spellStart"/>
-      <w:r>
-        <w:rPr>
-          <w:sz w:val="24"/>
-          <w:szCs w:val="24"/>
-        </w:rPr>
-        <w:t>o_rx_fifo_w_data</w:t>
-      </w:r>
-      <w:proofErr w:type="spellEnd"/>
-      <w:r>
-        <w:rPr>
-          <w:sz w:val="24"/>
-          <w:szCs w:val="24"/>
-        </w:rPr>
-        <w:t>[127:0]’</w:t>
-      </w:r>
-      <w:r>
-        <w:rPr>
-          <w:sz w:val="24"/>
-          <w:szCs w:val="24"/>
-        </w:rPr>
-        <w:t xml:space="preserve"> shall retain</w:t>
-      </w:r>
-      <w:r>
-        <w:rPr>
-          <w:sz w:val="24"/>
-          <w:szCs w:val="24"/>
-        </w:rPr>
-        <w:t xml:space="preserve"> its previous value</w:t>
-      </w:r>
-      <w:r>
-        <w:rPr>
-          <w:sz w:val="24"/>
-          <w:szCs w:val="24"/>
-        </w:rPr>
-        <w:t>,</w:t>
-      </w:r>
-      <w:r>
-        <w:rPr>
-          <w:sz w:val="24"/>
-          <w:szCs w:val="24"/>
-        </w:rPr>
-        <w:t xml:space="preserve"> </w:t>
-      </w:r>
-      <w:r>
-        <w:rPr>
-          <w:sz w:val="24"/>
-          <w:szCs w:val="24"/>
-        </w:rPr>
-        <w:t>if internal state machine is in ‘idle’ state.</w:t>
+          <w:sz w:val="24"/>
+          <w:szCs w:val="24"/>
+        </w:rPr>
+        <w:lastRenderedPageBreak/>
+        <w:t>If ‘i_uaf</w:t>
+      </w:r>
+      <w:r>
+        <w:rPr>
+          <w:sz w:val="24"/>
+          <w:szCs w:val="24"/>
+        </w:rPr>
+        <w:t>4</w:t>
+      </w:r>
+      <w:r>
+        <w:rPr>
+          <w:sz w:val="24"/>
+          <w:szCs w:val="24"/>
+        </w:rPr>
+        <w:t>’ is set to 0 or input data ‘</w:t>
+      </w:r>
+      <w:proofErr w:type="spellStart"/>
+      <w:r>
+        <w:rPr>
+          <w:sz w:val="24"/>
+          <w:szCs w:val="24"/>
+        </w:rPr>
+        <w:t>i_rx_</w:t>
+      </w:r>
+      <w:proofErr w:type="gramStart"/>
+      <w:r>
+        <w:rPr>
+          <w:sz w:val="24"/>
+          <w:szCs w:val="24"/>
+        </w:rPr>
+        <w:t>message</w:t>
+      </w:r>
+      <w:proofErr w:type="spellEnd"/>
+      <w:r>
+        <w:rPr>
+          <w:sz w:val="24"/>
+          <w:szCs w:val="24"/>
+        </w:rPr>
+        <w:t>[</w:t>
+      </w:r>
+      <w:proofErr w:type="gramEnd"/>
+      <w:r>
+        <w:rPr>
+          <w:sz w:val="24"/>
+          <w:szCs w:val="24"/>
+        </w:rPr>
+        <w:t>127:96]’ isn’t passed checking by AFR</w:t>
+      </w:r>
+      <w:r>
+        <w:rPr>
+          <w:sz w:val="24"/>
+          <w:szCs w:val="24"/>
+        </w:rPr>
+        <w:t>4</w:t>
+      </w:r>
+      <w:r>
+        <w:rPr>
+          <w:sz w:val="24"/>
+          <w:szCs w:val="24"/>
+        </w:rPr>
+        <w:t>, internal signal ‘in_pass</w:t>
+      </w:r>
+      <w:r>
+        <w:rPr>
+          <w:sz w:val="24"/>
+          <w:szCs w:val="24"/>
+        </w:rPr>
+        <w:t>4</w:t>
+      </w:r>
+      <w:r>
+        <w:rPr>
+          <w:sz w:val="24"/>
+          <w:szCs w:val="24"/>
+        </w:rPr>
+        <w:t>’ shall be set to 0.</w:t>
       </w:r>
     </w:p>
     <w:p>
@@ -1055,11 +1237,61 @@
           <w:sz w:val="24"/>
           <w:szCs w:val="24"/>
         </w:rPr>
-        <w:t>.</w:t>
-      </w:r>
-      <w:r>
-        <w:rPr>
-          <w:rFonts w:hint="eastAsia"/>
+        <w:t xml:space="preserve">Internal </w:t>
+      </w:r>
+      <w:r>
+        <w:rPr>
+          <w:sz w:val="24"/>
+          <w:szCs w:val="24"/>
+        </w:rPr>
+        <w:t xml:space="preserve">signal </w:t>
+      </w:r>
+      <w:r>
+        <w:rPr>
+          <w:sz w:val="24"/>
+          <w:szCs w:val="24"/>
+        </w:rPr>
+        <w:t>‘</w:t>
+      </w:r>
+      <w:proofErr w:type="spellStart"/>
+      <w:r>
+        <w:rPr>
+          <w:sz w:val="24"/>
+          <w:szCs w:val="24"/>
+        </w:rPr>
+        <w:t>nex</w:t>
+      </w:r>
+      <w:r>
+        <w:rPr>
+          <w:sz w:val="24"/>
+          <w:szCs w:val="24"/>
+        </w:rPr>
+        <w:t>state</w:t>
+      </w:r>
+      <w:proofErr w:type="spellEnd"/>
+      <w:r>
+        <w:rPr>
+          <w:sz w:val="24"/>
+          <w:szCs w:val="24"/>
+        </w:rPr>
+        <w:t>’</w:t>
+      </w:r>
+      <w:r>
+        <w:rPr>
+          <w:sz w:val="24"/>
+          <w:szCs w:val="24"/>
+        </w:rPr>
+        <w:t xml:space="preserve"> shall enter ‘compare’ state</w:t>
+      </w:r>
+      <w:r>
+        <w:rPr>
+          <w:sz w:val="24"/>
+          <w:szCs w:val="24"/>
+        </w:rPr>
+        <w:t xml:space="preserve"> from ‘idle’ state</w:t>
+      </w:r>
+      <w:r>
+        <w:rPr>
           <w:sz w:val="24"/>
           <w:szCs w:val="24"/>
         </w:rPr>
@@ -1067,101 +1299,10 @@
       </w:r>
       <w:r>
         <w:rPr>
-          <w:rFonts w:hint="eastAsia"/>
-          <w:sz w:val="24"/>
-          <w:szCs w:val="24"/>
-        </w:rPr>
-        <w:t>I</w:t>
-      </w:r>
-      <w:r>
-        <w:rPr>
-          <w:sz w:val="24"/>
-          <w:szCs w:val="24"/>
-        </w:rPr>
-        <w:t xml:space="preserve">f all </w:t>
-      </w:r>
-      <w:r>
-        <w:rPr>
-          <w:sz w:val="24"/>
-          <w:szCs w:val="24"/>
-        </w:rPr>
-        <w:t>exist</w:t>
-      </w:r>
-      <w:r>
-        <w:rPr>
-          <w:sz w:val="24"/>
-          <w:szCs w:val="24"/>
-        </w:rPr>
-        <w:t xml:space="preserve"> ‘</w:t>
-      </w:r>
-      <w:proofErr w:type="spellStart"/>
-      <w:r>
-        <w:rPr>
-          <w:sz w:val="24"/>
-          <w:szCs w:val="24"/>
-        </w:rPr>
-        <w:t>i_uaf</w:t>
-      </w:r>
-      <w:proofErr w:type="spellEnd"/>
-      <w:r>
-        <w:rPr>
-          <w:sz w:val="24"/>
-          <w:szCs w:val="24"/>
-        </w:rPr>
-        <w:t>’ bits or number of acceptance filters are set to 0,</w:t>
-      </w:r>
-      <w:r>
-        <w:rPr>
-          <w:sz w:val="24"/>
-          <w:szCs w:val="24"/>
-        </w:rPr>
-        <w:t xml:space="preserve"> ‘</w:t>
-      </w:r>
-      <w:proofErr w:type="spellStart"/>
-      <w:r>
-        <w:rPr>
-          <w:sz w:val="24"/>
-          <w:szCs w:val="24"/>
-        </w:rPr>
-        <w:t>o_rx_w</w:t>
-      </w:r>
-      <w:r>
-        <w:rPr>
-          <w:sz w:val="24"/>
-          <w:szCs w:val="24"/>
-        </w:rPr>
-        <w:t>_</w:t>
-      </w:r>
-      <w:r>
-        <w:rPr>
-          <w:sz w:val="24"/>
-          <w:szCs w:val="24"/>
-        </w:rPr>
-        <w:t>en</w:t>
-      </w:r>
-      <w:proofErr w:type="spellEnd"/>
-      <w:r>
-        <w:rPr>
-          <w:sz w:val="24"/>
-          <w:szCs w:val="24"/>
-        </w:rPr>
-        <w:t>’ shall be set to 1 for one clock cycle on the rising edge of ‘</w:t>
-      </w:r>
-      <w:proofErr w:type="spellStart"/>
-      <w:r>
-        <w:rPr>
-          <w:sz w:val="24"/>
-          <w:szCs w:val="24"/>
-        </w:rPr>
-        <w:t>i_sys_clk</w:t>
-      </w:r>
-      <w:proofErr w:type="spellEnd"/>
-      <w:r>
-        <w:rPr>
-          <w:sz w:val="24"/>
-          <w:szCs w:val="24"/>
-        </w:rPr>
-        <w:t>’ when ‘</w:t>
+          <w:sz w:val="24"/>
+          <w:szCs w:val="24"/>
+        </w:rPr>
+        <w:t>when ‘</w:t>
       </w:r>
       <w:proofErr w:type="spellStart"/>
       <w:r>
@@ -1177,7 +1318,14 @@
           <w:sz w:val="24"/>
           <w:szCs w:val="24"/>
         </w:rPr>
-        <w:t>’ is set to 1 and ‘</w:t>
+        <w:t>’ is 1</w:t>
+      </w:r>
+      <w:r>
+        <w:rPr>
+          <w:sz w:val="24"/>
+          <w:szCs w:val="24"/>
+        </w:rPr>
+        <w:t xml:space="preserve"> and ‘</w:t>
       </w:r>
       <w:proofErr w:type="spellStart"/>
       <w:r>
@@ -1193,7 +1341,7 @@
           <w:sz w:val="24"/>
           <w:szCs w:val="24"/>
         </w:rPr>
-        <w:t>’ is set to 0.</w:t>
+        <w:t xml:space="preserve">’ is set to 0; </w:t>
       </w:r>
     </w:p>
     <w:p>
@@ -1206,100 +1354,48 @@
         <w:ind w:firstLineChars="0"/>
         <w:jc w:val="left"/>
         <w:rPr>
-          <w:sz w:val="24"/>
-          <w:szCs w:val="24"/>
-        </w:rPr>
-      </w:pPr>
-      <w:r>
-        <w:rPr>
-          <w:sz w:val="24"/>
-          <w:szCs w:val="24"/>
-        </w:rPr>
-        <w:t xml:space="preserve">If all </w:t>
-      </w:r>
-      <w:r>
-        <w:rPr>
-          <w:sz w:val="24"/>
-          <w:szCs w:val="24"/>
-        </w:rPr>
-        <w:t>exist</w:t>
-      </w:r>
-      <w:r>
-        <w:rPr>
-          <w:sz w:val="24"/>
-          <w:szCs w:val="24"/>
-        </w:rPr>
-        <w:t xml:space="preserve"> ‘</w:t>
-      </w:r>
-      <w:proofErr w:type="spellStart"/>
-      <w:r>
-        <w:rPr>
-          <w:sz w:val="24"/>
-          <w:szCs w:val="24"/>
-        </w:rPr>
-        <w:t>i_uaf</w:t>
-      </w:r>
-      <w:proofErr w:type="spellEnd"/>
-      <w:r>
-        <w:rPr>
-          <w:sz w:val="24"/>
-          <w:szCs w:val="24"/>
-        </w:rPr>
-        <w:t xml:space="preserve">’ bits or number of acceptance filters are set to 0, </w:t>
-      </w:r>
-      <w:r>
-        <w:rPr>
-          <w:sz w:val="24"/>
-          <w:szCs w:val="24"/>
-        </w:rPr>
-        <w:tab/>
-        <w:t>‘</w:t>
-      </w:r>
-      <w:proofErr w:type="spellStart"/>
-      <w:r>
-        <w:rPr>
-          <w:sz w:val="24"/>
-          <w:szCs w:val="24"/>
-        </w:rPr>
-        <w:t>o_rx_fifo_w_data</w:t>
-      </w:r>
-      <w:proofErr w:type="spellEnd"/>
-      <w:r>
-        <w:rPr>
-          <w:sz w:val="24"/>
-          <w:szCs w:val="24"/>
-        </w:rPr>
-        <w:t xml:space="preserve">[127:0]’ shall be set to the corresponding bits from  </w:t>
-      </w:r>
-      <w:r>
-        <w:rPr>
-          <w:sz w:val="24"/>
-          <w:szCs w:val="24"/>
-        </w:rPr>
-        <w:t xml:space="preserve">       </w:t>
-      </w:r>
-      <w:r>
-        <w:rPr>
-          <w:sz w:val="24"/>
-          <w:szCs w:val="24"/>
-        </w:rPr>
-        <w:t>‘</w:t>
-      </w:r>
-      <w:proofErr w:type="spellStart"/>
-      <w:r>
-        <w:rPr>
-          <w:sz w:val="24"/>
-          <w:szCs w:val="24"/>
-        </w:rPr>
-        <w:t>i_rx_message</w:t>
-      </w:r>
-      <w:proofErr w:type="spellEnd"/>
-      <w:r>
-        <w:rPr>
-          <w:sz w:val="24"/>
-          <w:szCs w:val="24"/>
-        </w:rPr>
-        <w:t>[127:0]’ on the rising edge of ‘</w:t>
+          <w:b/>
+          <w:bCs/>
+          <w:sz w:val="24"/>
+          <w:szCs w:val="24"/>
+        </w:rPr>
+      </w:pPr>
+      <w:r>
+        <w:rPr>
+          <w:sz w:val="24"/>
+          <w:szCs w:val="24"/>
+        </w:rPr>
+        <w:t xml:space="preserve"> </w:t>
+      </w:r>
+      <w:r>
+        <w:rPr>
+          <w:sz w:val="24"/>
+          <w:szCs w:val="24"/>
+        </w:rPr>
+        <w:t>Module shall set ‘</w:t>
+      </w:r>
+      <w:proofErr w:type="spellStart"/>
+      <w:r>
+        <w:rPr>
+          <w:sz w:val="24"/>
+          <w:szCs w:val="24"/>
+        </w:rPr>
+        <w:t>o_rx_w_en</w:t>
+      </w:r>
+      <w:proofErr w:type="spellEnd"/>
+      <w:r>
+        <w:rPr>
+          <w:sz w:val="24"/>
+          <w:szCs w:val="24"/>
+        </w:rPr>
+        <w:t>’ to 1 for one clock cycle</w:t>
+      </w:r>
+      <w:r>
+        <w:rPr>
+          <w:sz w:val="24"/>
+          <w:szCs w:val="24"/>
+        </w:rPr>
+        <w:t xml:space="preserve"> on the rising edge of ‘</w:t>
       </w:r>
       <w:proofErr w:type="spellStart"/>
       <w:r>
@@ -1316,6 +1412,64 @@
           <w:szCs w:val="24"/>
         </w:rPr>
         <w:t>’</w:t>
+      </w:r>
+      <w:r>
+        <w:rPr>
+          <w:sz w:val="24"/>
+          <w:szCs w:val="24"/>
+        </w:rPr>
+        <w:t>,</w:t>
+      </w:r>
+      <w:r>
+        <w:rPr>
+          <w:sz w:val="24"/>
+          <w:szCs w:val="24"/>
+        </w:rPr>
+        <w:t xml:space="preserve"> </w:t>
+      </w:r>
+      <w:r>
+        <w:rPr>
+          <w:sz w:val="24"/>
+          <w:szCs w:val="24"/>
+        </w:rPr>
+        <w:t>if</w:t>
+      </w:r>
+      <w:r>
+        <w:rPr>
+          <w:sz w:val="24"/>
+          <w:szCs w:val="24"/>
+        </w:rPr>
+        <w:t xml:space="preserve"> internal </w:t>
+      </w:r>
+      <w:r>
+        <w:rPr>
+          <w:sz w:val="24"/>
+          <w:szCs w:val="24"/>
+        </w:rPr>
+        <w:t>signal ‘</w:t>
+      </w:r>
+      <w:proofErr w:type="spellStart"/>
+      <w:r>
+        <w:rPr>
+          <w:sz w:val="24"/>
+          <w:szCs w:val="24"/>
+        </w:rPr>
+        <w:t>currstate</w:t>
+      </w:r>
+      <w:proofErr w:type="spellEnd"/>
+      <w:r>
+        <w:rPr>
+          <w:sz w:val="24"/>
+          <w:szCs w:val="24"/>
+        </w:rPr>
+        <w:t>’</w:t>
+      </w:r>
+      <w:r>
+        <w:rPr>
+          <w:sz w:val="24"/>
+          <w:szCs w:val="24"/>
+        </w:rPr>
+        <w:t xml:space="preserve"> is in ‘pass’ state.</w:t>
       </w:r>
     </w:p>
     <w:p>
@@ -1339,6 +1493,99 @@
           <w:sz w:val="24"/>
           <w:szCs w:val="24"/>
         </w:rPr>
+        <w:t xml:space="preserve">Internal </w:t>
+      </w:r>
+      <w:r>
+        <w:rPr>
+          <w:sz w:val="24"/>
+          <w:szCs w:val="24"/>
+        </w:rPr>
+        <w:t>signal ‘</w:t>
+      </w:r>
+      <w:proofErr w:type="spellStart"/>
+      <w:r>
+        <w:rPr>
+          <w:sz w:val="24"/>
+          <w:szCs w:val="24"/>
+        </w:rPr>
+        <w:t>currstate</w:t>
+      </w:r>
+      <w:proofErr w:type="spellEnd"/>
+      <w:r>
+        <w:rPr>
+          <w:sz w:val="24"/>
+          <w:szCs w:val="24"/>
+        </w:rPr>
+        <w:t>’</w:t>
+      </w:r>
+      <w:r>
+        <w:rPr>
+          <w:sz w:val="24"/>
+          <w:szCs w:val="24"/>
+        </w:rPr>
+        <w:t xml:space="preserve"> shall stay in ‘idle’ state, when ‘</w:t>
+      </w:r>
+      <w:proofErr w:type="spellStart"/>
+      <w:r>
+        <w:rPr>
+          <w:sz w:val="24"/>
+          <w:szCs w:val="24"/>
+        </w:rPr>
+        <w:t>i_rx_full</w:t>
+      </w:r>
+      <w:proofErr w:type="spellEnd"/>
+      <w:r>
+        <w:rPr>
+          <w:sz w:val="24"/>
+          <w:szCs w:val="24"/>
+        </w:rPr>
+        <w:t>’ is set to 1.</w:t>
+      </w:r>
+    </w:p>
+    <w:p>
+      <w:pPr>
+        <w:pStyle w:val="ListParagraph"/>
+        <w:numPr>
+          <w:ilvl w:val="0"/>
+          <w:numId w:val="5"/>
+        </w:numPr>
+        <w:ind w:firstLineChars="0"/>
+        <w:rPr>
+          <w:b/>
+          <w:bCs/>
+          <w:sz w:val="24"/>
+          <w:szCs w:val="24"/>
+        </w:rPr>
+      </w:pPr>
+      <w:r>
+        <w:rPr>
+          <w:rFonts w:hint="eastAsia"/>
+          <w:sz w:val="24"/>
+          <w:szCs w:val="24"/>
+        </w:rPr>
+        <w:t>‘</w:t>
+      </w:r>
+      <w:proofErr w:type="spellStart"/>
+      <w:r>
+        <w:rPr>
+          <w:sz w:val="24"/>
+          <w:szCs w:val="24"/>
+        </w:rPr>
+        <w:t>o_rx_fifo_w_data</w:t>
+      </w:r>
+      <w:proofErr w:type="spellEnd"/>
+      <w:r>
+        <w:rPr>
+          <w:sz w:val="24"/>
+          <w:szCs w:val="24"/>
+        </w:rPr>
+        <w:t>[127:0]’</w:t>
+      </w:r>
+      <w:r>
+        <w:rPr>
+          <w:sz w:val="24"/>
+          <w:szCs w:val="24"/>
+        </w:rPr>
         <w:t xml:space="preserve"> </w:t>
       </w:r>
       <w:r>
@@ -1346,44 +1593,104 @@
           <w:sz w:val="24"/>
           <w:szCs w:val="24"/>
         </w:rPr>
-        <w:t xml:space="preserve">If all </w:t>
-      </w:r>
-      <w:r>
-        <w:rPr>
-          <w:sz w:val="24"/>
-          <w:szCs w:val="24"/>
-        </w:rPr>
-        <w:t>exist</w:t>
-      </w:r>
-      <w:r>
-        <w:rPr>
-          <w:sz w:val="24"/>
-          <w:szCs w:val="24"/>
-        </w:rPr>
-        <w:t xml:space="preserve"> ‘</w:t>
-      </w:r>
-      <w:proofErr w:type="spellStart"/>
-      <w:r>
-        <w:rPr>
-          <w:sz w:val="24"/>
-          <w:szCs w:val="24"/>
-        </w:rPr>
-        <w:t>i_uaf</w:t>
-      </w:r>
-      <w:proofErr w:type="spellEnd"/>
-      <w:r>
-        <w:rPr>
-          <w:sz w:val="24"/>
-          <w:szCs w:val="24"/>
-        </w:rPr>
-        <w:t>’ bits or number of acceptance filters are set to 0,</w:t>
-      </w:r>
-      <w:r>
-        <w:rPr>
-          <w:sz w:val="24"/>
-          <w:szCs w:val="24"/>
-        </w:rPr>
-        <w:t>’o_acfbsy’ shall be set to 0.</w:t>
+        <w:t>shall be set to the corresponding bits from</w:t>
+      </w:r>
+      <w:r>
+        <w:rPr>
+          <w:sz w:val="24"/>
+          <w:szCs w:val="24"/>
+        </w:rPr>
+        <w:t xml:space="preserve">  </w:t>
+      </w:r>
+      <w:r>
+        <w:rPr>
+          <w:sz w:val="24"/>
+          <w:szCs w:val="24"/>
+        </w:rPr>
+        <w:t>‘</w:t>
+      </w:r>
+      <w:proofErr w:type="spellStart"/>
+      <w:r>
+        <w:rPr>
+          <w:sz w:val="24"/>
+          <w:szCs w:val="24"/>
+        </w:rPr>
+        <w:t>i_rx_message</w:t>
+      </w:r>
+      <w:proofErr w:type="spellEnd"/>
+      <w:r>
+        <w:rPr>
+          <w:sz w:val="24"/>
+          <w:szCs w:val="24"/>
+        </w:rPr>
+        <w:t>[127:0]’</w:t>
+      </w:r>
+      <w:r>
+        <w:rPr>
+          <w:sz w:val="24"/>
+          <w:szCs w:val="24"/>
+        </w:rPr>
+        <w:t xml:space="preserve"> on the rising edge of ‘</w:t>
+      </w:r>
+      <w:proofErr w:type="spellStart"/>
+      <w:r>
+        <w:rPr>
+          <w:sz w:val="24"/>
+          <w:szCs w:val="24"/>
+        </w:rPr>
+        <w:t>i_sys_clk</w:t>
+      </w:r>
+      <w:proofErr w:type="spellEnd"/>
+      <w:r>
+        <w:rPr>
+          <w:sz w:val="24"/>
+          <w:szCs w:val="24"/>
+        </w:rPr>
+        <w:t>’</w:t>
+      </w:r>
+      <w:r>
+        <w:rPr>
+          <w:sz w:val="24"/>
+          <w:szCs w:val="24"/>
+        </w:rPr>
+        <w:t>, if</w:t>
+      </w:r>
+      <w:r>
+        <w:rPr>
+          <w:sz w:val="24"/>
+          <w:szCs w:val="24"/>
+        </w:rPr>
+        <w:t xml:space="preserve"> internal </w:t>
+      </w:r>
+      <w:r>
+        <w:rPr>
+          <w:sz w:val="24"/>
+          <w:szCs w:val="24"/>
+        </w:rPr>
+        <w:t>signal ‘</w:t>
+      </w:r>
+      <w:proofErr w:type="spellStart"/>
+      <w:r>
+        <w:rPr>
+          <w:sz w:val="24"/>
+          <w:szCs w:val="24"/>
+        </w:rPr>
+        <w:t>currstate</w:t>
+      </w:r>
+      <w:proofErr w:type="spellEnd"/>
+      <w:r>
+        <w:rPr>
+          <w:sz w:val="24"/>
+          <w:szCs w:val="24"/>
+        </w:rPr>
+        <w:t xml:space="preserve">’ </w:t>
+      </w:r>
+      <w:r>
+        <w:rPr>
+          <w:sz w:val="24"/>
+          <w:szCs w:val="24"/>
+        </w:rPr>
+        <w:t>is in ‘pass’ state.</w:t>
       </w:r>
     </w:p>
     <w:p>
@@ -1404,65 +1711,522 @@
       </w:pPr>
       <w:r>
         <w:rPr>
-          <w:sz w:val="24"/>
-          <w:szCs w:val="24"/>
-        </w:rPr>
-        <w:t>If any exist ‘</w:t>
-      </w:r>
-      <w:proofErr w:type="spellStart"/>
-      <w:r>
-        <w:rPr>
-          <w:sz w:val="24"/>
-          <w:szCs w:val="24"/>
-        </w:rPr>
-        <w:t>i_uaf</w:t>
-      </w:r>
-      <w:proofErr w:type="spellEnd"/>
-      <w:r>
-        <w:rPr>
-          <w:sz w:val="24"/>
-          <w:szCs w:val="24"/>
-        </w:rPr>
-        <w:t>’ bit is set to 0, ‘</w:t>
-      </w:r>
-      <w:proofErr w:type="spellStart"/>
-      <w:r>
-        <w:rPr>
-          <w:sz w:val="24"/>
-          <w:szCs w:val="24"/>
-        </w:rPr>
-        <w:t>o_acfbsy</w:t>
-      </w:r>
-      <w:proofErr w:type="spellEnd"/>
-      <w:r>
-        <w:rPr>
-          <w:sz w:val="24"/>
-          <w:szCs w:val="24"/>
-        </w:rPr>
-        <w:t>’ shall be set to 1 on the rising edge of ‘</w:t>
-      </w:r>
-      <w:proofErr w:type="spellStart"/>
-      <w:r>
-        <w:rPr>
-          <w:sz w:val="24"/>
-          <w:szCs w:val="24"/>
-        </w:rPr>
-        <w:t>i_sys_clk</w:t>
-      </w:r>
-      <w:proofErr w:type="spellEnd"/>
-      <w:r>
-        <w:rPr>
-          <w:sz w:val="24"/>
-          <w:szCs w:val="24"/>
-        </w:rPr>
-        <w:t>’.</w:t>
+          <w:rFonts w:hint="eastAsia"/>
+          <w:sz w:val="24"/>
+          <w:szCs w:val="24"/>
+        </w:rPr>
+        <w:t>‘</w:t>
+      </w:r>
+      <w:proofErr w:type="spellStart"/>
+      <w:r>
+        <w:rPr>
+          <w:sz w:val="24"/>
+          <w:szCs w:val="24"/>
+        </w:rPr>
+        <w:t>o_rx_fifo_w_data</w:t>
+      </w:r>
+      <w:proofErr w:type="spellEnd"/>
+      <w:r>
+        <w:rPr>
+          <w:sz w:val="24"/>
+          <w:szCs w:val="24"/>
+        </w:rPr>
+        <w:t>[127:0]’</w:t>
+      </w:r>
+      <w:r>
+        <w:rPr>
+          <w:sz w:val="24"/>
+          <w:szCs w:val="24"/>
+        </w:rPr>
+        <w:t xml:space="preserve"> shall retain</w:t>
+      </w:r>
+      <w:r>
+        <w:rPr>
+          <w:sz w:val="24"/>
+          <w:szCs w:val="24"/>
+        </w:rPr>
+        <w:t xml:space="preserve"> its previous value</w:t>
+      </w:r>
+      <w:r>
+        <w:rPr>
+          <w:sz w:val="24"/>
+          <w:szCs w:val="24"/>
+        </w:rPr>
+        <w:t>,</w:t>
+      </w:r>
+      <w:r>
+        <w:rPr>
+          <w:sz w:val="24"/>
+          <w:szCs w:val="24"/>
+        </w:rPr>
+        <w:t xml:space="preserve"> </w:t>
+      </w:r>
+      <w:r>
+        <w:rPr>
+          <w:sz w:val="24"/>
+          <w:szCs w:val="24"/>
+        </w:rPr>
+        <w:t xml:space="preserve">if internal </w:t>
+      </w:r>
+      <w:r>
+        <w:rPr>
+          <w:sz w:val="24"/>
+          <w:szCs w:val="24"/>
+        </w:rPr>
+        <w:t>signal ‘</w:t>
+      </w:r>
+      <w:proofErr w:type="spellStart"/>
+      <w:r>
+        <w:rPr>
+          <w:sz w:val="24"/>
+          <w:szCs w:val="24"/>
+        </w:rPr>
+        <w:t>currstate</w:t>
+      </w:r>
+      <w:proofErr w:type="spellEnd"/>
+      <w:r>
+        <w:rPr>
+          <w:sz w:val="24"/>
+          <w:szCs w:val="24"/>
+        </w:rPr>
+        <w:t xml:space="preserve">’ </w:t>
+      </w:r>
+      <w:r>
+        <w:rPr>
+          <w:sz w:val="24"/>
+          <w:szCs w:val="24"/>
+        </w:rPr>
+        <w:t>is in ‘idle’ state.</w:t>
       </w:r>
     </w:p>
     <w:p>
       <w:pPr>
+        <w:pStyle w:val="ListParagraph"/>
+        <w:numPr>
+          <w:ilvl w:val="0"/>
+          <w:numId w:val="5"/>
+        </w:numPr>
+        <w:ind w:firstLineChars="0"/>
         <w:jc w:val="left"/>
         <w:rPr>
+          <w:b/>
+          <w:bCs/>
+          <w:sz w:val="24"/>
+          <w:szCs w:val="24"/>
+        </w:rPr>
+      </w:pPr>
+      <w:r>
+        <w:rPr>
+          <w:sz w:val="24"/>
+          <w:szCs w:val="24"/>
+        </w:rPr>
+        <w:t>.</w:t>
+      </w:r>
+      <w:r>
+        <w:rPr>
           <w:rFonts w:hint="eastAsia"/>
+          <w:sz w:val="24"/>
+          <w:szCs w:val="24"/>
+        </w:rPr>
+        <w:t xml:space="preserve"> I</w:t>
+      </w:r>
+      <w:r>
+        <w:rPr>
+          <w:sz w:val="24"/>
+          <w:szCs w:val="24"/>
+        </w:rPr>
+        <w:t xml:space="preserve">f all </w:t>
+      </w:r>
+      <w:r>
+        <w:rPr>
+          <w:sz w:val="24"/>
+          <w:szCs w:val="24"/>
+        </w:rPr>
+        <w:t>exist</w:t>
+      </w:r>
+      <w:r>
+        <w:rPr>
+          <w:sz w:val="24"/>
+          <w:szCs w:val="24"/>
+        </w:rPr>
+        <w:t xml:space="preserve"> ‘</w:t>
+      </w:r>
+      <w:proofErr w:type="spellStart"/>
+      <w:r>
+        <w:rPr>
+          <w:sz w:val="24"/>
+          <w:szCs w:val="24"/>
+        </w:rPr>
+        <w:t>i_uaf</w:t>
+      </w:r>
+      <w:proofErr w:type="spellEnd"/>
+      <w:r>
+        <w:rPr>
+          <w:sz w:val="24"/>
+          <w:szCs w:val="24"/>
+        </w:rPr>
+        <w:t>’ bits or number of acceptance filters are set to 0,</w:t>
+      </w:r>
+      <w:r>
+        <w:rPr>
+          <w:sz w:val="24"/>
+          <w:szCs w:val="24"/>
+        </w:rPr>
+        <w:t xml:space="preserve"> ‘</w:t>
+      </w:r>
+      <w:proofErr w:type="spellStart"/>
+      <w:r>
+        <w:rPr>
+          <w:sz w:val="24"/>
+          <w:szCs w:val="24"/>
+        </w:rPr>
+        <w:t>o_rx_w</w:t>
+      </w:r>
+      <w:r>
+        <w:rPr>
+          <w:sz w:val="24"/>
+          <w:szCs w:val="24"/>
+        </w:rPr>
+        <w:t>_</w:t>
+      </w:r>
+      <w:r>
+        <w:rPr>
+          <w:sz w:val="24"/>
+          <w:szCs w:val="24"/>
+        </w:rPr>
+        <w:t>en</w:t>
+      </w:r>
+      <w:proofErr w:type="spellEnd"/>
+      <w:r>
+        <w:rPr>
+          <w:sz w:val="24"/>
+          <w:szCs w:val="24"/>
+        </w:rPr>
+        <w:t>’ shall be set to 1 for one clock cycle on the rising edge of ‘</w:t>
+      </w:r>
+      <w:proofErr w:type="spellStart"/>
+      <w:r>
+        <w:rPr>
+          <w:sz w:val="24"/>
+          <w:szCs w:val="24"/>
+        </w:rPr>
+        <w:t>i_sys_clk</w:t>
+      </w:r>
+      <w:proofErr w:type="spellEnd"/>
+      <w:r>
+        <w:rPr>
+          <w:sz w:val="24"/>
+          <w:szCs w:val="24"/>
+        </w:rPr>
+        <w:t>’ when ‘</w:t>
+      </w:r>
+      <w:proofErr w:type="spellStart"/>
+      <w:r>
+        <w:rPr>
+          <w:sz w:val="24"/>
+          <w:szCs w:val="24"/>
+        </w:rPr>
+        <w:t>i_can_ready</w:t>
+      </w:r>
+      <w:proofErr w:type="spellEnd"/>
+      <w:r>
+        <w:rPr>
+          <w:sz w:val="24"/>
+          <w:szCs w:val="24"/>
+        </w:rPr>
+        <w:t>’ is set to 1 and ‘</w:t>
+      </w:r>
+      <w:proofErr w:type="spellStart"/>
+      <w:r>
+        <w:rPr>
+          <w:sz w:val="24"/>
+          <w:szCs w:val="24"/>
+        </w:rPr>
+        <w:t>i_rx_full</w:t>
+      </w:r>
+      <w:proofErr w:type="spellEnd"/>
+      <w:r>
+        <w:rPr>
+          <w:sz w:val="24"/>
+          <w:szCs w:val="24"/>
+        </w:rPr>
+        <w:t>’ is set to 0.</w:t>
+      </w:r>
+    </w:p>
+    <w:p>
+      <w:pPr>
+        <w:pStyle w:val="ListParagraph"/>
+        <w:numPr>
+          <w:ilvl w:val="0"/>
+          <w:numId w:val="5"/>
+        </w:numPr>
+        <w:ind w:firstLineChars="0"/>
+        <w:jc w:val="left"/>
+        <w:rPr>
+          <w:sz w:val="24"/>
+          <w:szCs w:val="24"/>
+        </w:rPr>
+      </w:pPr>
+      <w:r>
+        <w:rPr>
+          <w:sz w:val="24"/>
+          <w:szCs w:val="24"/>
+        </w:rPr>
+        <w:t xml:space="preserve">If all </w:t>
+      </w:r>
+      <w:r>
+        <w:rPr>
+          <w:sz w:val="24"/>
+          <w:szCs w:val="24"/>
+        </w:rPr>
+        <w:t>exist</w:t>
+      </w:r>
+      <w:r>
+        <w:rPr>
+          <w:sz w:val="24"/>
+          <w:szCs w:val="24"/>
+        </w:rPr>
+        <w:t xml:space="preserve"> ‘</w:t>
+      </w:r>
+      <w:proofErr w:type="spellStart"/>
+      <w:r>
+        <w:rPr>
+          <w:sz w:val="24"/>
+          <w:szCs w:val="24"/>
+        </w:rPr>
+        <w:t>i_uaf</w:t>
+      </w:r>
+      <w:proofErr w:type="spellEnd"/>
+      <w:r>
+        <w:rPr>
+          <w:sz w:val="24"/>
+          <w:szCs w:val="24"/>
+        </w:rPr>
+        <w:t xml:space="preserve">’ bits or number of acceptance filters are set to 0, </w:t>
+      </w:r>
+      <w:r>
+        <w:rPr>
+          <w:sz w:val="24"/>
+          <w:szCs w:val="24"/>
+        </w:rPr>
+        <w:tab/>
+        <w:t>‘</w:t>
+      </w:r>
+      <w:proofErr w:type="spellStart"/>
+      <w:r>
+        <w:rPr>
+          <w:sz w:val="24"/>
+          <w:szCs w:val="24"/>
+        </w:rPr>
+        <w:t>o_rx_fifo_w_data</w:t>
+      </w:r>
+      <w:proofErr w:type="spellEnd"/>
+      <w:r>
+        <w:rPr>
+          <w:sz w:val="24"/>
+          <w:szCs w:val="24"/>
+        </w:rPr>
+        <w:t xml:space="preserve">[127:0]’ shall be set to the corresponding bits from  </w:t>
+      </w:r>
+      <w:r>
+        <w:rPr>
+          <w:sz w:val="24"/>
+          <w:szCs w:val="24"/>
+        </w:rPr>
+        <w:t xml:space="preserve">       </w:t>
+      </w:r>
+      <w:r>
+        <w:rPr>
+          <w:sz w:val="24"/>
+          <w:szCs w:val="24"/>
+        </w:rPr>
+        <w:t>‘</w:t>
+      </w:r>
+      <w:proofErr w:type="spellStart"/>
+      <w:r>
+        <w:rPr>
+          <w:sz w:val="24"/>
+          <w:szCs w:val="24"/>
+        </w:rPr>
+        <w:t>i_rx_message</w:t>
+      </w:r>
+      <w:proofErr w:type="spellEnd"/>
+      <w:r>
+        <w:rPr>
+          <w:sz w:val="24"/>
+          <w:szCs w:val="24"/>
+        </w:rPr>
+        <w:t>[127:0]’ on the rising edge of ‘</w:t>
+      </w:r>
+      <w:proofErr w:type="spellStart"/>
+      <w:r>
+        <w:rPr>
+          <w:sz w:val="24"/>
+          <w:szCs w:val="24"/>
+        </w:rPr>
+        <w:t>i_sys_clk</w:t>
+      </w:r>
+      <w:proofErr w:type="spellEnd"/>
+      <w:r>
+        <w:rPr>
+          <w:sz w:val="24"/>
+          <w:szCs w:val="24"/>
+        </w:rPr>
+        <w:t>’</w:t>
+      </w:r>
+    </w:p>
+    <w:p>
+      <w:pPr>
+        <w:pStyle w:val="ListParagraph"/>
+        <w:numPr>
+          <w:ilvl w:val="0"/>
+          <w:numId w:val="5"/>
+        </w:numPr>
+        <w:ind w:firstLineChars="0"/>
+        <w:jc w:val="left"/>
+        <w:rPr>
+          <w:b/>
+          <w:bCs/>
+          <w:sz w:val="24"/>
+          <w:szCs w:val="24"/>
+        </w:rPr>
+      </w:pPr>
+      <w:r>
+        <w:rPr>
+          <w:sz w:val="24"/>
+          <w:szCs w:val="24"/>
+        </w:rPr>
+        <w:t xml:space="preserve"> </w:t>
+      </w:r>
+      <w:r>
+        <w:rPr>
+          <w:sz w:val="24"/>
+          <w:szCs w:val="24"/>
+        </w:rPr>
+        <w:t xml:space="preserve">If all </w:t>
+      </w:r>
+      <w:r>
+        <w:rPr>
+          <w:sz w:val="24"/>
+          <w:szCs w:val="24"/>
+        </w:rPr>
+        <w:t>exist</w:t>
+      </w:r>
+      <w:r>
+        <w:rPr>
+          <w:sz w:val="24"/>
+          <w:szCs w:val="24"/>
+        </w:rPr>
+        <w:t xml:space="preserve"> ‘</w:t>
+      </w:r>
+      <w:proofErr w:type="spellStart"/>
+      <w:r>
+        <w:rPr>
+          <w:sz w:val="24"/>
+          <w:szCs w:val="24"/>
+        </w:rPr>
+        <w:t>i_uaf</w:t>
+      </w:r>
+      <w:proofErr w:type="spellEnd"/>
+      <w:r>
+        <w:rPr>
+          <w:sz w:val="24"/>
+          <w:szCs w:val="24"/>
+        </w:rPr>
+        <w:t>’ bits or number of acceptance filters are set to 0,</w:t>
+      </w:r>
+      <w:r>
+        <w:rPr>
+          <w:sz w:val="24"/>
+          <w:szCs w:val="24"/>
+        </w:rPr>
+        <w:t>’o_acfbsy’ shall be set to 0.</w:t>
+      </w:r>
+    </w:p>
+    <w:p>
+      <w:pPr>
+        <w:pStyle w:val="ListParagraph"/>
+        <w:numPr>
+          <w:ilvl w:val="0"/>
+          <w:numId w:val="5"/>
+        </w:numPr>
+        <w:ind w:firstLineChars="0"/>
+        <w:jc w:val="left"/>
+        <w:rPr>
+          <w:b/>
+          <w:bCs/>
+          <w:sz w:val="24"/>
+          <w:szCs w:val="24"/>
+        </w:rPr>
+      </w:pPr>
+      <w:r>
+        <w:rPr>
+          <w:sz w:val="24"/>
+          <w:szCs w:val="24"/>
+        </w:rPr>
+        <w:t>If any exist ‘</w:t>
+      </w:r>
+      <w:proofErr w:type="spellStart"/>
+      <w:r>
+        <w:rPr>
+          <w:sz w:val="24"/>
+          <w:szCs w:val="24"/>
+        </w:rPr>
+        <w:t>i_uaf</w:t>
+      </w:r>
+      <w:proofErr w:type="spellEnd"/>
+      <w:r>
+        <w:rPr>
+          <w:sz w:val="24"/>
+          <w:szCs w:val="24"/>
+        </w:rPr>
+        <w:t>’ bit is set to 0, ‘</w:t>
+      </w:r>
+      <w:proofErr w:type="spellStart"/>
+      <w:r>
+        <w:rPr>
+          <w:sz w:val="24"/>
+          <w:szCs w:val="24"/>
+        </w:rPr>
+        <w:t>o_acfbsy</w:t>
+      </w:r>
+      <w:proofErr w:type="spellEnd"/>
+      <w:r>
+        <w:rPr>
+          <w:sz w:val="24"/>
+          <w:szCs w:val="24"/>
+        </w:rPr>
+        <w:t xml:space="preserve">’ shall be set to 1 on the </w:t>
+      </w:r>
+      <w:r>
+        <w:rPr>
+          <w:sz w:val="24"/>
+          <w:szCs w:val="24"/>
+        </w:rPr>
+        <w:lastRenderedPageBreak/>
+        <w:t>rising edge of ‘</w:t>
+      </w:r>
+      <w:proofErr w:type="spellStart"/>
+      <w:r>
+        <w:rPr>
+          <w:sz w:val="24"/>
+          <w:szCs w:val="24"/>
+        </w:rPr>
+        <w:t>i_sys_clk</w:t>
+      </w:r>
+      <w:proofErr w:type="spellEnd"/>
+      <w:r>
+        <w:rPr>
+          <w:sz w:val="24"/>
+          <w:szCs w:val="24"/>
+        </w:rPr>
+        <w:t>’.</w:t>
+      </w:r>
+    </w:p>
+    <w:p>
+      <w:pPr>
+        <w:jc w:val="left"/>
+        <w:rPr>
           <w:b/>
           <w:bCs/>
           <w:sz w:val="24"/>
@@ -1670,7 +2434,6 @@
         <w:ind w:firstLineChars="0"/>
         <w:jc w:val="left"/>
         <w:rPr>
-          <w:rFonts w:hint="eastAsia"/>
           <w:b/>
           <w:bCs/>
           <w:sz w:val="24"/>
@@ -1682,35 +2445,7 @@
           <w:sz w:val="24"/>
           <w:szCs w:val="24"/>
         </w:rPr>
-        <w:t>If ‘i_uaf</w:t>
-      </w:r>
-      <w:r>
-        <w:rPr>
-          <w:sz w:val="24"/>
-          <w:szCs w:val="24"/>
-        </w:rPr>
-        <w:t>2</w:t>
-      </w:r>
-      <w:r>
-        <w:rPr>
-          <w:sz w:val="24"/>
-          <w:szCs w:val="24"/>
-        </w:rPr>
-        <w:t>’ is set to 0, internal ID register ’AFIR</w:t>
-      </w:r>
-      <w:r>
-        <w:rPr>
-          <w:sz w:val="24"/>
-          <w:szCs w:val="24"/>
-        </w:rPr>
-        <w:t>2</w:t>
-      </w:r>
-      <w:r>
-        <w:rPr>
-          <w:sz w:val="24"/>
-          <w:szCs w:val="24"/>
-        </w:rPr>
-        <w:t xml:space="preserve">[31:0]’ shall be set </w:t>
+        <w:t xml:space="preserve">If ‘i_uaf2’ is set to 0, internal ID register ’AFIR2[31:0]’ shall be set </w:t>
       </w:r>
       <w:r>
         <w:rPr>
@@ -1841,15 +2576,7 @@
           <w:sz w:val="24"/>
           <w:szCs w:val="24"/>
         </w:rPr>
-        <w:t xml:space="preserve">to </w:t>
-      </w:r>
-      <w:r>
-        <w:rPr>
-          <w:sz w:val="24"/>
-          <w:szCs w:val="24"/>
-        </w:rPr>
-        <w:lastRenderedPageBreak/>
-        <w:t>the corresponding bits from</w:t>
+        <w:t>to the corresponding bits from</w:t>
       </w:r>
       <w:r>
         <w:rPr>
@@ -1927,7 +2654,6 @@
         <w:ind w:firstLineChars="0"/>
         <w:jc w:val="left"/>
         <w:rPr>
-          <w:rFonts w:hint="eastAsia"/>
           <w:b/>
           <w:bCs/>
           <w:sz w:val="24"/>
@@ -2094,63 +2820,7 @@
           <w:sz w:val="24"/>
           <w:szCs w:val="24"/>
         </w:rPr>
-        <w:t>If ‘i_uaf</w:t>
-      </w:r>
-      <w:r>
-        <w:rPr>
-          <w:sz w:val="24"/>
-          <w:szCs w:val="24"/>
-        </w:rPr>
-        <w:t>1</w:t>
-      </w:r>
-      <w:r>
-        <w:rPr>
-          <w:sz w:val="24"/>
-          <w:szCs w:val="24"/>
-        </w:rPr>
-        <w:t xml:space="preserve">’ is set to 0, internal </w:t>
-      </w:r>
-      <w:r>
-        <w:rPr>
-          <w:sz w:val="24"/>
-          <w:szCs w:val="24"/>
-        </w:rPr>
-        <w:t>mask</w:t>
-      </w:r>
-      <w:r>
-        <w:rPr>
-          <w:sz w:val="24"/>
-          <w:szCs w:val="24"/>
-        </w:rPr>
-        <w:t xml:space="preserve"> register ’AF</w:t>
-      </w:r>
-      <w:r>
-        <w:rPr>
-          <w:sz w:val="24"/>
-          <w:szCs w:val="24"/>
-        </w:rPr>
-        <w:t>M</w:t>
-      </w:r>
-      <w:r>
-        <w:rPr>
-          <w:sz w:val="24"/>
-          <w:szCs w:val="24"/>
-        </w:rPr>
-        <w:t>R</w:t>
-      </w:r>
-      <w:r>
-        <w:rPr>
-          <w:sz w:val="24"/>
-          <w:szCs w:val="24"/>
-        </w:rPr>
-        <w:t>1</w:t>
-      </w:r>
-      <w:r>
-        <w:rPr>
-          <w:sz w:val="24"/>
-          <w:szCs w:val="24"/>
-        </w:rPr>
-        <w:t xml:space="preserve">[31:0]’ shall be set </w:t>
+        <w:t xml:space="preserve">If ‘i_uaf1’ is set to 0, internal mask register ’AFMR1[31:0]’ shall be set </w:t>
       </w:r>
       <w:r>
         <w:rPr>
@@ -2178,35 +2848,7 @@
           <w:sz w:val="24"/>
           <w:szCs w:val="24"/>
         </w:rPr>
-        <w:t>af</w:t>
-      </w:r>
-      <w:r>
-        <w:rPr>
-          <w:sz w:val="24"/>
-          <w:szCs w:val="24"/>
-        </w:rPr>
-        <w:t>m</w:t>
-      </w:r>
-      <w:r>
-        <w:rPr>
-          <w:sz w:val="24"/>
-          <w:szCs w:val="24"/>
-        </w:rPr>
-        <w:t>r</w:t>
-      </w:r>
-      <w:r>
-        <w:rPr>
-          <w:sz w:val="24"/>
-          <w:szCs w:val="24"/>
-        </w:rPr>
-        <w:t>1</w:t>
-      </w:r>
-      <w:r>
-        <w:rPr>
-          <w:sz w:val="24"/>
-          <w:szCs w:val="24"/>
-        </w:rPr>
-        <w:t>[31:0]</w:t>
+        <w:t>afmr1[31:0]</w:t>
       </w:r>
       <w:r>
         <w:rPr>
@@ -2260,35 +2902,7 @@
           <w:sz w:val="24"/>
           <w:szCs w:val="24"/>
         </w:rPr>
-        <w:t>If ‘i_uaf</w:t>
-      </w:r>
-      <w:r>
-        <w:rPr>
-          <w:sz w:val="24"/>
-          <w:szCs w:val="24"/>
-        </w:rPr>
-        <w:t>2</w:t>
-      </w:r>
-      <w:r>
-        <w:rPr>
-          <w:sz w:val="24"/>
-          <w:szCs w:val="24"/>
-        </w:rPr>
-        <w:t>’ is set to 0, internal mask register ’AFMR</w:t>
-      </w:r>
-      <w:r>
-        <w:rPr>
-          <w:sz w:val="24"/>
-          <w:szCs w:val="24"/>
-        </w:rPr>
-        <w:t>2</w:t>
-      </w:r>
-      <w:r>
-        <w:rPr>
-          <w:sz w:val="24"/>
-          <w:szCs w:val="24"/>
-        </w:rPr>
-        <w:t xml:space="preserve">[31:0]’ shall be set </w:t>
+        <w:t xml:space="preserve">If ‘i_uaf2’ is set to 0, internal mask register ’AFMR2[31:0]’ shall be set </w:t>
       </w:r>
       <w:r>
         <w:rPr>
@@ -2316,21 +2930,7 @@
           <w:sz w:val="24"/>
           <w:szCs w:val="24"/>
         </w:rPr>
-        <w:t>afmr</w:t>
-      </w:r>
-      <w:r>
-        <w:rPr>
-          <w:sz w:val="24"/>
-          <w:szCs w:val="24"/>
-        </w:rPr>
-        <w:t>2</w:t>
-      </w:r>
-      <w:r>
-        <w:rPr>
-          <w:sz w:val="24"/>
-          <w:szCs w:val="24"/>
-        </w:rPr>
-        <w:t>[31:0]</w:t>
+        <w:t>afmr2[31:0]</w:t>
       </w:r>
       <w:r>
         <w:rPr>
@@ -2373,7 +2973,6 @@
         <w:ind w:firstLineChars="0"/>
         <w:jc w:val="left"/>
         <w:rPr>
-          <w:rFonts w:hint="eastAsia"/>
           <w:b/>
           <w:bCs/>
           <w:sz w:val="24"/>
@@ -2385,35 +2984,7 @@
           <w:sz w:val="24"/>
           <w:szCs w:val="24"/>
         </w:rPr>
-        <w:t>If ‘i_uaf</w:t>
-      </w:r>
-      <w:r>
-        <w:rPr>
-          <w:sz w:val="24"/>
-          <w:szCs w:val="24"/>
-        </w:rPr>
-        <w:t>3</w:t>
-      </w:r>
-      <w:r>
-        <w:rPr>
-          <w:sz w:val="24"/>
-          <w:szCs w:val="24"/>
-        </w:rPr>
-        <w:t>’ is set to 0, internal mask register ’AFMR</w:t>
-      </w:r>
-      <w:r>
-        <w:rPr>
-          <w:sz w:val="24"/>
-          <w:szCs w:val="24"/>
-        </w:rPr>
-        <w:t>3</w:t>
-      </w:r>
-      <w:r>
-        <w:rPr>
-          <w:sz w:val="24"/>
-          <w:szCs w:val="24"/>
-        </w:rPr>
-        <w:t xml:space="preserve">[31:0]’ shall be set </w:t>
+        <w:t xml:space="preserve">If ‘i_uaf3’ is set to 0, internal mask register ’AFMR3[31:0]’ shall be set </w:t>
       </w:r>
       <w:r>
         <w:rPr>
@@ -2441,21 +3012,7 @@
           <w:sz w:val="24"/>
           <w:szCs w:val="24"/>
         </w:rPr>
-        <w:t>afmr</w:t>
-      </w:r>
-      <w:r>
-        <w:rPr>
-          <w:sz w:val="24"/>
-          <w:szCs w:val="24"/>
-        </w:rPr>
-        <w:t>3</w:t>
-      </w:r>
-      <w:r>
-        <w:rPr>
-          <w:sz w:val="24"/>
-          <w:szCs w:val="24"/>
-        </w:rPr>
-        <w:t>[31:0]</w:t>
+        <w:t>afmr3[31:0]</w:t>
       </w:r>
       <w:r>
         <w:rPr>
@@ -2498,7 +3055,6 @@
         <w:ind w:firstLineChars="0"/>
         <w:jc w:val="left"/>
         <w:rPr>
-          <w:rFonts w:hint="eastAsia"/>
           <w:b/>
           <w:bCs/>
           <w:sz w:val="24"/>
@@ -2510,35 +3066,8 @@
           <w:sz w:val="24"/>
           <w:szCs w:val="24"/>
         </w:rPr>
-        <w:t>If ‘i_uaf</w:t>
-      </w:r>
-      <w:r>
-        <w:rPr>
-          <w:sz w:val="24"/>
-          <w:szCs w:val="24"/>
-        </w:rPr>
-        <w:t>4</w:t>
-      </w:r>
-      <w:r>
-        <w:rPr>
-          <w:sz w:val="24"/>
-          <w:szCs w:val="24"/>
-        </w:rPr>
-        <w:t>’ is set to 0, internal mask register ’AFMR</w:t>
-      </w:r>
-      <w:r>
-        <w:rPr>
-          <w:sz w:val="24"/>
-          <w:szCs w:val="24"/>
-        </w:rPr>
-        <w:t>4[</w:t>
-      </w:r>
-      <w:r>
-        <w:rPr>
-          <w:sz w:val="24"/>
-          <w:szCs w:val="24"/>
-        </w:rPr>
-        <w:t xml:space="preserve">31:0]’ shall be set </w:t>
+        <w:lastRenderedPageBreak/>
+        <w:t xml:space="preserve">If ‘i_uaf4’ is set to 0, internal mask register ’AFMR4[31:0]’ shall be set </w:t>
       </w:r>
       <w:r>
         <w:rPr>
@@ -2566,21 +3095,7 @@
           <w:sz w:val="24"/>
           <w:szCs w:val="24"/>
         </w:rPr>
-        <w:t>afmr</w:t>
-      </w:r>
-      <w:r>
-        <w:rPr>
-          <w:sz w:val="24"/>
-          <w:szCs w:val="24"/>
-        </w:rPr>
-        <w:t>4</w:t>
-      </w:r>
-      <w:r>
-        <w:rPr>
-          <w:sz w:val="24"/>
-          <w:szCs w:val="24"/>
-        </w:rPr>
-        <w:t>[31:0]</w:t>
+        <w:t>afmr4[31:0]</w:t>
       </w:r>
       <w:r>
         <w:rPr>
@@ -2619,7 +3134,6 @@
         <w:ind w:left="425" w:firstLineChars="0" w:firstLine="0"/>
         <w:jc w:val="left"/>
         <w:rPr>
-          <w:rFonts w:hint="eastAsia"/>
           <w:b/>
           <w:bCs/>
           <w:sz w:val="24"/>

</xml_diff>

<commit_message>
CAN1-48  Modified ACF Requirement
</commit_message>
<xml_diff>
--- a/Documentations/Requirements/Acceptance_Filter_Requirement.docx
+++ b/Documentations/Requirements/Acceptance_Filter_Requirement.docx
@@ -99,55 +99,7 @@
           <w:sz w:val="24"/>
           <w:szCs w:val="24"/>
         </w:rPr>
-        <w:t>‘</w:t>
-      </w:r>
-      <w:proofErr w:type="spellStart"/>
-      <w:r>
-        <w:rPr>
-          <w:sz w:val="24"/>
-          <w:szCs w:val="24"/>
-        </w:rPr>
-        <w:t>o_rx_w_en</w:t>
-      </w:r>
-      <w:proofErr w:type="spellEnd"/>
-      <w:r>
-        <w:rPr>
-          <w:sz w:val="24"/>
-          <w:szCs w:val="24"/>
-        </w:rPr>
-        <w:t>’ and ‘</w:t>
-      </w:r>
-      <w:proofErr w:type="spellStart"/>
-      <w:r>
-        <w:rPr>
-          <w:sz w:val="24"/>
-          <w:szCs w:val="24"/>
-        </w:rPr>
-        <w:t>o_acfbsy</w:t>
-      </w:r>
-      <w:proofErr w:type="spellEnd"/>
-      <w:r>
-        <w:rPr>
-          <w:sz w:val="24"/>
-          <w:szCs w:val="24"/>
-        </w:rPr>
-        <w:t>’ shall be set to 0 when ‘</w:t>
-      </w:r>
-      <w:proofErr w:type="spellStart"/>
-      <w:r>
-        <w:rPr>
-          <w:sz w:val="24"/>
-          <w:szCs w:val="24"/>
-        </w:rPr>
-        <w:t>i_reset</w:t>
-      </w:r>
-      <w:proofErr w:type="spellEnd"/>
-      <w:r>
-        <w:rPr>
-          <w:sz w:val="24"/>
-          <w:szCs w:val="24"/>
-        </w:rPr>
-        <w:t>’ is 1</w:t>
+        <w:t>‘o_rx_w_en’ and ‘o_acfbsy’ shall be set to 0 when ‘i_reset’ is 1</w:t>
       </w:r>
       <w:r>
         <w:rPr>
@@ -179,44 +131,19 @@
         </w:rPr>
         <w:t>‘</w:t>
       </w:r>
-      <w:proofErr w:type="spellStart"/>
-      <w:r>
-        <w:rPr>
-          <w:sz w:val="24"/>
-          <w:szCs w:val="24"/>
-        </w:rPr>
-        <w:t>o_rx_fifo_w_data</w:t>
-      </w:r>
-      <w:proofErr w:type="spellEnd"/>
-      <w:r>
-        <w:rPr>
-          <w:sz w:val="24"/>
-          <w:szCs w:val="24"/>
-        </w:rPr>
-        <w:t>[127:0]’</w:t>
-      </w:r>
-      <w:r>
-        <w:rPr>
-          <w:sz w:val="24"/>
-          <w:szCs w:val="24"/>
-        </w:rPr>
-        <w:t xml:space="preserve"> shall be set to all 0s when ‘</w:t>
-      </w:r>
-      <w:proofErr w:type="spellStart"/>
-      <w:r>
-        <w:rPr>
-          <w:sz w:val="24"/>
-          <w:szCs w:val="24"/>
-        </w:rPr>
-        <w:t>i_reset</w:t>
-      </w:r>
-      <w:proofErr w:type="spellEnd"/>
-      <w:r>
-        <w:rPr>
-          <w:sz w:val="24"/>
-          <w:szCs w:val="24"/>
-        </w:rPr>
-        <w:t>’ is 1.</w:t>
+      <w:r>
+        <w:rPr>
+          <w:sz w:val="24"/>
+          <w:szCs w:val="24"/>
+        </w:rPr>
+        <w:t>o_rx_fifo_w_data[127:0]’</w:t>
+      </w:r>
+      <w:r>
+        <w:rPr>
+          <w:sz w:val="24"/>
+          <w:szCs w:val="24"/>
+        </w:rPr>
+        <w:t xml:space="preserve"> shall be set to all 0s when ‘i_reset’ is 1.</w:t>
       </w:r>
     </w:p>
     <w:p>
@@ -268,78 +195,14 @@
           <w:sz w:val="24"/>
           <w:szCs w:val="24"/>
         </w:rPr>
-        <w:t>‘</w:t>
-      </w:r>
-      <w:proofErr w:type="spellStart"/>
-      <w:r>
-        <w:rPr>
-          <w:sz w:val="24"/>
-          <w:szCs w:val="24"/>
-        </w:rPr>
-        <w:t>i_can_ready</w:t>
-      </w:r>
-      <w:proofErr w:type="spellEnd"/>
-      <w:r>
-        <w:rPr>
-          <w:sz w:val="24"/>
-          <w:szCs w:val="24"/>
-        </w:rPr>
-        <w:t>’ and ‘</w:t>
-      </w:r>
-      <w:proofErr w:type="spellStart"/>
-      <w:r>
-        <w:rPr>
-          <w:sz w:val="24"/>
-          <w:szCs w:val="24"/>
-        </w:rPr>
-        <w:t>i_rx_</w:t>
-      </w:r>
-      <w:proofErr w:type="gramStart"/>
-      <w:r>
-        <w:rPr>
-          <w:sz w:val="24"/>
-          <w:szCs w:val="24"/>
-        </w:rPr>
-        <w:t>message</w:t>
-      </w:r>
-      <w:proofErr w:type="spellEnd"/>
-      <w:r>
-        <w:rPr>
-          <w:sz w:val="24"/>
-          <w:szCs w:val="24"/>
-        </w:rPr>
-        <w:t>[</w:t>
-      </w:r>
-      <w:proofErr w:type="gramEnd"/>
-      <w:r>
-        <w:rPr>
-          <w:sz w:val="24"/>
-          <w:szCs w:val="24"/>
-        </w:rPr>
-        <w:t xml:space="preserve">127:0]’ shall be synchronized with the </w:t>
-      </w:r>
-      <w:r>
-        <w:rPr>
-          <w:sz w:val="24"/>
-          <w:szCs w:val="24"/>
-        </w:rPr>
-        <w:t>‘</w:t>
-      </w:r>
-      <w:proofErr w:type="spellStart"/>
-      <w:r>
-        <w:rPr>
-          <w:sz w:val="24"/>
-          <w:szCs w:val="24"/>
-        </w:rPr>
-        <w:t>i_sys_clk</w:t>
-      </w:r>
-      <w:proofErr w:type="spellEnd"/>
-      <w:r>
-        <w:rPr>
-          <w:sz w:val="24"/>
-          <w:szCs w:val="24"/>
-        </w:rPr>
-        <w:t>’</w:t>
+        <w:t xml:space="preserve">‘i_can_ready’ and ‘i_rx_message[127:0]’ shall be synchronized with the </w:t>
+      </w:r>
+      <w:r>
+        <w:rPr>
+          <w:sz w:val="24"/>
+          <w:szCs w:val="24"/>
+        </w:rPr>
+        <w:t>‘i_sys_clk’</w:t>
       </w:r>
       <w:r>
         <w:rPr>
@@ -399,39 +262,7 @@
           <w:sz w:val="24"/>
           <w:szCs w:val="24"/>
         </w:rPr>
-        <w:t>data ‘</w:t>
-      </w:r>
-      <w:proofErr w:type="spellStart"/>
-      <w:r>
-        <w:rPr>
-          <w:sz w:val="24"/>
-          <w:szCs w:val="24"/>
-        </w:rPr>
-        <w:t>i_rx_</w:t>
-      </w:r>
-      <w:proofErr w:type="gramStart"/>
-      <w:r>
-        <w:rPr>
-          <w:sz w:val="24"/>
-          <w:szCs w:val="24"/>
-        </w:rPr>
-        <w:t>message</w:t>
-      </w:r>
-      <w:proofErr w:type="spellEnd"/>
-      <w:r>
-        <w:rPr>
-          <w:sz w:val="24"/>
-          <w:szCs w:val="24"/>
-        </w:rPr>
-        <w:t>[</w:t>
-      </w:r>
-      <w:proofErr w:type="gramEnd"/>
-      <w:r>
-        <w:rPr>
-          <w:sz w:val="24"/>
-          <w:szCs w:val="24"/>
-        </w:rPr>
-        <w:t>127:</w:t>
+        <w:t>data ‘i_rx_message[127:</w:t>
       </w:r>
       <w:r>
         <w:rPr>
@@ -476,109 +307,7 @@
           <w:sz w:val="24"/>
           <w:szCs w:val="24"/>
         </w:rPr>
-        <w:t xml:space="preserve">If ‘i_uaf1’ is set to </w:t>
-      </w:r>
-      <w:r>
-        <w:rPr>
-          <w:sz w:val="24"/>
-          <w:szCs w:val="24"/>
-        </w:rPr>
-        <w:t>0</w:t>
-      </w:r>
-      <w:r>
-        <w:rPr>
-          <w:sz w:val="24"/>
-          <w:szCs w:val="24"/>
-        </w:rPr>
-        <w:t xml:space="preserve"> </w:t>
-      </w:r>
-      <w:r>
-        <w:rPr>
-          <w:sz w:val="24"/>
-          <w:szCs w:val="24"/>
-        </w:rPr>
-        <w:t>or</w:t>
-      </w:r>
-      <w:r>
-        <w:rPr>
-          <w:sz w:val="24"/>
-          <w:szCs w:val="24"/>
-        </w:rPr>
-        <w:t xml:space="preserve"> input data ‘</w:t>
-      </w:r>
-      <w:proofErr w:type="spellStart"/>
-      <w:r>
-        <w:rPr>
-          <w:sz w:val="24"/>
-          <w:szCs w:val="24"/>
-        </w:rPr>
-        <w:t>i_rx_</w:t>
-      </w:r>
-      <w:proofErr w:type="gramStart"/>
-      <w:r>
-        <w:rPr>
-          <w:sz w:val="24"/>
-          <w:szCs w:val="24"/>
-        </w:rPr>
-        <w:t>message</w:t>
-      </w:r>
-      <w:proofErr w:type="spellEnd"/>
-      <w:r>
-        <w:rPr>
-          <w:sz w:val="24"/>
-          <w:szCs w:val="24"/>
-        </w:rPr>
-        <w:t>[</w:t>
-      </w:r>
-      <w:proofErr w:type="gramEnd"/>
-      <w:r>
-        <w:rPr>
-          <w:sz w:val="24"/>
-          <w:szCs w:val="24"/>
-        </w:rPr>
-        <w:t>127:96]’ is</w:t>
-      </w:r>
-      <w:r>
-        <w:rPr>
-          <w:sz w:val="24"/>
-          <w:szCs w:val="24"/>
-        </w:rPr>
-        <w:t>n’t</w:t>
-      </w:r>
-      <w:r>
-        <w:rPr>
-          <w:sz w:val="24"/>
-          <w:szCs w:val="24"/>
-        </w:rPr>
-        <w:t xml:space="preserve"> passed </w:t>
-      </w:r>
-      <w:r>
-        <w:rPr>
-          <w:sz w:val="24"/>
-          <w:szCs w:val="24"/>
-        </w:rPr>
-        <w:t xml:space="preserve">checking </w:t>
-      </w:r>
-      <w:r>
-        <w:rPr>
-          <w:sz w:val="24"/>
-          <w:szCs w:val="24"/>
-        </w:rPr>
-        <w:t xml:space="preserve">by AFR1, internal signal ‘in_pass1’ shall be set to </w:t>
-      </w:r>
-      <w:r>
-        <w:rPr>
-          <w:sz w:val="24"/>
-          <w:szCs w:val="24"/>
-        </w:rPr>
-        <w:t>0</w:t>
-      </w:r>
-      <w:r>
-        <w:rPr>
-          <w:sz w:val="24"/>
-          <w:szCs w:val="24"/>
-        </w:rPr>
-        <w:t>.</w:t>
+        <w:t>If ‘i_uaf1’ is set to 0 or input data ‘i_rx_message[127:96]’ isn’t passed checking by AFR1, internal signal ‘in_pass1’ shall be set to 0.</w:t>
       </w:r>
     </w:p>
     <w:p>
@@ -602,21 +331,7 @@
           <w:sz w:val="24"/>
           <w:szCs w:val="24"/>
         </w:rPr>
-        <w:t>If ‘i_uaf</w:t>
-      </w:r>
-      <w:r>
-        <w:rPr>
-          <w:sz w:val="24"/>
-          <w:szCs w:val="24"/>
-        </w:rPr>
-        <w:t>2</w:t>
-      </w:r>
-      <w:r>
-        <w:rPr>
-          <w:sz w:val="24"/>
-          <w:szCs w:val="24"/>
-        </w:rPr>
-        <w:t xml:space="preserve">’ is set to 1 </w:t>
+        <w:t xml:space="preserve">If ‘i_uaf2’ is set to 1 </w:t>
       </w:r>
       <w:r>
         <w:rPr>
@@ -631,67 +346,7 @@
           <w:sz w:val="24"/>
           <w:szCs w:val="24"/>
         </w:rPr>
-        <w:t xml:space="preserve"> input data ‘</w:t>
-      </w:r>
-      <w:proofErr w:type="spellStart"/>
-      <w:r>
-        <w:rPr>
-          <w:sz w:val="24"/>
-          <w:szCs w:val="24"/>
-        </w:rPr>
-        <w:t>i_rx_</w:t>
-      </w:r>
-      <w:proofErr w:type="gramStart"/>
-      <w:r>
-        <w:rPr>
-          <w:sz w:val="24"/>
-          <w:szCs w:val="24"/>
-        </w:rPr>
-        <w:t>message</w:t>
-      </w:r>
-      <w:proofErr w:type="spellEnd"/>
-      <w:r>
-        <w:rPr>
-          <w:sz w:val="24"/>
-          <w:szCs w:val="24"/>
-        </w:rPr>
-        <w:t>[</w:t>
-      </w:r>
-      <w:proofErr w:type="gramEnd"/>
-      <w:r>
-        <w:rPr>
-          <w:sz w:val="24"/>
-          <w:szCs w:val="24"/>
-        </w:rPr>
-        <w:t>127:96]’ is passed checking by AFR</w:t>
-      </w:r>
-      <w:r>
-        <w:rPr>
-          <w:sz w:val="24"/>
-          <w:szCs w:val="24"/>
-        </w:rPr>
-        <w:t>2</w:t>
-      </w:r>
-      <w:r>
-        <w:rPr>
-          <w:sz w:val="24"/>
-          <w:szCs w:val="24"/>
-        </w:rPr>
-        <w:t>, internal signal ‘in_pass</w:t>
-      </w:r>
-      <w:r>
-        <w:rPr>
-          <w:sz w:val="24"/>
-          <w:szCs w:val="24"/>
-        </w:rPr>
-        <w:t>2</w:t>
-      </w:r>
-      <w:r>
-        <w:rPr>
-          <w:sz w:val="24"/>
-          <w:szCs w:val="24"/>
-        </w:rPr>
-        <w:t>’ shall be set to 1.</w:t>
+        <w:t xml:space="preserve"> input data ‘i_rx_message[127:96]’ is passed checking by AFR2, internal signal ‘in_pass2’ shall be set to 1.</w:t>
       </w:r>
     </w:p>
     <w:p>
@@ -715,81 +370,7 @@
           <w:sz w:val="24"/>
           <w:szCs w:val="24"/>
         </w:rPr>
-        <w:t>If ‘i_uaf</w:t>
-      </w:r>
-      <w:r>
-        <w:rPr>
-          <w:sz w:val="24"/>
-          <w:szCs w:val="24"/>
-        </w:rPr>
-        <w:t>2</w:t>
-      </w:r>
-      <w:r>
-        <w:rPr>
-          <w:sz w:val="24"/>
-          <w:szCs w:val="24"/>
-        </w:rPr>
-        <w:t>’ is set to 0 or input data ‘</w:t>
-      </w:r>
-      <w:proofErr w:type="spellStart"/>
-      <w:r>
-        <w:rPr>
-          <w:sz w:val="24"/>
-          <w:szCs w:val="24"/>
-        </w:rPr>
-        <w:t>i_rx_</w:t>
-      </w:r>
-      <w:proofErr w:type="gramStart"/>
-      <w:r>
-        <w:rPr>
-          <w:sz w:val="24"/>
-          <w:szCs w:val="24"/>
-        </w:rPr>
-        <w:t>message</w:t>
-      </w:r>
-      <w:proofErr w:type="spellEnd"/>
-      <w:r>
-        <w:rPr>
-          <w:sz w:val="24"/>
-          <w:szCs w:val="24"/>
-        </w:rPr>
-        <w:t>[</w:t>
-      </w:r>
-      <w:proofErr w:type="gramEnd"/>
-      <w:r>
-        <w:rPr>
-          <w:sz w:val="24"/>
-          <w:szCs w:val="24"/>
-        </w:rPr>
-        <w:t>127:96]’ isn’t passed checking by AFR</w:t>
-      </w:r>
-      <w:r>
-        <w:rPr>
-          <w:sz w:val="24"/>
-          <w:szCs w:val="24"/>
-        </w:rPr>
-        <w:t>2</w:t>
-      </w:r>
-      <w:r>
-        <w:rPr>
-          <w:sz w:val="24"/>
-          <w:szCs w:val="24"/>
-        </w:rPr>
-        <w:t>, internal signal ‘in_pass</w:t>
-      </w:r>
-      <w:r>
-        <w:rPr>
-          <w:sz w:val="24"/>
-          <w:szCs w:val="24"/>
-        </w:rPr>
-        <w:t>2</w:t>
-      </w:r>
-      <w:r>
-        <w:rPr>
-          <w:sz w:val="24"/>
-          <w:szCs w:val="24"/>
-        </w:rPr>
-        <w:t>’ shall be set to 0.</w:t>
+        <w:t>If ‘i_uaf2’ is set to 0 or input data ‘i_rx_message[127:96]’ isn’t passed checking by AFR2, internal signal ‘in_pass2’ shall be set to 0.</w:t>
       </w:r>
     </w:p>
     <w:p>
@@ -813,21 +394,7 @@
           <w:sz w:val="24"/>
           <w:szCs w:val="24"/>
         </w:rPr>
-        <w:t>If ‘i_uaf</w:t>
-      </w:r>
-      <w:r>
-        <w:rPr>
-          <w:sz w:val="24"/>
-          <w:szCs w:val="24"/>
-        </w:rPr>
-        <w:t>3</w:t>
-      </w:r>
-      <w:r>
-        <w:rPr>
-          <w:sz w:val="24"/>
-          <w:szCs w:val="24"/>
-        </w:rPr>
-        <w:t xml:space="preserve">’ is set to 1 </w:t>
+        <w:t xml:space="preserve">If ‘i_uaf3’ is set to 1 </w:t>
       </w:r>
       <w:r>
         <w:rPr>
@@ -842,67 +409,7 @@
           <w:sz w:val="24"/>
           <w:szCs w:val="24"/>
         </w:rPr>
-        <w:t xml:space="preserve"> input data ‘</w:t>
-      </w:r>
-      <w:proofErr w:type="spellStart"/>
-      <w:r>
-        <w:rPr>
-          <w:sz w:val="24"/>
-          <w:szCs w:val="24"/>
-        </w:rPr>
-        <w:t>i_rx_</w:t>
-      </w:r>
-      <w:proofErr w:type="gramStart"/>
-      <w:r>
-        <w:rPr>
-          <w:sz w:val="24"/>
-          <w:szCs w:val="24"/>
-        </w:rPr>
-        <w:t>message</w:t>
-      </w:r>
-      <w:proofErr w:type="spellEnd"/>
-      <w:r>
-        <w:rPr>
-          <w:sz w:val="24"/>
-          <w:szCs w:val="24"/>
-        </w:rPr>
-        <w:t>[</w:t>
-      </w:r>
-      <w:proofErr w:type="gramEnd"/>
-      <w:r>
-        <w:rPr>
-          <w:sz w:val="24"/>
-          <w:szCs w:val="24"/>
-        </w:rPr>
-        <w:t>127:96]’ is passed checking by AFR</w:t>
-      </w:r>
-      <w:r>
-        <w:rPr>
-          <w:sz w:val="24"/>
-          <w:szCs w:val="24"/>
-        </w:rPr>
-        <w:t>3</w:t>
-      </w:r>
-      <w:r>
-        <w:rPr>
-          <w:sz w:val="24"/>
-          <w:szCs w:val="24"/>
-        </w:rPr>
-        <w:t>, internal signal ‘in_pass</w:t>
-      </w:r>
-      <w:r>
-        <w:rPr>
-          <w:sz w:val="24"/>
-          <w:szCs w:val="24"/>
-        </w:rPr>
-        <w:t>3</w:t>
-      </w:r>
-      <w:r>
-        <w:rPr>
-          <w:sz w:val="24"/>
-          <w:szCs w:val="24"/>
-        </w:rPr>
-        <w:t>’ shall be set to 1.</w:t>
+        <w:t xml:space="preserve"> input data ‘i_rx_message[127:96]’ is passed checking by AFR3, internal signal ‘in_pass3’ shall be set to 1.</w:t>
       </w:r>
     </w:p>
     <w:p>
@@ -926,81 +433,7 @@
           <w:sz w:val="24"/>
           <w:szCs w:val="24"/>
         </w:rPr>
-        <w:t>If ‘i_uaf</w:t>
-      </w:r>
-      <w:r>
-        <w:rPr>
-          <w:sz w:val="24"/>
-          <w:szCs w:val="24"/>
-        </w:rPr>
-        <w:t>3</w:t>
-      </w:r>
-      <w:r>
-        <w:rPr>
-          <w:sz w:val="24"/>
-          <w:szCs w:val="24"/>
-        </w:rPr>
-        <w:t>’ is set to 0 or input data ‘</w:t>
-      </w:r>
-      <w:proofErr w:type="spellStart"/>
-      <w:r>
-        <w:rPr>
-          <w:sz w:val="24"/>
-          <w:szCs w:val="24"/>
-        </w:rPr>
-        <w:t>i_rx_</w:t>
-      </w:r>
-      <w:proofErr w:type="gramStart"/>
-      <w:r>
-        <w:rPr>
-          <w:sz w:val="24"/>
-          <w:szCs w:val="24"/>
-        </w:rPr>
-        <w:t>message</w:t>
-      </w:r>
-      <w:proofErr w:type="spellEnd"/>
-      <w:r>
-        <w:rPr>
-          <w:sz w:val="24"/>
-          <w:szCs w:val="24"/>
-        </w:rPr>
-        <w:t>[</w:t>
-      </w:r>
-      <w:proofErr w:type="gramEnd"/>
-      <w:r>
-        <w:rPr>
-          <w:sz w:val="24"/>
-          <w:szCs w:val="24"/>
-        </w:rPr>
-        <w:t>127:96]’ isn’t passed checking by AFR</w:t>
-      </w:r>
-      <w:r>
-        <w:rPr>
-          <w:sz w:val="24"/>
-          <w:szCs w:val="24"/>
-        </w:rPr>
-        <w:t>3</w:t>
-      </w:r>
-      <w:r>
-        <w:rPr>
-          <w:sz w:val="24"/>
-          <w:szCs w:val="24"/>
-        </w:rPr>
-        <w:t>, internal signal ‘in_pass</w:t>
-      </w:r>
-      <w:r>
-        <w:rPr>
-          <w:sz w:val="24"/>
-          <w:szCs w:val="24"/>
-        </w:rPr>
-        <w:t>3</w:t>
-      </w:r>
-      <w:r>
-        <w:rPr>
-          <w:sz w:val="24"/>
-          <w:szCs w:val="24"/>
-        </w:rPr>
-        <w:t>’ shall be set to 0.</w:t>
+        <w:t>If ‘i_uaf3’ is set to 0 or input data ‘i_rx_message[127:96]’ isn’t passed checking by AFR3, internal signal ‘in_pass3’ shall be set to 0.</w:t>
       </w:r>
     </w:p>
     <w:p>
@@ -1024,21 +457,7 @@
           <w:sz w:val="24"/>
           <w:szCs w:val="24"/>
         </w:rPr>
-        <w:t>If ‘i_uaf</w:t>
-      </w:r>
-      <w:r>
-        <w:rPr>
-          <w:sz w:val="24"/>
-          <w:szCs w:val="24"/>
-        </w:rPr>
-        <w:t>4</w:t>
-      </w:r>
-      <w:r>
-        <w:rPr>
-          <w:sz w:val="24"/>
-          <w:szCs w:val="24"/>
-        </w:rPr>
-        <w:t xml:space="preserve">’ is set to 1 </w:t>
+        <w:t xml:space="preserve">If ‘i_uaf4’ is set to 1 </w:t>
       </w:r>
       <w:r>
         <w:rPr>
@@ -1053,67 +472,7 @@
           <w:sz w:val="24"/>
           <w:szCs w:val="24"/>
         </w:rPr>
-        <w:t xml:space="preserve"> input data ‘</w:t>
-      </w:r>
-      <w:proofErr w:type="spellStart"/>
-      <w:r>
-        <w:rPr>
-          <w:sz w:val="24"/>
-          <w:szCs w:val="24"/>
-        </w:rPr>
-        <w:t>i_rx_</w:t>
-      </w:r>
-      <w:proofErr w:type="gramStart"/>
-      <w:r>
-        <w:rPr>
-          <w:sz w:val="24"/>
-          <w:szCs w:val="24"/>
-        </w:rPr>
-        <w:t>message</w:t>
-      </w:r>
-      <w:proofErr w:type="spellEnd"/>
-      <w:r>
-        <w:rPr>
-          <w:sz w:val="24"/>
-          <w:szCs w:val="24"/>
-        </w:rPr>
-        <w:t>[</w:t>
-      </w:r>
-      <w:proofErr w:type="gramEnd"/>
-      <w:r>
-        <w:rPr>
-          <w:sz w:val="24"/>
-          <w:szCs w:val="24"/>
-        </w:rPr>
-        <w:t>127:96]’ is passed checking by AFR</w:t>
-      </w:r>
-      <w:r>
-        <w:rPr>
-          <w:sz w:val="24"/>
-          <w:szCs w:val="24"/>
-        </w:rPr>
-        <w:t>4</w:t>
-      </w:r>
-      <w:r>
-        <w:rPr>
-          <w:sz w:val="24"/>
-          <w:szCs w:val="24"/>
-        </w:rPr>
-        <w:t>, internal signal ‘in_pass</w:t>
-      </w:r>
-      <w:r>
-        <w:rPr>
-          <w:sz w:val="24"/>
-          <w:szCs w:val="24"/>
-        </w:rPr>
-        <w:t>4</w:t>
-      </w:r>
-      <w:r>
-        <w:rPr>
-          <w:sz w:val="24"/>
-          <w:szCs w:val="24"/>
-        </w:rPr>
-        <w:t>’ shall be set to 1.</w:t>
+        <w:t xml:space="preserve"> input data ‘i_rx_message[127:96]’ is passed checking by AFR4, internal signal ‘in_pass4’ shall be set to 1.</w:t>
       </w:r>
     </w:p>
     <w:p>
@@ -1126,94 +485,18 @@
         <w:ind w:firstLineChars="0"/>
         <w:jc w:val="left"/>
         <w:rPr>
-          <w:rFonts w:hint="eastAsia"/>
-          <w:b/>
-          <w:bCs/>
-          <w:sz w:val="24"/>
-          <w:szCs w:val="24"/>
-        </w:rPr>
-      </w:pPr>
-      <w:r>
-        <w:rPr>
-          <w:sz w:val="24"/>
-          <w:szCs w:val="24"/>
-        </w:rPr>
-        <w:lastRenderedPageBreak/>
-        <w:t>If ‘i_uaf</w:t>
-      </w:r>
-      <w:r>
-        <w:rPr>
-          <w:sz w:val="24"/>
-          <w:szCs w:val="24"/>
-        </w:rPr>
-        <w:t>4</w:t>
-      </w:r>
-      <w:r>
-        <w:rPr>
-          <w:sz w:val="24"/>
-          <w:szCs w:val="24"/>
-        </w:rPr>
-        <w:t>’ is set to 0 or input data ‘</w:t>
-      </w:r>
-      <w:proofErr w:type="spellStart"/>
-      <w:r>
-        <w:rPr>
-          <w:sz w:val="24"/>
-          <w:szCs w:val="24"/>
-        </w:rPr>
-        <w:t>i_rx_</w:t>
-      </w:r>
-      <w:proofErr w:type="gramStart"/>
-      <w:r>
-        <w:rPr>
-          <w:sz w:val="24"/>
-          <w:szCs w:val="24"/>
-        </w:rPr>
-        <w:t>message</w:t>
-      </w:r>
-      <w:proofErr w:type="spellEnd"/>
-      <w:r>
-        <w:rPr>
-          <w:sz w:val="24"/>
-          <w:szCs w:val="24"/>
-        </w:rPr>
-        <w:t>[</w:t>
-      </w:r>
-      <w:proofErr w:type="gramEnd"/>
-      <w:r>
-        <w:rPr>
-          <w:sz w:val="24"/>
-          <w:szCs w:val="24"/>
-        </w:rPr>
-        <w:t>127:96]’ isn’t passed checking by AFR</w:t>
-      </w:r>
-      <w:r>
-        <w:rPr>
-          <w:sz w:val="24"/>
-          <w:szCs w:val="24"/>
-        </w:rPr>
-        <w:t>4</w:t>
-      </w:r>
-      <w:r>
-        <w:rPr>
-          <w:sz w:val="24"/>
-          <w:szCs w:val="24"/>
-        </w:rPr>
-        <w:t>, internal signal ‘in_pass</w:t>
-      </w:r>
-      <w:r>
-        <w:rPr>
-          <w:sz w:val="24"/>
-          <w:szCs w:val="24"/>
-        </w:rPr>
-        <w:t>4</w:t>
-      </w:r>
-      <w:r>
-        <w:rPr>
-          <w:sz w:val="24"/>
-          <w:szCs w:val="24"/>
-        </w:rPr>
-        <w:t>’ shall be set to 0.</w:t>
+          <w:b/>
+          <w:bCs/>
+          <w:sz w:val="24"/>
+          <w:szCs w:val="24"/>
+        </w:rPr>
+      </w:pPr>
+      <w:r>
+        <w:rPr>
+          <w:sz w:val="24"/>
+          <w:szCs w:val="24"/>
+        </w:rPr>
+        <w:t>If ‘i_uaf4’ is set to 0 or input data ‘i_rx_message[127:96]’ isn’t passed checking by AFR4, internal signal ‘in_pass4’ shall be set to 0.</w:t>
       </w:r>
     </w:p>
     <w:p>
@@ -1251,30 +534,29 @@
           <w:sz w:val="24"/>
           <w:szCs w:val="24"/>
         </w:rPr>
-        <w:t>‘</w:t>
-      </w:r>
-      <w:proofErr w:type="spellStart"/>
-      <w:r>
-        <w:rPr>
-          <w:sz w:val="24"/>
-          <w:szCs w:val="24"/>
-        </w:rPr>
-        <w:t>nex</w:t>
-      </w:r>
-      <w:r>
-        <w:rPr>
-          <w:sz w:val="24"/>
-          <w:szCs w:val="24"/>
-        </w:rPr>
-        <w:t>state</w:t>
-      </w:r>
-      <w:proofErr w:type="spellEnd"/>
-      <w:r>
-        <w:rPr>
-          <w:sz w:val="24"/>
-          <w:szCs w:val="24"/>
-        </w:rPr>
-        <w:t>’</w:t>
+        <w:t>‘nex</w:t>
+      </w:r>
+      <w:r>
+        <w:rPr>
+          <w:rFonts w:hint="eastAsia"/>
+          <w:sz w:val="24"/>
+          <w:szCs w:val="24"/>
+        </w:rPr>
+        <w:t>t</w:t>
+      </w:r>
+      <w:r>
+        <w:rPr>
+          <w:sz w:val="24"/>
+          <w:szCs w:val="24"/>
+        </w:rPr>
+        <w:t>_</w:t>
+      </w:r>
+      <w:r>
+        <w:rPr>
+          <w:sz w:val="24"/>
+          <w:szCs w:val="24"/>
+        </w:rPr>
+        <w:t>state’</w:t>
       </w:r>
       <w:r>
         <w:rPr>
@@ -1302,46 +584,14 @@
           <w:sz w:val="24"/>
           <w:szCs w:val="24"/>
         </w:rPr>
-        <w:t>when ‘</w:t>
-      </w:r>
-      <w:proofErr w:type="spellStart"/>
-      <w:r>
-        <w:rPr>
-          <w:sz w:val="24"/>
-          <w:szCs w:val="24"/>
-        </w:rPr>
-        <w:t>i_can_ready</w:t>
-      </w:r>
-      <w:proofErr w:type="spellEnd"/>
-      <w:r>
-        <w:rPr>
-          <w:sz w:val="24"/>
-          <w:szCs w:val="24"/>
-        </w:rPr>
-        <w:t>’ is 1</w:t>
-      </w:r>
-      <w:r>
-        <w:rPr>
-          <w:sz w:val="24"/>
-          <w:szCs w:val="24"/>
-        </w:rPr>
-        <w:t xml:space="preserve"> and ‘</w:t>
-      </w:r>
-      <w:proofErr w:type="spellStart"/>
-      <w:r>
-        <w:rPr>
-          <w:sz w:val="24"/>
-          <w:szCs w:val="24"/>
-        </w:rPr>
-        <w:t>i_rx_full</w:t>
-      </w:r>
-      <w:proofErr w:type="spellEnd"/>
-      <w:r>
-        <w:rPr>
-          <w:sz w:val="24"/>
-          <w:szCs w:val="24"/>
-        </w:rPr>
-        <w:t xml:space="preserve">’ is set to 0; </w:t>
+        <w:t>when ‘i_can_ready’ is 1</w:t>
+      </w:r>
+      <w:r>
+        <w:rPr>
+          <w:sz w:val="24"/>
+          <w:szCs w:val="24"/>
+        </w:rPr>
+        <w:t xml:space="preserve"> and ‘i_rx_full’ is set to 0; </w:t>
       </w:r>
     </w:p>
     <w:p>
@@ -1372,46 +622,14 @@
           <w:sz w:val="24"/>
           <w:szCs w:val="24"/>
         </w:rPr>
-        <w:t>Module shall set ‘</w:t>
-      </w:r>
-      <w:proofErr w:type="spellStart"/>
-      <w:r>
-        <w:rPr>
-          <w:sz w:val="24"/>
-          <w:szCs w:val="24"/>
-        </w:rPr>
-        <w:t>o_rx_w_en</w:t>
-      </w:r>
-      <w:proofErr w:type="spellEnd"/>
-      <w:r>
-        <w:rPr>
-          <w:sz w:val="24"/>
-          <w:szCs w:val="24"/>
-        </w:rPr>
-        <w:t>’ to 1 for one clock cycle</w:t>
-      </w:r>
-      <w:r>
-        <w:rPr>
-          <w:sz w:val="24"/>
-          <w:szCs w:val="24"/>
-        </w:rPr>
-        <w:t xml:space="preserve"> on the rising edge of ‘</w:t>
-      </w:r>
-      <w:proofErr w:type="spellStart"/>
-      <w:r>
-        <w:rPr>
-          <w:sz w:val="24"/>
-          <w:szCs w:val="24"/>
-        </w:rPr>
-        <w:t>i_sys_clk</w:t>
-      </w:r>
-      <w:proofErr w:type="spellEnd"/>
-      <w:r>
-        <w:rPr>
-          <w:sz w:val="24"/>
-          <w:szCs w:val="24"/>
-        </w:rPr>
-        <w:t>’</w:t>
+        <w:t>Module shall set ‘o_rx_w_en’ to 1 for one clock cycle</w:t>
+      </w:r>
+      <w:r>
+        <w:rPr>
+          <w:sz w:val="24"/>
+          <w:szCs w:val="24"/>
+        </w:rPr>
+        <w:t xml:space="preserve"> on the rising edge of ‘i_sys_clk’</w:t>
       </w:r>
       <w:r>
         <w:rPr>
@@ -1446,23 +664,21 @@
           <w:sz w:val="24"/>
           <w:szCs w:val="24"/>
         </w:rPr>
-        <w:t>signal ‘</w:t>
-      </w:r>
-      <w:proofErr w:type="spellStart"/>
-      <w:r>
-        <w:rPr>
-          <w:sz w:val="24"/>
-          <w:szCs w:val="24"/>
-        </w:rPr>
-        <w:t>currstate</w:t>
-      </w:r>
-      <w:proofErr w:type="spellEnd"/>
-      <w:r>
-        <w:rPr>
-          <w:sz w:val="24"/>
-          <w:szCs w:val="24"/>
-        </w:rPr>
-        <w:t>’</w:t>
+        <w:t>signal ‘curr</w:t>
+      </w:r>
+      <w:r>
+        <w:rPr>
+          <w:sz w:val="24"/>
+          <w:szCs w:val="24"/>
+        </w:rPr>
+        <w:t>ent_</w:t>
+      </w:r>
+      <w:r>
+        <w:rPr>
+          <w:sz w:val="24"/>
+          <w:szCs w:val="24"/>
+        </w:rPr>
+        <w:t>state’</w:t>
       </w:r>
       <w:r>
         <w:rPr>
@@ -1500,46 +716,28 @@
           <w:sz w:val="24"/>
           <w:szCs w:val="24"/>
         </w:rPr>
-        <w:t>signal ‘</w:t>
-      </w:r>
-      <w:proofErr w:type="spellStart"/>
-      <w:r>
-        <w:rPr>
-          <w:sz w:val="24"/>
-          <w:szCs w:val="24"/>
-        </w:rPr>
-        <w:t>currstate</w:t>
-      </w:r>
-      <w:proofErr w:type="spellEnd"/>
-      <w:r>
-        <w:rPr>
-          <w:sz w:val="24"/>
-          <w:szCs w:val="24"/>
-        </w:rPr>
-        <w:t>’</w:t>
-      </w:r>
-      <w:r>
-        <w:rPr>
-          <w:sz w:val="24"/>
-          <w:szCs w:val="24"/>
-        </w:rPr>
-        <w:t xml:space="preserve"> shall stay in ‘idle’ state, when ‘</w:t>
-      </w:r>
-      <w:proofErr w:type="spellStart"/>
-      <w:r>
-        <w:rPr>
-          <w:sz w:val="24"/>
-          <w:szCs w:val="24"/>
-        </w:rPr>
-        <w:t>i_rx_full</w:t>
-      </w:r>
-      <w:proofErr w:type="spellEnd"/>
-      <w:r>
-        <w:rPr>
-          <w:sz w:val="24"/>
-          <w:szCs w:val="24"/>
-        </w:rPr>
-        <w:t>’ is set to 1.</w:t>
+        <w:t>signal ‘curr</w:t>
+      </w:r>
+      <w:r>
+        <w:rPr>
+          <w:sz w:val="24"/>
+          <w:szCs w:val="24"/>
+        </w:rPr>
+        <w:t>ent_</w:t>
+      </w:r>
+      <w:r>
+        <w:rPr>
+          <w:sz w:val="24"/>
+          <w:szCs w:val="24"/>
+        </w:rPr>
+        <w:t>state’</w:t>
+      </w:r>
+      <w:r>
+        <w:rPr>
+          <w:sz w:val="24"/>
+          <w:szCs w:val="24"/>
+        </w:rPr>
+        <w:t xml:space="preserve"> shall stay in ‘idle’ state, when ‘i_rx_full’ is set to 1.</w:t>
       </w:r>
     </w:p>
     <w:p>
@@ -1565,21 +763,12 @@
         </w:rPr>
         <w:t>‘</w:t>
       </w:r>
-      <w:proofErr w:type="spellStart"/>
-      <w:r>
-        <w:rPr>
-          <w:sz w:val="24"/>
-          <w:szCs w:val="24"/>
-        </w:rPr>
-        <w:t>o_rx_fifo_w_data</w:t>
-      </w:r>
-      <w:proofErr w:type="spellEnd"/>
-      <w:r>
-        <w:rPr>
-          <w:sz w:val="24"/>
-          <w:szCs w:val="24"/>
-        </w:rPr>
-        <w:t>[127:0]’</w:t>
+      <w:r>
+        <w:rPr>
+          <w:sz w:val="24"/>
+          <w:szCs w:val="24"/>
+        </w:rPr>
+        <w:t>o_rx_fifo_w_data[127:0]’</w:t>
       </w:r>
       <w:r>
         <w:rPr>
@@ -1607,46 +796,14 @@
           <w:sz w:val="24"/>
           <w:szCs w:val="24"/>
         </w:rPr>
-        <w:t>‘</w:t>
-      </w:r>
-      <w:proofErr w:type="spellStart"/>
-      <w:r>
-        <w:rPr>
-          <w:sz w:val="24"/>
-          <w:szCs w:val="24"/>
-        </w:rPr>
-        <w:t>i_rx_message</w:t>
-      </w:r>
-      <w:proofErr w:type="spellEnd"/>
-      <w:r>
-        <w:rPr>
-          <w:sz w:val="24"/>
-          <w:szCs w:val="24"/>
-        </w:rPr>
-        <w:t>[127:0]’</w:t>
-      </w:r>
-      <w:r>
-        <w:rPr>
-          <w:sz w:val="24"/>
-          <w:szCs w:val="24"/>
-        </w:rPr>
-        <w:t xml:space="preserve"> on the rising edge of ‘</w:t>
-      </w:r>
-      <w:proofErr w:type="spellStart"/>
-      <w:r>
-        <w:rPr>
-          <w:sz w:val="24"/>
-          <w:szCs w:val="24"/>
-        </w:rPr>
-        <w:t>i_sys_clk</w:t>
-      </w:r>
-      <w:proofErr w:type="spellEnd"/>
-      <w:r>
-        <w:rPr>
-          <w:sz w:val="24"/>
-          <w:szCs w:val="24"/>
-        </w:rPr>
-        <w:t>’</w:t>
+        <w:t>‘i_rx_message[127:0]’</w:t>
+      </w:r>
+      <w:r>
+        <w:rPr>
+          <w:sz w:val="24"/>
+          <w:szCs w:val="24"/>
+        </w:rPr>
+        <w:t xml:space="preserve"> on the rising edge of ‘i_sys_clk’</w:t>
       </w:r>
       <w:r>
         <w:rPr>
@@ -1669,15 +826,13 @@
         </w:rPr>
         <w:t>signal ‘</w:t>
       </w:r>
-      <w:proofErr w:type="spellStart"/>
-      <w:r>
-        <w:rPr>
-          <w:sz w:val="24"/>
-          <w:szCs w:val="24"/>
-        </w:rPr>
-        <w:t>currstate</w:t>
-      </w:r>
-      <w:proofErr w:type="spellEnd"/>
+      <w:r>
+        <w:rPr>
+          <w:sz w:val="24"/>
+          <w:szCs w:val="24"/>
+        </w:rPr>
+        <w:t>current_state</w:t>
+      </w:r>
       <w:r>
         <w:rPr>
           <w:sz w:val="24"/>
@@ -1717,21 +872,12 @@
         </w:rPr>
         <w:t>‘</w:t>
       </w:r>
-      <w:proofErr w:type="spellStart"/>
-      <w:r>
-        <w:rPr>
-          <w:sz w:val="24"/>
-          <w:szCs w:val="24"/>
-        </w:rPr>
-        <w:t>o_rx_fifo_w_data</w:t>
-      </w:r>
-      <w:proofErr w:type="spellEnd"/>
-      <w:r>
-        <w:rPr>
-          <w:sz w:val="24"/>
-          <w:szCs w:val="24"/>
-        </w:rPr>
-        <w:t>[127:0]’</w:t>
+      <w:r>
+        <w:rPr>
+          <w:sz w:val="24"/>
+          <w:szCs w:val="24"/>
+        </w:rPr>
+        <w:t>o_rx_fifo_w_data[127:0]’</w:t>
       </w:r>
       <w:r>
         <w:rPr>
@@ -1775,15 +921,13 @@
         </w:rPr>
         <w:t>signal ‘</w:t>
       </w:r>
-      <w:proofErr w:type="spellStart"/>
-      <w:r>
-        <w:rPr>
-          <w:sz w:val="24"/>
-          <w:szCs w:val="24"/>
-        </w:rPr>
-        <w:t>currstate</w:t>
-      </w:r>
-      <w:proofErr w:type="spellEnd"/>
+      <w:r>
+        <w:rPr>
+          <w:sz w:val="24"/>
+          <w:szCs w:val="24"/>
+        </w:rPr>
+        <w:t>current_state</w:t>
+      </w:r>
       <w:r>
         <w:rPr>
           <w:sz w:val="24"/>
@@ -1849,38 +993,14 @@
           <w:sz w:val="24"/>
           <w:szCs w:val="24"/>
         </w:rPr>
-        <w:t xml:space="preserve"> ‘</w:t>
-      </w:r>
-      <w:proofErr w:type="spellStart"/>
-      <w:r>
-        <w:rPr>
-          <w:sz w:val="24"/>
-          <w:szCs w:val="24"/>
-        </w:rPr>
-        <w:t>i_uaf</w:t>
-      </w:r>
-      <w:proofErr w:type="spellEnd"/>
-      <w:r>
-        <w:rPr>
-          <w:sz w:val="24"/>
-          <w:szCs w:val="24"/>
-        </w:rPr>
-        <w:t>’ bits or number of acceptance filters are set to 0,</w:t>
-      </w:r>
-      <w:r>
-        <w:rPr>
-          <w:sz w:val="24"/>
-          <w:szCs w:val="24"/>
-        </w:rPr>
-        <w:t xml:space="preserve"> ‘</w:t>
-      </w:r>
-      <w:proofErr w:type="spellStart"/>
-      <w:r>
-        <w:rPr>
-          <w:sz w:val="24"/>
-          <w:szCs w:val="24"/>
-        </w:rPr>
-        <w:t>o_rx_w</w:t>
+        <w:t xml:space="preserve"> ‘i_uaf’ bits or number of acceptance filters are set to 0,</w:t>
+      </w:r>
+      <w:r>
+        <w:rPr>
+          <w:sz w:val="24"/>
+          <w:szCs w:val="24"/>
+        </w:rPr>
+        <w:t xml:space="preserve"> ‘o_rx_w</w:t>
       </w:r>
       <w:r>
         <w:rPr>
@@ -1896,61 +1016,12 @@
         </w:rPr>
         <w:t>en</w:t>
       </w:r>
-      <w:proofErr w:type="spellEnd"/>
-      <w:r>
-        <w:rPr>
-          <w:sz w:val="24"/>
-          <w:szCs w:val="24"/>
-        </w:rPr>
-        <w:t>’ shall be set to 1 for one clock cycle on the rising edge of ‘</w:t>
-      </w:r>
-      <w:proofErr w:type="spellStart"/>
-      <w:r>
-        <w:rPr>
-          <w:sz w:val="24"/>
-          <w:szCs w:val="24"/>
-        </w:rPr>
-        <w:t>i_sys_clk</w:t>
-      </w:r>
-      <w:proofErr w:type="spellEnd"/>
-      <w:r>
-        <w:rPr>
-          <w:sz w:val="24"/>
-          <w:szCs w:val="24"/>
-        </w:rPr>
-        <w:t>’ when ‘</w:t>
-      </w:r>
-      <w:proofErr w:type="spellStart"/>
-      <w:r>
-        <w:rPr>
-          <w:sz w:val="24"/>
-          <w:szCs w:val="24"/>
-        </w:rPr>
-        <w:t>i_can_ready</w:t>
-      </w:r>
-      <w:proofErr w:type="spellEnd"/>
-      <w:r>
-        <w:rPr>
-          <w:sz w:val="24"/>
-          <w:szCs w:val="24"/>
-        </w:rPr>
-        <w:t>’ is set to 1 and ‘</w:t>
-      </w:r>
-      <w:proofErr w:type="spellStart"/>
-      <w:r>
-        <w:rPr>
-          <w:sz w:val="24"/>
-          <w:szCs w:val="24"/>
-        </w:rPr>
-        <w:t>i_rx_full</w:t>
-      </w:r>
-      <w:proofErr w:type="spellEnd"/>
-      <w:r>
-        <w:rPr>
-          <w:sz w:val="24"/>
-          <w:szCs w:val="24"/>
-        </w:rPr>
-        <w:t>’ is set to 0.</w:t>
+      <w:r>
+        <w:rPr>
+          <w:sz w:val="24"/>
+          <w:szCs w:val="24"/>
+        </w:rPr>
+        <w:t>’ shall be set to 1 for one clock cycle on the rising edge of ‘i_sys_clk’ when ‘i_can_ready’ is set to 1 and ‘i_rx_full’ is set to 0.</w:t>
       </w:r>
     </w:p>
     <w:p>
@@ -1986,23 +1057,7 @@
           <w:sz w:val="24"/>
           <w:szCs w:val="24"/>
         </w:rPr>
-        <w:t xml:space="preserve"> ‘</w:t>
-      </w:r>
-      <w:proofErr w:type="spellStart"/>
-      <w:r>
-        <w:rPr>
-          <w:sz w:val="24"/>
-          <w:szCs w:val="24"/>
-        </w:rPr>
-        <w:t>i_uaf</w:t>
-      </w:r>
-      <w:proofErr w:type="spellEnd"/>
-      <w:r>
-        <w:rPr>
-          <w:sz w:val="24"/>
-          <w:szCs w:val="24"/>
-        </w:rPr>
-        <w:t xml:space="preserve">’ bits or number of acceptance filters are set to 0, </w:t>
+        <w:t xml:space="preserve"> ‘i_uaf’ bits or number of acceptance filters are set to 0, </w:t>
       </w:r>
       <w:r>
         <w:rPr>
@@ -2010,69 +1065,21 @@
           <w:szCs w:val="24"/>
         </w:rPr>
         <w:tab/>
-        <w:t>‘</w:t>
-      </w:r>
-      <w:proofErr w:type="spellStart"/>
-      <w:r>
-        <w:rPr>
-          <w:sz w:val="24"/>
-          <w:szCs w:val="24"/>
-        </w:rPr>
-        <w:t>o_rx_fifo_w_data</w:t>
-      </w:r>
-      <w:proofErr w:type="spellEnd"/>
-      <w:r>
-        <w:rPr>
-          <w:sz w:val="24"/>
-          <w:szCs w:val="24"/>
-        </w:rPr>
-        <w:t xml:space="preserve">[127:0]’ shall be set to the corresponding bits from  </w:t>
-      </w:r>
-      <w:r>
-        <w:rPr>
-          <w:sz w:val="24"/>
-          <w:szCs w:val="24"/>
-        </w:rPr>
-        <w:t xml:space="preserve">       </w:t>
-      </w:r>
-      <w:r>
-        <w:rPr>
-          <w:sz w:val="24"/>
-          <w:szCs w:val="24"/>
-        </w:rPr>
-        <w:t>‘</w:t>
-      </w:r>
-      <w:proofErr w:type="spellStart"/>
-      <w:r>
-        <w:rPr>
-          <w:sz w:val="24"/>
-          <w:szCs w:val="24"/>
-        </w:rPr>
-        <w:t>i_rx_message</w:t>
-      </w:r>
-      <w:proofErr w:type="spellEnd"/>
-      <w:r>
-        <w:rPr>
-          <w:sz w:val="24"/>
-          <w:szCs w:val="24"/>
-        </w:rPr>
-        <w:t>[127:0]’ on the rising edge of ‘</w:t>
-      </w:r>
-      <w:proofErr w:type="spellStart"/>
-      <w:r>
-        <w:rPr>
-          <w:sz w:val="24"/>
-          <w:szCs w:val="24"/>
-        </w:rPr>
-        <w:t>i_sys_clk</w:t>
-      </w:r>
-      <w:proofErr w:type="spellEnd"/>
-      <w:r>
-        <w:rPr>
-          <w:sz w:val="24"/>
-          <w:szCs w:val="24"/>
-        </w:rPr>
-        <w:t>’</w:t>
+        <w:t>‘o_rx_fifo_w_data[127:0]’ shall be set to the corresponding bits from</w:t>
+      </w:r>
+      <w:r>
+        <w:rPr>
+          <w:sz w:val="24"/>
+          <w:szCs w:val="24"/>
+        </w:rPr>
+        <w:t xml:space="preserve"> </w:t>
+      </w:r>
+      <w:r>
+        <w:rPr>
+          <w:sz w:val="24"/>
+          <w:szCs w:val="24"/>
+        </w:rPr>
+        <w:t>‘i_rx_message[127:0]’ on the rising edge of ‘i_sys_clk’</w:t>
       </w:r>
     </w:p>
     <w:p>
@@ -2117,23 +1124,7 @@
           <w:sz w:val="24"/>
           <w:szCs w:val="24"/>
         </w:rPr>
-        <w:t xml:space="preserve"> ‘</w:t>
-      </w:r>
-      <w:proofErr w:type="spellStart"/>
-      <w:r>
-        <w:rPr>
-          <w:sz w:val="24"/>
-          <w:szCs w:val="24"/>
-        </w:rPr>
-        <w:t>i_uaf</w:t>
-      </w:r>
-      <w:proofErr w:type="spellEnd"/>
-      <w:r>
-        <w:rPr>
-          <w:sz w:val="24"/>
-          <w:szCs w:val="24"/>
-        </w:rPr>
-        <w:t>’ bits or number of acceptance filters are set to 0,</w:t>
+        <w:t xml:space="preserve"> ‘i_uaf’ bits or number of acceptance filters are set to 0,</w:t>
       </w:r>
       <w:r>
         <w:rPr>
@@ -2164,63 +1155,7 @@
           <w:sz w:val="24"/>
           <w:szCs w:val="24"/>
         </w:rPr>
-        <w:t>If any exist ‘</w:t>
-      </w:r>
-      <w:proofErr w:type="spellStart"/>
-      <w:r>
-        <w:rPr>
-          <w:sz w:val="24"/>
-          <w:szCs w:val="24"/>
-        </w:rPr>
-        <w:t>i_uaf</w:t>
-      </w:r>
-      <w:proofErr w:type="spellEnd"/>
-      <w:r>
-        <w:rPr>
-          <w:sz w:val="24"/>
-          <w:szCs w:val="24"/>
-        </w:rPr>
-        <w:t>’ bit is set to 0, ‘</w:t>
-      </w:r>
-      <w:proofErr w:type="spellStart"/>
-      <w:r>
-        <w:rPr>
-          <w:sz w:val="24"/>
-          <w:szCs w:val="24"/>
-        </w:rPr>
-        <w:t>o_acfbsy</w:t>
-      </w:r>
-      <w:proofErr w:type="spellEnd"/>
-      <w:r>
-        <w:rPr>
-          <w:sz w:val="24"/>
-          <w:szCs w:val="24"/>
-        </w:rPr>
-        <w:t xml:space="preserve">’ shall be set to 1 on the </w:t>
-      </w:r>
-      <w:r>
-        <w:rPr>
-          <w:sz w:val="24"/>
-          <w:szCs w:val="24"/>
-        </w:rPr>
-        <w:lastRenderedPageBreak/>
-        <w:t>rising edge of ‘</w:t>
-      </w:r>
-      <w:proofErr w:type="spellStart"/>
-      <w:r>
-        <w:rPr>
-          <w:sz w:val="24"/>
-          <w:szCs w:val="24"/>
-        </w:rPr>
-        <w:t>i_sys_clk</w:t>
-      </w:r>
-      <w:proofErr w:type="spellEnd"/>
-      <w:r>
-        <w:rPr>
-          <w:sz w:val="24"/>
-          <w:szCs w:val="24"/>
-        </w:rPr>
-        <w:t>’.</w:t>
+        <w:t>If any exist ‘i_uaf’ bit is set to 0, ‘o_acfbsy’ shall be set to 1 on the rising edge of ‘i_sys_clk’.</w:t>
       </w:r>
     </w:p>
     <w:p>
@@ -2405,23 +1340,7 @@
           <w:sz w:val="24"/>
           <w:szCs w:val="24"/>
         </w:rPr>
-        <w:t xml:space="preserve"> on the rising edge of ‘</w:t>
-      </w:r>
-      <w:proofErr w:type="spellStart"/>
-      <w:r>
-        <w:rPr>
-          <w:sz w:val="24"/>
-          <w:szCs w:val="24"/>
-        </w:rPr>
-        <w:t>i_sys_clk</w:t>
-      </w:r>
-      <w:proofErr w:type="spellEnd"/>
-      <w:r>
-        <w:rPr>
-          <w:sz w:val="24"/>
-          <w:szCs w:val="24"/>
-        </w:rPr>
-        <w:t>’</w:t>
+        <w:t xml:space="preserve"> on the rising edge of ‘i_sys_clk’</w:t>
       </w:r>
     </w:p>
     <w:p>
@@ -2501,23 +1420,7 @@
           <w:sz w:val="24"/>
           <w:szCs w:val="24"/>
         </w:rPr>
-        <w:t xml:space="preserve"> on the rising edge of ‘</w:t>
-      </w:r>
-      <w:proofErr w:type="spellStart"/>
-      <w:r>
-        <w:rPr>
-          <w:sz w:val="24"/>
-          <w:szCs w:val="24"/>
-        </w:rPr>
-        <w:t>i_sys_clk</w:t>
-      </w:r>
-      <w:proofErr w:type="spellEnd"/>
-      <w:r>
-        <w:rPr>
-          <w:sz w:val="24"/>
-          <w:szCs w:val="24"/>
-        </w:rPr>
-        <w:t>’</w:t>
+        <w:t xml:space="preserve"> on the rising edge of ‘i_sys_clk’</w:t>
       </w:r>
     </w:p>
     <w:p>
@@ -2625,23 +1528,7 @@
           <w:sz w:val="24"/>
           <w:szCs w:val="24"/>
         </w:rPr>
-        <w:t xml:space="preserve"> on the rising edge of ‘</w:t>
-      </w:r>
-      <w:proofErr w:type="spellStart"/>
-      <w:r>
-        <w:rPr>
-          <w:sz w:val="24"/>
-          <w:szCs w:val="24"/>
-        </w:rPr>
-        <w:t>i_sys_clk</w:t>
-      </w:r>
-      <w:proofErr w:type="spellEnd"/>
-      <w:r>
-        <w:rPr>
-          <w:sz w:val="24"/>
-          <w:szCs w:val="24"/>
-        </w:rPr>
-        <w:t>’</w:t>
+        <w:t xml:space="preserve"> on the rising edge of ‘i_sys_clk’</w:t>
       </w:r>
     </w:p>
     <w:p>
@@ -2749,23 +1636,7 @@
           <w:sz w:val="24"/>
           <w:szCs w:val="24"/>
         </w:rPr>
-        <w:t xml:space="preserve"> on the rising edge of ‘</w:t>
-      </w:r>
-      <w:proofErr w:type="spellStart"/>
-      <w:r>
-        <w:rPr>
-          <w:sz w:val="24"/>
-          <w:szCs w:val="24"/>
-        </w:rPr>
-        <w:t>i_sys_clk</w:t>
-      </w:r>
-      <w:proofErr w:type="spellEnd"/>
-      <w:r>
-        <w:rPr>
-          <w:sz w:val="24"/>
-          <w:szCs w:val="24"/>
-        </w:rPr>
-        <w:t>’</w:t>
+        <w:t xml:space="preserve"> on the rising edge of ‘i_sys_clk’</w:t>
       </w:r>
     </w:p>
     <w:p>
@@ -2862,23 +1733,7 @@
           <w:sz w:val="24"/>
           <w:szCs w:val="24"/>
         </w:rPr>
-        <w:t xml:space="preserve"> on the rising edge of ‘</w:t>
-      </w:r>
-      <w:proofErr w:type="spellStart"/>
-      <w:r>
-        <w:rPr>
-          <w:sz w:val="24"/>
-          <w:szCs w:val="24"/>
-        </w:rPr>
-        <w:t>i_sys_clk</w:t>
-      </w:r>
-      <w:proofErr w:type="spellEnd"/>
-      <w:r>
-        <w:rPr>
-          <w:sz w:val="24"/>
-          <w:szCs w:val="24"/>
-        </w:rPr>
-        <w:t>’</w:t>
+        <w:t xml:space="preserve"> on the rising edge of ‘i_sys_clk’</w:t>
       </w:r>
     </w:p>
     <w:p>
@@ -2944,23 +1799,7 @@
           <w:sz w:val="24"/>
           <w:szCs w:val="24"/>
         </w:rPr>
-        <w:t xml:space="preserve"> on the rising edge of ‘</w:t>
-      </w:r>
-      <w:proofErr w:type="spellStart"/>
-      <w:r>
-        <w:rPr>
-          <w:sz w:val="24"/>
-          <w:szCs w:val="24"/>
-        </w:rPr>
-        <w:t>i_sys_clk</w:t>
-      </w:r>
-      <w:proofErr w:type="spellEnd"/>
-      <w:r>
-        <w:rPr>
-          <w:sz w:val="24"/>
-          <w:szCs w:val="24"/>
-        </w:rPr>
-        <w:t>’</w:t>
+        <w:t xml:space="preserve"> on the rising edge of ‘i_sys_clk’</w:t>
       </w:r>
     </w:p>
     <w:p>
@@ -3026,23 +1865,7 @@
           <w:sz w:val="24"/>
           <w:szCs w:val="24"/>
         </w:rPr>
-        <w:t xml:space="preserve"> on the rising edge of ‘</w:t>
-      </w:r>
-      <w:proofErr w:type="spellStart"/>
-      <w:r>
-        <w:rPr>
-          <w:sz w:val="24"/>
-          <w:szCs w:val="24"/>
-        </w:rPr>
-        <w:t>i_sys_clk</w:t>
-      </w:r>
-      <w:proofErr w:type="spellEnd"/>
-      <w:r>
-        <w:rPr>
-          <w:sz w:val="24"/>
-          <w:szCs w:val="24"/>
-        </w:rPr>
-        <w:t>’</w:t>
+        <w:t xml:space="preserve"> on the rising edge of ‘i_sys_clk’</w:t>
       </w:r>
     </w:p>
     <w:p>
@@ -3066,7 +1889,6 @@
           <w:sz w:val="24"/>
           <w:szCs w:val="24"/>
         </w:rPr>
-        <w:lastRenderedPageBreak/>
         <w:t xml:space="preserve">If ‘i_uaf4’ is set to 0, internal mask register ’AFMR4[31:0]’ shall be set </w:t>
       </w:r>
       <w:r>
@@ -3109,23 +1931,7 @@
           <w:sz w:val="24"/>
           <w:szCs w:val="24"/>
         </w:rPr>
-        <w:t xml:space="preserve"> on the rising edge of ‘</w:t>
-      </w:r>
-      <w:proofErr w:type="spellStart"/>
-      <w:r>
-        <w:rPr>
-          <w:sz w:val="24"/>
-          <w:szCs w:val="24"/>
-        </w:rPr>
-        <w:t>i_sys_clk</w:t>
-      </w:r>
-      <w:proofErr w:type="spellEnd"/>
-      <w:r>
-        <w:rPr>
-          <w:sz w:val="24"/>
-          <w:szCs w:val="24"/>
-        </w:rPr>
-        <w:t>’</w:t>
+        <w:t xml:space="preserve"> on the rising edge of ‘i_sys_clk’</w:t>
       </w:r>
     </w:p>
     <w:p>

</xml_diff>

<commit_message>
CAN1-48 Modified AFR requirement V3
</commit_message>
<xml_diff>
--- a/Documentations/Requirements/Acceptance_Filter_Requirement.docx
+++ b/Documentations/Requirements/Acceptance_Filter_Requirement.docx
@@ -215,6 +215,7 @@
     <w:p>
       <w:pPr>
         <w:pStyle w:val="ListParagraph"/>
+        <w:widowControl/>
         <w:numPr>
           <w:ilvl w:val="0"/>
           <w:numId w:val="5"/>
@@ -222,68 +223,38 @@
         <w:ind w:firstLineChars="0"/>
         <w:jc w:val="left"/>
         <w:rPr>
-          <w:b/>
-          <w:bCs/>
-          <w:sz w:val="24"/>
-          <w:szCs w:val="24"/>
-        </w:rPr>
-      </w:pPr>
-      <w:r>
-        <w:rPr>
-          <w:sz w:val="24"/>
-          <w:szCs w:val="24"/>
-        </w:rPr>
-        <w:t>If ‘i_uaf1’ is set to 1</w:t>
-      </w:r>
-      <w:r>
-        <w:rPr>
-          <w:sz w:val="24"/>
-          <w:szCs w:val="24"/>
-        </w:rPr>
-        <w:t xml:space="preserve"> </w:t>
-      </w:r>
-      <w:r>
-        <w:rPr>
-          <w:rFonts w:hint="eastAsia"/>
-          <w:sz w:val="24"/>
-          <w:szCs w:val="24"/>
-        </w:rPr>
-        <w:t>and</w:t>
-      </w:r>
-      <w:r>
-        <w:rPr>
-          <w:sz w:val="24"/>
-          <w:szCs w:val="24"/>
-        </w:rPr>
-        <w:t xml:space="preserve"> input </w:t>
-      </w:r>
-      <w:r>
-        <w:rPr>
-          <w:sz w:val="24"/>
-          <w:szCs w:val="24"/>
-        </w:rPr>
-        <w:t>data ‘i_rx_message[127:</w:t>
-      </w:r>
-      <w:r>
-        <w:rPr>
-          <w:sz w:val="24"/>
-          <w:szCs w:val="24"/>
-        </w:rPr>
-        <w:t>96</w:t>
-      </w:r>
-      <w:r>
-        <w:rPr>
-          <w:sz w:val="24"/>
-          <w:szCs w:val="24"/>
-        </w:rPr>
-        <w:t>]’</w:t>
-      </w:r>
-      <w:r>
-        <w:rPr>
-          <w:sz w:val="24"/>
-          <w:szCs w:val="24"/>
-        </w:rPr>
-        <w:t xml:space="preserve"> is passed checking by AFR1, internal signal ‘in_pass1’ shall be set to 1.</w:t>
+          <w:rFonts w:ascii="等线" w:eastAsia="等线" w:hAnsi="等线" w:cs="宋体"/>
+          <w:kern w:val="0"/>
+          <w:sz w:val="24"/>
+          <w:szCs w:val="24"/>
+        </w:rPr>
+      </w:pPr>
+      <w:r>
+        <w:rPr>
+          <w:rFonts w:ascii="等线" w:eastAsia="等线" w:hAnsi="等线" w:cs="宋体"/>
+          <w:kern w:val="0"/>
+          <w:sz w:val="24"/>
+          <w:szCs w:val="24"/>
+        </w:rPr>
+        <w:t xml:space="preserve">If ‘i_uaf1’ is set to 1 and the bits in ‘i_rx_message[127:96]’ corresponding to the set bits in AFMR of AFR1 are equal to the contents of the AFIR </w:t>
+      </w:r>
+      <w:r>
+        <w:rPr>
+          <w:rFonts w:ascii="等线" w:eastAsia="等线" w:hAnsi="等线" w:cs="宋体" w:hint="eastAsia"/>
+          <w:kern w:val="0"/>
+          <w:sz w:val="24"/>
+          <w:szCs w:val="24"/>
+        </w:rPr>
+        <w:t>in</w:t>
+      </w:r>
+      <w:r>
+        <w:rPr>
+          <w:rFonts w:ascii="等线" w:eastAsia="等线" w:hAnsi="等线" w:cs="宋体"/>
+          <w:kern w:val="0"/>
+          <w:sz w:val="24"/>
+          <w:szCs w:val="24"/>
+        </w:rPr>
+        <w:t xml:space="preserve"> AFR1, internal signal ‘in_pass1’ shall be set to 1.</w:t>
       </w:r>
     </w:p>
     <w:p>
@@ -307,7 +278,185 @@
           <w:sz w:val="24"/>
           <w:szCs w:val="24"/>
         </w:rPr>
-        <w:t>If ‘i_uaf1’ is set to 0 or input data ‘i_rx_message[127:96]’ isn’t passed checking by AFR1, internal signal ‘in_pass1’ shall be set to 0.</w:t>
+        <w:t>If ‘i_uaf1’ is set to 0 or</w:t>
+      </w:r>
+      <w:r>
+        <w:rPr>
+          <w:rFonts w:ascii="等线" w:eastAsia="等线" w:hAnsi="等线" w:cs="宋体"/>
+          <w:kern w:val="0"/>
+          <w:sz w:val="24"/>
+          <w:szCs w:val="24"/>
+        </w:rPr>
+        <w:t xml:space="preserve"> </w:t>
+      </w:r>
+      <w:r>
+        <w:rPr>
+          <w:rFonts w:ascii="等线" w:eastAsia="等线" w:hAnsi="等线" w:cs="宋体"/>
+          <w:kern w:val="0"/>
+          <w:sz w:val="24"/>
+          <w:szCs w:val="24"/>
+        </w:rPr>
+        <w:t>the bits in ‘i_rx_message[127:96]’ corresponding to the set bits in AFMR of AFR1 are</w:t>
+      </w:r>
+      <w:r>
+        <w:rPr>
+          <w:rFonts w:ascii="等线" w:eastAsia="等线" w:hAnsi="等线" w:cs="宋体"/>
+          <w:kern w:val="0"/>
+          <w:sz w:val="24"/>
+          <w:szCs w:val="24"/>
+        </w:rPr>
+        <w:t>n’t</w:t>
+      </w:r>
+      <w:r>
+        <w:rPr>
+          <w:rFonts w:ascii="等线" w:eastAsia="等线" w:hAnsi="等线" w:cs="宋体"/>
+          <w:kern w:val="0"/>
+          <w:sz w:val="24"/>
+          <w:szCs w:val="24"/>
+        </w:rPr>
+        <w:t xml:space="preserve"> equal to the contents of the AFIR </w:t>
+      </w:r>
+      <w:r>
+        <w:rPr>
+          <w:rFonts w:ascii="等线" w:eastAsia="等线" w:hAnsi="等线" w:cs="宋体" w:hint="eastAsia"/>
+          <w:kern w:val="0"/>
+          <w:sz w:val="24"/>
+          <w:szCs w:val="24"/>
+        </w:rPr>
+        <w:t>in</w:t>
+      </w:r>
+      <w:r>
+        <w:rPr>
+          <w:rFonts w:ascii="等线" w:eastAsia="等线" w:hAnsi="等线" w:cs="宋体"/>
+          <w:kern w:val="0"/>
+          <w:sz w:val="24"/>
+          <w:szCs w:val="24"/>
+        </w:rPr>
+        <w:t xml:space="preserve"> AFR1</w:t>
+      </w:r>
+      <w:r>
+        <w:rPr>
+          <w:sz w:val="24"/>
+          <w:szCs w:val="24"/>
+        </w:rPr>
+        <w:t>, internal signal ‘in_pass1’ shall be set to 0.</w:t>
+      </w:r>
+    </w:p>
+    <w:p>
+      <w:pPr>
+        <w:pStyle w:val="ListParagraph"/>
+        <w:widowControl/>
+        <w:numPr>
+          <w:ilvl w:val="0"/>
+          <w:numId w:val="5"/>
+        </w:numPr>
+        <w:ind w:firstLineChars="0"/>
+        <w:jc w:val="left"/>
+        <w:rPr>
+          <w:rFonts w:ascii="等线" w:eastAsia="等线" w:hAnsi="等线" w:cs="宋体"/>
+          <w:kern w:val="0"/>
+          <w:sz w:val="24"/>
+          <w:szCs w:val="24"/>
+        </w:rPr>
+      </w:pPr>
+      <w:r>
+        <w:rPr>
+          <w:rFonts w:ascii="等线" w:eastAsia="等线" w:hAnsi="等线" w:cs="宋体"/>
+          <w:kern w:val="0"/>
+          <w:sz w:val="24"/>
+          <w:szCs w:val="24"/>
+        </w:rPr>
+        <w:t>If ‘i_uaf</w:t>
+      </w:r>
+      <w:r>
+        <w:rPr>
+          <w:rFonts w:ascii="等线" w:eastAsia="等线" w:hAnsi="等线" w:cs="宋体"/>
+          <w:kern w:val="0"/>
+          <w:sz w:val="24"/>
+          <w:szCs w:val="24"/>
+        </w:rPr>
+        <w:t>2</w:t>
+      </w:r>
+      <w:r>
+        <w:rPr>
+          <w:rFonts w:ascii="等线" w:eastAsia="等线" w:hAnsi="等线" w:cs="宋体"/>
+          <w:kern w:val="0"/>
+          <w:sz w:val="24"/>
+          <w:szCs w:val="24"/>
+        </w:rPr>
+        <w:t>’ is set to 1 and the bits in ‘i_rx_message[127:96]’ corresponding to the set bits in AFMR of AFR</w:t>
+      </w:r>
+      <w:r>
+        <w:rPr>
+          <w:rFonts w:ascii="等线" w:eastAsia="等线" w:hAnsi="等线" w:cs="宋体"/>
+          <w:kern w:val="0"/>
+          <w:sz w:val="24"/>
+          <w:szCs w:val="24"/>
+        </w:rPr>
+        <w:t>2</w:t>
+      </w:r>
+      <w:r>
+        <w:rPr>
+          <w:rFonts w:ascii="等线" w:eastAsia="等线" w:hAnsi="等线" w:cs="宋体"/>
+          <w:kern w:val="0"/>
+          <w:sz w:val="24"/>
+          <w:szCs w:val="24"/>
+        </w:rPr>
+        <w:t xml:space="preserve"> are equal to the contents of the AFIR </w:t>
+      </w:r>
+      <w:r>
+        <w:rPr>
+          <w:rFonts w:ascii="等线" w:eastAsia="等线" w:hAnsi="等线" w:cs="宋体" w:hint="eastAsia"/>
+          <w:kern w:val="0"/>
+          <w:sz w:val="24"/>
+          <w:szCs w:val="24"/>
+        </w:rPr>
+        <w:t>in</w:t>
+      </w:r>
+      <w:r>
+        <w:rPr>
+          <w:rFonts w:ascii="等线" w:eastAsia="等线" w:hAnsi="等线" w:cs="宋体"/>
+          <w:kern w:val="0"/>
+          <w:sz w:val="24"/>
+          <w:szCs w:val="24"/>
+        </w:rPr>
+        <w:t xml:space="preserve"> AFR</w:t>
+      </w:r>
+      <w:r>
+        <w:rPr>
+          <w:rFonts w:ascii="等线" w:eastAsia="等线" w:hAnsi="等线" w:cs="宋体"/>
+          <w:kern w:val="0"/>
+          <w:sz w:val="24"/>
+          <w:szCs w:val="24"/>
+        </w:rPr>
+        <w:t>2</w:t>
+      </w:r>
+      <w:r>
+        <w:rPr>
+          <w:rFonts w:ascii="等线" w:eastAsia="等线" w:hAnsi="等线" w:cs="宋体"/>
+          <w:kern w:val="0"/>
+          <w:sz w:val="24"/>
+          <w:szCs w:val="24"/>
+        </w:rPr>
+        <w:t>, internal signal ‘in_pass</w:t>
+      </w:r>
+      <w:r>
+        <w:rPr>
+          <w:rFonts w:ascii="等线" w:eastAsia="等线" w:hAnsi="等线" w:cs="宋体"/>
+          <w:kern w:val="0"/>
+          <w:sz w:val="24"/>
+          <w:szCs w:val="24"/>
+        </w:rPr>
+        <w:t>2</w:t>
+      </w:r>
+      <w:r>
+        <w:rPr>
+          <w:rFonts w:ascii="等线" w:eastAsia="等线" w:hAnsi="等线" w:cs="宋体"/>
+          <w:kern w:val="0"/>
+          <w:sz w:val="24"/>
+          <w:szCs w:val="24"/>
+        </w:rPr>
+        <w:t>’ shall be set to 1.</w:t>
       </w:r>
     </w:p>
     <w:p>
@@ -331,22 +480,231 @@
           <w:sz w:val="24"/>
           <w:szCs w:val="24"/>
         </w:rPr>
-        <w:t xml:space="preserve">If ‘i_uaf2’ is set to 1 </w:t>
-      </w:r>
-      <w:r>
-        <w:rPr>
-          <w:rFonts w:hint="eastAsia"/>
-          <w:sz w:val="24"/>
-          <w:szCs w:val="24"/>
-        </w:rPr>
-        <w:t>and</w:t>
-      </w:r>
-      <w:r>
-        <w:rPr>
-          <w:sz w:val="24"/>
-          <w:szCs w:val="24"/>
-        </w:rPr>
-        <w:t xml:space="preserve"> input data ‘i_rx_message[127:96]’ is passed checking by AFR2, internal signal ‘in_pass2’ shall be set to 1.</w:t>
+        <w:t>If ‘i_uaf</w:t>
+      </w:r>
+      <w:r>
+        <w:rPr>
+          <w:sz w:val="24"/>
+          <w:szCs w:val="24"/>
+        </w:rPr>
+        <w:t>2</w:t>
+      </w:r>
+      <w:r>
+        <w:rPr>
+          <w:sz w:val="24"/>
+          <w:szCs w:val="24"/>
+        </w:rPr>
+        <w:t>’ is set to 0 or</w:t>
+      </w:r>
+      <w:r>
+        <w:rPr>
+          <w:rFonts w:ascii="等线" w:eastAsia="等线" w:hAnsi="等线" w:cs="宋体"/>
+          <w:kern w:val="0"/>
+          <w:sz w:val="24"/>
+          <w:szCs w:val="24"/>
+        </w:rPr>
+        <w:t xml:space="preserve"> the bits in ‘i_rx_message[127:96]’ corresponding to the set bits in AFMR of AFR</w:t>
+      </w:r>
+      <w:r>
+        <w:rPr>
+          <w:rFonts w:ascii="等线" w:eastAsia="等线" w:hAnsi="等线" w:cs="宋体"/>
+          <w:kern w:val="0"/>
+          <w:sz w:val="24"/>
+          <w:szCs w:val="24"/>
+        </w:rPr>
+        <w:t>2</w:t>
+      </w:r>
+      <w:r>
+        <w:rPr>
+          <w:rFonts w:ascii="等线" w:eastAsia="等线" w:hAnsi="等线" w:cs="宋体"/>
+          <w:kern w:val="0"/>
+          <w:sz w:val="24"/>
+          <w:szCs w:val="24"/>
+        </w:rPr>
+        <w:t xml:space="preserve"> are</w:t>
+      </w:r>
+      <w:r>
+        <w:rPr>
+          <w:rFonts w:ascii="等线" w:eastAsia="等线" w:hAnsi="等线" w:cs="宋体"/>
+          <w:kern w:val="0"/>
+          <w:sz w:val="24"/>
+          <w:szCs w:val="24"/>
+        </w:rPr>
+        <w:t>n’t</w:t>
+      </w:r>
+      <w:r>
+        <w:rPr>
+          <w:rFonts w:ascii="等线" w:eastAsia="等线" w:hAnsi="等线" w:cs="宋体"/>
+          <w:kern w:val="0"/>
+          <w:sz w:val="24"/>
+          <w:szCs w:val="24"/>
+        </w:rPr>
+        <w:t xml:space="preserve"> equal to the contents of the AFIR </w:t>
+      </w:r>
+      <w:r>
+        <w:rPr>
+          <w:rFonts w:ascii="等线" w:eastAsia="等线" w:hAnsi="等线" w:cs="宋体" w:hint="eastAsia"/>
+          <w:kern w:val="0"/>
+          <w:sz w:val="24"/>
+          <w:szCs w:val="24"/>
+        </w:rPr>
+        <w:t>in</w:t>
+      </w:r>
+      <w:r>
+        <w:rPr>
+          <w:rFonts w:ascii="等线" w:eastAsia="等线" w:hAnsi="等线" w:cs="宋体"/>
+          <w:kern w:val="0"/>
+          <w:sz w:val="24"/>
+          <w:szCs w:val="24"/>
+        </w:rPr>
+        <w:t xml:space="preserve"> AFR</w:t>
+      </w:r>
+      <w:r>
+        <w:rPr>
+          <w:rFonts w:ascii="等线" w:eastAsia="等线" w:hAnsi="等线" w:cs="宋体"/>
+          <w:kern w:val="0"/>
+          <w:sz w:val="24"/>
+          <w:szCs w:val="24"/>
+        </w:rPr>
+        <w:t>2</w:t>
+      </w:r>
+      <w:r>
+        <w:rPr>
+          <w:sz w:val="24"/>
+          <w:szCs w:val="24"/>
+        </w:rPr>
+        <w:t>, internal signal ‘in_pass</w:t>
+      </w:r>
+      <w:r>
+        <w:rPr>
+          <w:sz w:val="24"/>
+          <w:szCs w:val="24"/>
+        </w:rPr>
+        <w:t>2</w:t>
+      </w:r>
+      <w:r>
+        <w:rPr>
+          <w:sz w:val="24"/>
+          <w:szCs w:val="24"/>
+        </w:rPr>
+        <w:t>’ shall be set to 0.</w:t>
+      </w:r>
+    </w:p>
+    <w:p>
+      <w:pPr>
+        <w:pStyle w:val="ListParagraph"/>
+        <w:widowControl/>
+        <w:numPr>
+          <w:ilvl w:val="0"/>
+          <w:numId w:val="5"/>
+        </w:numPr>
+        <w:ind w:firstLineChars="0"/>
+        <w:jc w:val="left"/>
+        <w:rPr>
+          <w:rFonts w:ascii="等线" w:eastAsia="等线" w:hAnsi="等线" w:cs="宋体"/>
+          <w:kern w:val="0"/>
+          <w:sz w:val="24"/>
+          <w:szCs w:val="24"/>
+        </w:rPr>
+      </w:pPr>
+      <w:r>
+        <w:rPr>
+          <w:rFonts w:ascii="等线" w:eastAsia="等线" w:hAnsi="等线" w:cs="宋体"/>
+          <w:kern w:val="0"/>
+          <w:sz w:val="24"/>
+          <w:szCs w:val="24"/>
+        </w:rPr>
+        <w:t>If ‘i_uaf</w:t>
+      </w:r>
+      <w:r>
+        <w:rPr>
+          <w:rFonts w:ascii="等线" w:eastAsia="等线" w:hAnsi="等线" w:cs="宋体"/>
+          <w:kern w:val="0"/>
+          <w:sz w:val="24"/>
+          <w:szCs w:val="24"/>
+        </w:rPr>
+        <w:t>3</w:t>
+      </w:r>
+      <w:r>
+        <w:rPr>
+          <w:rFonts w:ascii="等线" w:eastAsia="等线" w:hAnsi="等线" w:cs="宋体"/>
+          <w:kern w:val="0"/>
+          <w:sz w:val="24"/>
+          <w:szCs w:val="24"/>
+        </w:rPr>
+        <w:t>’ is set to 1 and the bits in ‘i_rx_message[127:96]’ corresponding to the set bits in AFMR of AFR</w:t>
+      </w:r>
+      <w:r>
+        <w:rPr>
+          <w:rFonts w:ascii="等线" w:eastAsia="等线" w:hAnsi="等线" w:cs="宋体"/>
+          <w:kern w:val="0"/>
+          <w:sz w:val="24"/>
+          <w:szCs w:val="24"/>
+        </w:rPr>
+        <w:t>3</w:t>
+      </w:r>
+      <w:r>
+        <w:rPr>
+          <w:rFonts w:ascii="等线" w:eastAsia="等线" w:hAnsi="等线" w:cs="宋体"/>
+          <w:kern w:val="0"/>
+          <w:sz w:val="24"/>
+          <w:szCs w:val="24"/>
+        </w:rPr>
+        <w:t xml:space="preserve"> are equal to the contents of the AFIR </w:t>
+      </w:r>
+      <w:r>
+        <w:rPr>
+          <w:rFonts w:ascii="等线" w:eastAsia="等线" w:hAnsi="等线" w:cs="宋体" w:hint="eastAsia"/>
+          <w:kern w:val="0"/>
+          <w:sz w:val="24"/>
+          <w:szCs w:val="24"/>
+        </w:rPr>
+        <w:t>in</w:t>
+      </w:r>
+      <w:r>
+        <w:rPr>
+          <w:rFonts w:ascii="等线" w:eastAsia="等线" w:hAnsi="等线" w:cs="宋体"/>
+          <w:kern w:val="0"/>
+          <w:sz w:val="24"/>
+          <w:szCs w:val="24"/>
+        </w:rPr>
+        <w:t xml:space="preserve"> AFR</w:t>
+      </w:r>
+      <w:r>
+        <w:rPr>
+          <w:rFonts w:ascii="等线" w:eastAsia="等线" w:hAnsi="等线" w:cs="宋体"/>
+          <w:kern w:val="0"/>
+          <w:sz w:val="24"/>
+          <w:szCs w:val="24"/>
+        </w:rPr>
+        <w:t>3</w:t>
+      </w:r>
+      <w:r>
+        <w:rPr>
+          <w:rFonts w:ascii="等线" w:eastAsia="等线" w:hAnsi="等线" w:cs="宋体"/>
+          <w:kern w:val="0"/>
+          <w:sz w:val="24"/>
+          <w:szCs w:val="24"/>
+        </w:rPr>
+        <w:t>, internal signal ‘in_pass</w:t>
+      </w:r>
+      <w:r>
+        <w:rPr>
+          <w:rFonts w:ascii="等线" w:eastAsia="等线" w:hAnsi="等线" w:cs="宋体"/>
+          <w:kern w:val="0"/>
+          <w:sz w:val="24"/>
+          <w:szCs w:val="24"/>
+        </w:rPr>
+        <w:t>3</w:t>
+      </w:r>
+      <w:r>
+        <w:rPr>
+          <w:rFonts w:ascii="等线" w:eastAsia="等线" w:hAnsi="等线" w:cs="宋体"/>
+          <w:kern w:val="0"/>
+          <w:sz w:val="24"/>
+          <w:szCs w:val="24"/>
+        </w:rPr>
+        <w:t>’ shall be set to 1.</w:t>
       </w:r>
     </w:p>
     <w:p>
@@ -370,7 +728,231 @@
           <w:sz w:val="24"/>
           <w:szCs w:val="24"/>
         </w:rPr>
-        <w:t>If ‘i_uaf2’ is set to 0 or input data ‘i_rx_message[127:96]’ isn’t passed checking by AFR2, internal signal ‘in_pass2’ shall be set to 0.</w:t>
+        <w:t>If ‘i_uaf</w:t>
+      </w:r>
+      <w:r>
+        <w:rPr>
+          <w:sz w:val="24"/>
+          <w:szCs w:val="24"/>
+        </w:rPr>
+        <w:t>3</w:t>
+      </w:r>
+      <w:r>
+        <w:rPr>
+          <w:sz w:val="24"/>
+          <w:szCs w:val="24"/>
+        </w:rPr>
+        <w:t>’ is set to 0 or</w:t>
+      </w:r>
+      <w:r>
+        <w:rPr>
+          <w:rFonts w:ascii="等线" w:eastAsia="等线" w:hAnsi="等线" w:cs="宋体"/>
+          <w:kern w:val="0"/>
+          <w:sz w:val="24"/>
+          <w:szCs w:val="24"/>
+        </w:rPr>
+        <w:t xml:space="preserve"> the bits in ‘i_rx_message[127:96]’ corresponding to the set bits in AFMR of AFR</w:t>
+      </w:r>
+      <w:r>
+        <w:rPr>
+          <w:rFonts w:ascii="等线" w:eastAsia="等线" w:hAnsi="等线" w:cs="宋体"/>
+          <w:kern w:val="0"/>
+          <w:sz w:val="24"/>
+          <w:szCs w:val="24"/>
+        </w:rPr>
+        <w:t>3</w:t>
+      </w:r>
+      <w:r>
+        <w:rPr>
+          <w:rFonts w:ascii="等线" w:eastAsia="等线" w:hAnsi="等线" w:cs="宋体"/>
+          <w:kern w:val="0"/>
+          <w:sz w:val="24"/>
+          <w:szCs w:val="24"/>
+        </w:rPr>
+        <w:t xml:space="preserve"> are</w:t>
+      </w:r>
+      <w:r>
+        <w:rPr>
+          <w:rFonts w:ascii="等线" w:eastAsia="等线" w:hAnsi="等线" w:cs="宋体"/>
+          <w:kern w:val="0"/>
+          <w:sz w:val="24"/>
+          <w:szCs w:val="24"/>
+        </w:rPr>
+        <w:t>n’t</w:t>
+      </w:r>
+      <w:r>
+        <w:rPr>
+          <w:rFonts w:ascii="等线" w:eastAsia="等线" w:hAnsi="等线" w:cs="宋体"/>
+          <w:kern w:val="0"/>
+          <w:sz w:val="24"/>
+          <w:szCs w:val="24"/>
+        </w:rPr>
+        <w:t xml:space="preserve"> equal to the contents of the AFIR </w:t>
+      </w:r>
+      <w:r>
+        <w:rPr>
+          <w:rFonts w:ascii="等线" w:eastAsia="等线" w:hAnsi="等线" w:cs="宋体" w:hint="eastAsia"/>
+          <w:kern w:val="0"/>
+          <w:sz w:val="24"/>
+          <w:szCs w:val="24"/>
+        </w:rPr>
+        <w:t>in</w:t>
+      </w:r>
+      <w:r>
+        <w:rPr>
+          <w:rFonts w:ascii="等线" w:eastAsia="等线" w:hAnsi="等线" w:cs="宋体"/>
+          <w:kern w:val="0"/>
+          <w:sz w:val="24"/>
+          <w:szCs w:val="24"/>
+        </w:rPr>
+        <w:t xml:space="preserve"> AFR</w:t>
+      </w:r>
+      <w:r>
+        <w:rPr>
+          <w:rFonts w:ascii="等线" w:eastAsia="等线" w:hAnsi="等线" w:cs="宋体"/>
+          <w:kern w:val="0"/>
+          <w:sz w:val="24"/>
+          <w:szCs w:val="24"/>
+        </w:rPr>
+        <w:t>3</w:t>
+      </w:r>
+      <w:r>
+        <w:rPr>
+          <w:sz w:val="24"/>
+          <w:szCs w:val="24"/>
+        </w:rPr>
+        <w:t>, internal signal ‘in_pass</w:t>
+      </w:r>
+      <w:r>
+        <w:rPr>
+          <w:sz w:val="24"/>
+          <w:szCs w:val="24"/>
+        </w:rPr>
+        <w:t>3</w:t>
+      </w:r>
+      <w:r>
+        <w:rPr>
+          <w:sz w:val="24"/>
+          <w:szCs w:val="24"/>
+        </w:rPr>
+        <w:t>’ shall be set to 0.</w:t>
+      </w:r>
+    </w:p>
+    <w:p>
+      <w:pPr>
+        <w:pStyle w:val="ListParagraph"/>
+        <w:widowControl/>
+        <w:numPr>
+          <w:ilvl w:val="0"/>
+          <w:numId w:val="5"/>
+        </w:numPr>
+        <w:ind w:firstLineChars="0"/>
+        <w:jc w:val="left"/>
+        <w:rPr>
+          <w:rFonts w:ascii="等线" w:eastAsia="等线" w:hAnsi="等线" w:cs="宋体"/>
+          <w:kern w:val="0"/>
+          <w:sz w:val="24"/>
+          <w:szCs w:val="24"/>
+        </w:rPr>
+      </w:pPr>
+      <w:r>
+        <w:rPr>
+          <w:rFonts w:ascii="等线" w:eastAsia="等线" w:hAnsi="等线" w:cs="宋体"/>
+          <w:kern w:val="0"/>
+          <w:sz w:val="24"/>
+          <w:szCs w:val="24"/>
+        </w:rPr>
+        <w:t>If ‘i_uaf</w:t>
+      </w:r>
+      <w:r>
+        <w:rPr>
+          <w:rFonts w:ascii="等线" w:eastAsia="等线" w:hAnsi="等线" w:cs="宋体"/>
+          <w:kern w:val="0"/>
+          <w:sz w:val="24"/>
+          <w:szCs w:val="24"/>
+        </w:rPr>
+        <w:t>4</w:t>
+      </w:r>
+      <w:r>
+        <w:rPr>
+          <w:rFonts w:ascii="等线" w:eastAsia="等线" w:hAnsi="等线" w:cs="宋体"/>
+          <w:kern w:val="0"/>
+          <w:sz w:val="24"/>
+          <w:szCs w:val="24"/>
+        </w:rPr>
+        <w:t>’ is set to 1 and the bits in ‘i_rx_message[127:96]’ corresponding to the set bits in AFMR of AFR</w:t>
+      </w:r>
+      <w:r>
+        <w:rPr>
+          <w:rFonts w:ascii="等线" w:eastAsia="等线" w:hAnsi="等线" w:cs="宋体"/>
+          <w:kern w:val="0"/>
+          <w:sz w:val="24"/>
+          <w:szCs w:val="24"/>
+        </w:rPr>
+        <w:t>4</w:t>
+      </w:r>
+      <w:r>
+        <w:rPr>
+          <w:rFonts w:ascii="等线" w:eastAsia="等线" w:hAnsi="等线" w:cs="宋体"/>
+          <w:kern w:val="0"/>
+          <w:sz w:val="24"/>
+          <w:szCs w:val="24"/>
+        </w:rPr>
+        <w:t xml:space="preserve"> are equal to the contents of the AFIR </w:t>
+      </w:r>
+      <w:r>
+        <w:rPr>
+          <w:rFonts w:ascii="等线" w:eastAsia="等线" w:hAnsi="等线" w:cs="宋体" w:hint="eastAsia"/>
+          <w:kern w:val="0"/>
+          <w:sz w:val="24"/>
+          <w:szCs w:val="24"/>
+        </w:rPr>
+        <w:t>in</w:t>
+      </w:r>
+      <w:r>
+        <w:rPr>
+          <w:rFonts w:ascii="等线" w:eastAsia="等线" w:hAnsi="等线" w:cs="宋体"/>
+          <w:kern w:val="0"/>
+          <w:sz w:val="24"/>
+          <w:szCs w:val="24"/>
+        </w:rPr>
+        <w:t xml:space="preserve"> AFR</w:t>
+      </w:r>
+      <w:r>
+        <w:rPr>
+          <w:rFonts w:ascii="等线" w:eastAsia="等线" w:hAnsi="等线" w:cs="宋体"/>
+          <w:kern w:val="0"/>
+          <w:sz w:val="24"/>
+          <w:szCs w:val="24"/>
+        </w:rPr>
+        <w:t>4</w:t>
+      </w:r>
+      <w:r>
+        <w:rPr>
+          <w:rFonts w:ascii="等线" w:eastAsia="等线" w:hAnsi="等线" w:cs="宋体"/>
+          <w:kern w:val="0"/>
+          <w:sz w:val="24"/>
+          <w:szCs w:val="24"/>
+        </w:rPr>
+        <w:t>, internal signal ‘in_pass</w:t>
+      </w:r>
+      <w:r>
+        <w:rPr>
+          <w:rFonts w:ascii="等线" w:eastAsia="等线" w:hAnsi="等线" w:cs="宋体"/>
+          <w:kern w:val="0"/>
+          <w:sz w:val="24"/>
+          <w:szCs w:val="24"/>
+        </w:rPr>
+        <w:t>4</w:t>
+      </w:r>
+      <w:r>
+        <w:rPr>
+          <w:rFonts w:ascii="等线" w:eastAsia="等线" w:hAnsi="等线" w:cs="宋体"/>
+          <w:kern w:val="0"/>
+          <w:sz w:val="24"/>
+          <w:szCs w:val="24"/>
+        </w:rPr>
+        <w:t>’ shall be set to 1.</w:t>
       </w:r>
     </w:p>
     <w:p>
@@ -394,22 +976,114 @@
           <w:sz w:val="24"/>
           <w:szCs w:val="24"/>
         </w:rPr>
-        <w:t xml:space="preserve">If ‘i_uaf3’ is set to 1 </w:t>
-      </w:r>
-      <w:r>
-        <w:rPr>
-          <w:rFonts w:hint="eastAsia"/>
-          <w:sz w:val="24"/>
-          <w:szCs w:val="24"/>
-        </w:rPr>
-        <w:t>and</w:t>
-      </w:r>
-      <w:r>
-        <w:rPr>
-          <w:sz w:val="24"/>
-          <w:szCs w:val="24"/>
-        </w:rPr>
-        <w:t xml:space="preserve"> input data ‘i_rx_message[127:96]’ is passed checking by AFR3, internal signal ‘in_pass3’ shall be set to 1.</w:t>
+        <w:t>If ‘i_uaf</w:t>
+      </w:r>
+      <w:r>
+        <w:rPr>
+          <w:sz w:val="24"/>
+          <w:szCs w:val="24"/>
+        </w:rPr>
+        <w:t>4</w:t>
+      </w:r>
+      <w:r>
+        <w:rPr>
+          <w:sz w:val="24"/>
+          <w:szCs w:val="24"/>
+        </w:rPr>
+        <w:t>’ is set to 0 or</w:t>
+      </w:r>
+      <w:r>
+        <w:rPr>
+          <w:rFonts w:ascii="等线" w:eastAsia="等线" w:hAnsi="等线" w:cs="宋体"/>
+          <w:kern w:val="0"/>
+          <w:sz w:val="24"/>
+          <w:szCs w:val="24"/>
+        </w:rPr>
+        <w:t xml:space="preserve"> the bits in ‘i_rx_message[127:96]’ corresponding to the set bits in AFMR of AFR</w:t>
+      </w:r>
+      <w:r>
+        <w:rPr>
+          <w:rFonts w:ascii="等线" w:eastAsia="等线" w:hAnsi="等线" w:cs="宋体"/>
+          <w:kern w:val="0"/>
+          <w:sz w:val="24"/>
+          <w:szCs w:val="24"/>
+        </w:rPr>
+        <w:t>4</w:t>
+      </w:r>
+      <w:r>
+        <w:rPr>
+          <w:rFonts w:ascii="等线" w:eastAsia="等线" w:hAnsi="等线" w:cs="宋体"/>
+          <w:kern w:val="0"/>
+          <w:sz w:val="24"/>
+          <w:szCs w:val="24"/>
+        </w:rPr>
+        <w:t xml:space="preserve"> are</w:t>
+      </w:r>
+      <w:r>
+        <w:rPr>
+          <w:rFonts w:ascii="等线" w:eastAsia="等线" w:hAnsi="等线" w:cs="宋体"/>
+          <w:kern w:val="0"/>
+          <w:sz w:val="24"/>
+          <w:szCs w:val="24"/>
+        </w:rPr>
+        <w:t>n’t</w:t>
+      </w:r>
+      <w:r>
+        <w:rPr>
+          <w:rFonts w:ascii="等线" w:eastAsia="等线" w:hAnsi="等线" w:cs="宋体"/>
+          <w:kern w:val="0"/>
+          <w:sz w:val="24"/>
+          <w:szCs w:val="24"/>
+        </w:rPr>
+        <w:t xml:space="preserve"> equal to the contents of the AFIR </w:t>
+      </w:r>
+      <w:r>
+        <w:rPr>
+          <w:rFonts w:ascii="等线" w:eastAsia="等线" w:hAnsi="等线" w:cs="宋体" w:hint="eastAsia"/>
+          <w:kern w:val="0"/>
+          <w:sz w:val="24"/>
+          <w:szCs w:val="24"/>
+        </w:rPr>
+        <w:t>in</w:t>
+      </w:r>
+      <w:r>
+        <w:rPr>
+          <w:rFonts w:ascii="等线" w:eastAsia="等线" w:hAnsi="等线" w:cs="宋体"/>
+          <w:kern w:val="0"/>
+          <w:sz w:val="24"/>
+          <w:szCs w:val="24"/>
+        </w:rPr>
+        <w:t xml:space="preserve"> AFR</w:t>
+      </w:r>
+      <w:r>
+        <w:rPr>
+          <w:rFonts w:ascii="等线" w:eastAsia="等线" w:hAnsi="等线" w:cs="宋体"/>
+          <w:kern w:val="0"/>
+          <w:sz w:val="24"/>
+          <w:szCs w:val="24"/>
+        </w:rPr>
+        <w:t>4</w:t>
+      </w:r>
+      <w:r>
+        <w:rPr>
+          <w:sz w:val="24"/>
+          <w:szCs w:val="24"/>
+        </w:rPr>
+        <w:t>, internal signal ‘in_pass</w:t>
+      </w:r>
+      <w:r>
+        <w:rPr>
+          <w:sz w:val="24"/>
+          <w:szCs w:val="24"/>
+        </w:rPr>
+        <w:t>4</w:t>
+      </w:r>
+      <w:r>
+        <w:rPr>
+          <w:sz w:val="24"/>
+          <w:szCs w:val="24"/>
+        </w:rPr>
+        <w:t>’ shall be set to 0.</w:t>
       </w:r>
     </w:p>
     <w:p>
@@ -433,7 +1107,63 @@
           <w:sz w:val="24"/>
           <w:szCs w:val="24"/>
         </w:rPr>
-        <w:t>If ‘i_uaf3’ is set to 0 or input data ‘i_rx_message[127:96]’ isn’t passed checking by AFR3, internal signal ‘in_pass3’ shall be set to 0.</w:t>
+        <w:t xml:space="preserve">Internal </w:t>
+      </w:r>
+      <w:r>
+        <w:rPr>
+          <w:sz w:val="24"/>
+          <w:szCs w:val="24"/>
+        </w:rPr>
+        <w:t xml:space="preserve">signal </w:t>
+      </w:r>
+      <w:r>
+        <w:rPr>
+          <w:sz w:val="24"/>
+          <w:szCs w:val="24"/>
+        </w:rPr>
+        <w:t>‘nex</w:t>
+      </w:r>
+      <w:r>
+        <w:rPr>
+          <w:sz w:val="24"/>
+          <w:szCs w:val="24"/>
+        </w:rPr>
+        <w:t>state’</w:t>
+      </w:r>
+      <w:r>
+        <w:rPr>
+          <w:sz w:val="24"/>
+          <w:szCs w:val="24"/>
+        </w:rPr>
+        <w:t xml:space="preserve"> shall enter ‘compare’ state</w:t>
+      </w:r>
+      <w:r>
+        <w:rPr>
+          <w:sz w:val="24"/>
+          <w:szCs w:val="24"/>
+        </w:rPr>
+        <w:t xml:space="preserve"> from ‘idle’ state</w:t>
+      </w:r>
+      <w:r>
+        <w:rPr>
+          <w:sz w:val="24"/>
+          <w:szCs w:val="24"/>
+        </w:rPr>
+        <w:t xml:space="preserve"> </w:t>
+      </w:r>
+      <w:r>
+        <w:rPr>
+          <w:sz w:val="24"/>
+          <w:szCs w:val="24"/>
+        </w:rPr>
+        <w:t>when ‘i_can_ready’ is 1</w:t>
+      </w:r>
+      <w:r>
+        <w:rPr>
+          <w:sz w:val="24"/>
+          <w:szCs w:val="24"/>
+        </w:rPr>
+        <w:t xml:space="preserve"> and ‘i_rx_full’ is set to 0; </w:t>
       </w:r>
     </w:p>
     <w:p>
@@ -457,22 +1187,63 @@
           <w:sz w:val="24"/>
           <w:szCs w:val="24"/>
         </w:rPr>
-        <w:t xml:space="preserve">If ‘i_uaf4’ is set to 1 </w:t>
-      </w:r>
-      <w:r>
-        <w:rPr>
-          <w:rFonts w:hint="eastAsia"/>
-          <w:sz w:val="24"/>
-          <w:szCs w:val="24"/>
-        </w:rPr>
-        <w:t>and</w:t>
-      </w:r>
-      <w:r>
-        <w:rPr>
-          <w:sz w:val="24"/>
-          <w:szCs w:val="24"/>
-        </w:rPr>
-        <w:t xml:space="preserve"> input data ‘i_rx_message[127:96]’ is passed checking by AFR4, internal signal ‘in_pass4’ shall be set to 1.</w:t>
+        <w:t xml:space="preserve"> </w:t>
+      </w:r>
+      <w:r>
+        <w:rPr>
+          <w:sz w:val="24"/>
+          <w:szCs w:val="24"/>
+        </w:rPr>
+        <w:t>Module shall set ‘o_rx_w_en’ to 1 for one clock cycle</w:t>
+      </w:r>
+      <w:r>
+        <w:rPr>
+          <w:sz w:val="24"/>
+          <w:szCs w:val="24"/>
+        </w:rPr>
+        <w:t xml:space="preserve"> on the rising edge of ‘i_sys_clk’</w:t>
+      </w:r>
+      <w:r>
+        <w:rPr>
+          <w:sz w:val="24"/>
+          <w:szCs w:val="24"/>
+        </w:rPr>
+        <w:t>,</w:t>
+      </w:r>
+      <w:r>
+        <w:rPr>
+          <w:sz w:val="24"/>
+          <w:szCs w:val="24"/>
+        </w:rPr>
+        <w:t xml:space="preserve"> </w:t>
+      </w:r>
+      <w:r>
+        <w:rPr>
+          <w:sz w:val="24"/>
+          <w:szCs w:val="24"/>
+        </w:rPr>
+        <w:t>if</w:t>
+      </w:r>
+      <w:r>
+        <w:rPr>
+          <w:sz w:val="24"/>
+          <w:szCs w:val="24"/>
+        </w:rPr>
+        <w:t xml:space="preserve"> internal </w:t>
+      </w:r>
+      <w:r>
+        <w:rPr>
+          <w:sz w:val="24"/>
+          <w:szCs w:val="24"/>
+        </w:rPr>
+        <w:t>signal ‘currstate’</w:t>
+      </w:r>
+      <w:r>
+        <w:rPr>
+          <w:sz w:val="24"/>
+          <w:szCs w:val="24"/>
+        </w:rPr>
+        <w:t xml:space="preserve"> is in ‘pass’ state.</w:t>
       </w:r>
     </w:p>
     <w:p>
@@ -496,7 +1267,115 @@
           <w:sz w:val="24"/>
           <w:szCs w:val="24"/>
         </w:rPr>
-        <w:t>If ‘i_uaf4’ is set to 0 or input data ‘i_rx_message[127:96]’ isn’t passed checking by AFR4, internal signal ‘in_pass4’ shall be set to 0.</w:t>
+        <w:t xml:space="preserve">Internal </w:t>
+      </w:r>
+      <w:r>
+        <w:rPr>
+          <w:sz w:val="24"/>
+          <w:szCs w:val="24"/>
+        </w:rPr>
+        <w:t>signal ‘currstate’</w:t>
+      </w:r>
+      <w:r>
+        <w:rPr>
+          <w:sz w:val="24"/>
+          <w:szCs w:val="24"/>
+        </w:rPr>
+        <w:t xml:space="preserve"> shall stay in ‘idle’ state, when ‘i_rx_full’ is set to 1.</w:t>
+      </w:r>
+    </w:p>
+    <w:p>
+      <w:pPr>
+        <w:pStyle w:val="ListParagraph"/>
+        <w:numPr>
+          <w:ilvl w:val="0"/>
+          <w:numId w:val="5"/>
+        </w:numPr>
+        <w:ind w:firstLineChars="0"/>
+        <w:rPr>
+          <w:b/>
+          <w:bCs/>
+          <w:sz w:val="24"/>
+          <w:szCs w:val="24"/>
+        </w:rPr>
+      </w:pPr>
+      <w:r>
+        <w:rPr>
+          <w:rFonts w:hint="eastAsia"/>
+          <w:sz w:val="24"/>
+          <w:szCs w:val="24"/>
+        </w:rPr>
+        <w:t>‘</w:t>
+      </w:r>
+      <w:r>
+        <w:rPr>
+          <w:sz w:val="24"/>
+          <w:szCs w:val="24"/>
+        </w:rPr>
+        <w:t>o_rx_fifo_w_data[127:0]’</w:t>
+      </w:r>
+      <w:r>
+        <w:rPr>
+          <w:sz w:val="24"/>
+          <w:szCs w:val="24"/>
+        </w:rPr>
+        <w:t xml:space="preserve"> </w:t>
+      </w:r>
+      <w:r>
+        <w:rPr>
+          <w:sz w:val="24"/>
+          <w:szCs w:val="24"/>
+        </w:rPr>
+        <w:t>shall be set to the corresponding bits from</w:t>
+      </w:r>
+      <w:r>
+        <w:rPr>
+          <w:sz w:val="24"/>
+          <w:szCs w:val="24"/>
+        </w:rPr>
+        <w:t xml:space="preserve">  </w:t>
+      </w:r>
+      <w:r>
+        <w:rPr>
+          <w:sz w:val="24"/>
+          <w:szCs w:val="24"/>
+        </w:rPr>
+        <w:t>‘i_rx_message[127:0]’</w:t>
+      </w:r>
+      <w:r>
+        <w:rPr>
+          <w:sz w:val="24"/>
+          <w:szCs w:val="24"/>
+        </w:rPr>
+        <w:t xml:space="preserve"> on the rising edge of ‘i_sys_clk’</w:t>
+      </w:r>
+      <w:r>
+        <w:rPr>
+          <w:sz w:val="24"/>
+          <w:szCs w:val="24"/>
+        </w:rPr>
+        <w:t>, if</w:t>
+      </w:r>
+      <w:r>
+        <w:rPr>
+          <w:sz w:val="24"/>
+          <w:szCs w:val="24"/>
+        </w:rPr>
+        <w:t xml:space="preserve"> internal </w:t>
+      </w:r>
+      <w:r>
+        <w:rPr>
+          <w:sz w:val="24"/>
+          <w:szCs w:val="24"/>
+        </w:rPr>
+        <w:t xml:space="preserve">signal ‘currstate’ </w:t>
+      </w:r>
+      <w:r>
+        <w:rPr>
+          <w:sz w:val="24"/>
+          <w:szCs w:val="24"/>
+        </w:rPr>
+        <w:t>is in ‘pass’ state.</w:t>
       </w:r>
     </w:p>
     <w:p>
@@ -517,60 +1396,39 @@
       </w:pPr>
       <w:r>
         <w:rPr>
-          <w:sz w:val="24"/>
-          <w:szCs w:val="24"/>
-        </w:rPr>
-        <w:t xml:space="preserve">Internal </w:t>
-      </w:r>
-      <w:r>
-        <w:rPr>
-          <w:sz w:val="24"/>
-          <w:szCs w:val="24"/>
-        </w:rPr>
-        <w:t xml:space="preserve">signal </w:t>
-      </w:r>
-      <w:r>
-        <w:rPr>
-          <w:sz w:val="24"/>
-          <w:szCs w:val="24"/>
-        </w:rPr>
-        <w:t>‘nex</w:t>
-      </w:r>
-      <w:r>
-        <w:rPr>
           <w:rFonts w:hint="eastAsia"/>
           <w:sz w:val="24"/>
           <w:szCs w:val="24"/>
         </w:rPr>
-        <w:t>t</w:t>
-      </w:r>
-      <w:r>
-        <w:rPr>
-          <w:sz w:val="24"/>
-          <w:szCs w:val="24"/>
-        </w:rPr>
-        <w:t>_</w:t>
-      </w:r>
-      <w:r>
-        <w:rPr>
-          <w:sz w:val="24"/>
-          <w:szCs w:val="24"/>
-        </w:rPr>
-        <w:t>state’</w:t>
-      </w:r>
-      <w:r>
-        <w:rPr>
-          <w:sz w:val="24"/>
-          <w:szCs w:val="24"/>
-        </w:rPr>
-        <w:t xml:space="preserve"> shall enter ‘compare’ state</w:t>
-      </w:r>
-      <w:r>
-        <w:rPr>
-          <w:sz w:val="24"/>
-          <w:szCs w:val="24"/>
-        </w:rPr>
-        <w:t xml:space="preserve"> from ‘idle’ state</w:t>
+        <w:t>‘</w:t>
+      </w:r>
+      <w:r>
+        <w:rPr>
+          <w:sz w:val="24"/>
+          <w:szCs w:val="24"/>
+        </w:rPr>
+        <w:t>o_rx_fifo_w_data[127:0]’</w:t>
+      </w:r>
+      <w:r>
+        <w:rPr>
+          <w:sz w:val="24"/>
+          <w:szCs w:val="24"/>
+        </w:rPr>
+        <w:t xml:space="preserve"> shall retain</w:t>
+      </w:r>
+      <w:r>
+        <w:rPr>
+          <w:sz w:val="24"/>
+          <w:szCs w:val="24"/>
+        </w:rPr>
+        <w:t xml:space="preserve"> its previous value</w:t>
+      </w:r>
+      <w:r>
+        <w:rPr>
+          <w:sz w:val="24"/>
+          <w:szCs w:val="24"/>
+        </w:rPr>
+        <w:t>,</w:t>
       </w:r>
       <w:r>
         <w:rPr>
@@ -584,14 +1442,21 @@
           <w:sz w:val="24"/>
           <w:szCs w:val="24"/>
         </w:rPr>
-        <w:t>when ‘i_can_ready’ is 1</w:t>
-      </w:r>
-      <w:r>
-        <w:rPr>
-          <w:sz w:val="24"/>
-          <w:szCs w:val="24"/>
-        </w:rPr>
-        <w:t xml:space="preserve"> and ‘i_rx_full’ is set to 0; </w:t>
+        <w:t xml:space="preserve">if internal </w:t>
+      </w:r>
+      <w:r>
+        <w:rPr>
+          <w:sz w:val="24"/>
+          <w:szCs w:val="24"/>
+        </w:rPr>
+        <w:t xml:space="preserve">signal ‘currstate’ </w:t>
+      </w:r>
+      <w:r>
+        <w:rPr>
+          <w:sz w:val="24"/>
+          <w:szCs w:val="24"/>
+        </w:rPr>
+        <w:t>is in ‘idle’ state.</w:t>
       </w:r>
     </w:p>
     <w:p>
@@ -615,77 +1480,64 @@
           <w:sz w:val="24"/>
           <w:szCs w:val="24"/>
         </w:rPr>
-        <w:t xml:space="preserve"> </w:t>
-      </w:r>
-      <w:r>
-        <w:rPr>
-          <w:sz w:val="24"/>
-          <w:szCs w:val="24"/>
-        </w:rPr>
-        <w:t>Module shall set ‘o_rx_w_en’ to 1 for one clock cycle</w:t>
-      </w:r>
-      <w:r>
-        <w:rPr>
-          <w:sz w:val="24"/>
-          <w:szCs w:val="24"/>
-        </w:rPr>
-        <w:t xml:space="preserve"> on the rising edge of ‘i_sys_clk’</w:t>
-      </w:r>
-      <w:r>
-        <w:rPr>
-          <w:sz w:val="24"/>
-          <w:szCs w:val="24"/>
-        </w:rPr>
-        <w:t>,</w:t>
-      </w:r>
-      <w:r>
-        <w:rPr>
-          <w:sz w:val="24"/>
-          <w:szCs w:val="24"/>
-        </w:rPr>
-        <w:t xml:space="preserve"> </w:t>
-      </w:r>
-      <w:r>
-        <w:rPr>
-          <w:sz w:val="24"/>
-          <w:szCs w:val="24"/>
-        </w:rPr>
-        <w:t>if</w:t>
-      </w:r>
-      <w:r>
-        <w:rPr>
-          <w:sz w:val="24"/>
-          <w:szCs w:val="24"/>
-        </w:rPr>
-        <w:t xml:space="preserve"> internal </w:t>
-      </w:r>
-      <w:r>
-        <w:rPr>
-          <w:sz w:val="24"/>
-          <w:szCs w:val="24"/>
-        </w:rPr>
-        <w:t>signal ‘curr</w:t>
-      </w:r>
-      <w:r>
-        <w:rPr>
-          <w:sz w:val="24"/>
-          <w:szCs w:val="24"/>
-        </w:rPr>
-        <w:t>ent_</w:t>
-      </w:r>
-      <w:r>
-        <w:rPr>
-          <w:sz w:val="24"/>
-          <w:szCs w:val="24"/>
-        </w:rPr>
-        <w:t>state’</w:t>
-      </w:r>
-      <w:r>
-        <w:rPr>
-          <w:sz w:val="24"/>
-          <w:szCs w:val="24"/>
-        </w:rPr>
-        <w:t xml:space="preserve"> is in ‘pass’ state.</w:t>
+        <w:t>.</w:t>
+      </w:r>
+      <w:r>
+        <w:rPr>
+          <w:rFonts w:hint="eastAsia"/>
+          <w:sz w:val="24"/>
+          <w:szCs w:val="24"/>
+        </w:rPr>
+        <w:t xml:space="preserve"> I</w:t>
+      </w:r>
+      <w:r>
+        <w:rPr>
+          <w:sz w:val="24"/>
+          <w:szCs w:val="24"/>
+        </w:rPr>
+        <w:t xml:space="preserve">f all </w:t>
+      </w:r>
+      <w:r>
+        <w:rPr>
+          <w:sz w:val="24"/>
+          <w:szCs w:val="24"/>
+        </w:rPr>
+        <w:t>exist</w:t>
+      </w:r>
+      <w:r>
+        <w:rPr>
+          <w:sz w:val="24"/>
+          <w:szCs w:val="24"/>
+        </w:rPr>
+        <w:t xml:space="preserve"> ‘i_uaf’ bits or number of acceptance filters are set to 0,</w:t>
+      </w:r>
+      <w:r>
+        <w:rPr>
+          <w:sz w:val="24"/>
+          <w:szCs w:val="24"/>
+        </w:rPr>
+        <w:t xml:space="preserve"> ‘o_rx_w</w:t>
+      </w:r>
+      <w:r>
+        <w:rPr>
+          <w:sz w:val="24"/>
+          <w:szCs w:val="24"/>
+        </w:rPr>
+        <w:t>_</w:t>
+      </w:r>
+      <w:r>
+        <w:rPr>
+          <w:sz w:val="24"/>
+          <w:szCs w:val="24"/>
+        </w:rPr>
+        <w:t>en</w:t>
+      </w:r>
+      <w:r>
+        <w:rPr>
+          <w:sz w:val="24"/>
+          <w:szCs w:val="24"/>
+        </w:rPr>
+        <w:t>’ shall be set to 1 for one clock cycle on the rising edge of ‘i_sys_clk’ when ‘i_can_ready’ is set to 1 and ‘i_rx_full’ is set to 0.</w:t>
       </w:r>
     </w:p>
     <w:p>
@@ -698,154 +1550,52 @@
         <w:ind w:firstLineChars="0"/>
         <w:jc w:val="left"/>
         <w:rPr>
-          <w:b/>
-          <w:bCs/>
-          <w:sz w:val="24"/>
-          <w:szCs w:val="24"/>
-        </w:rPr>
-      </w:pPr>
-      <w:r>
-        <w:rPr>
-          <w:sz w:val="24"/>
-          <w:szCs w:val="24"/>
-        </w:rPr>
-        <w:t xml:space="preserve">Internal </w:t>
-      </w:r>
-      <w:r>
-        <w:rPr>
-          <w:sz w:val="24"/>
-          <w:szCs w:val="24"/>
-        </w:rPr>
-        <w:t>signal ‘curr</w:t>
-      </w:r>
-      <w:r>
-        <w:rPr>
-          <w:sz w:val="24"/>
-          <w:szCs w:val="24"/>
-        </w:rPr>
-        <w:t>ent_</w:t>
-      </w:r>
-      <w:r>
-        <w:rPr>
-          <w:sz w:val="24"/>
-          <w:szCs w:val="24"/>
-        </w:rPr>
-        <w:t>state’</w:t>
-      </w:r>
-      <w:r>
-        <w:rPr>
-          <w:sz w:val="24"/>
-          <w:szCs w:val="24"/>
-        </w:rPr>
-        <w:t xml:space="preserve"> shall stay in ‘idle’ state, when ‘i_rx_full’ is set to 1.</w:t>
-      </w:r>
-    </w:p>
-    <w:p>
-      <w:pPr>
-        <w:pStyle w:val="ListParagraph"/>
-        <w:numPr>
-          <w:ilvl w:val="0"/>
-          <w:numId w:val="5"/>
-        </w:numPr>
-        <w:ind w:firstLineChars="0"/>
-        <w:rPr>
-          <w:b/>
-          <w:bCs/>
-          <w:sz w:val="24"/>
-          <w:szCs w:val="24"/>
-        </w:rPr>
-      </w:pPr>
-      <w:r>
-        <w:rPr>
-          <w:rFonts w:hint="eastAsia"/>
-          <w:sz w:val="24"/>
-          <w:szCs w:val="24"/>
-        </w:rPr>
-        <w:t>‘</w:t>
-      </w:r>
-      <w:r>
-        <w:rPr>
-          <w:sz w:val="24"/>
-          <w:szCs w:val="24"/>
-        </w:rPr>
-        <w:t>o_rx_fifo_w_data[127:0]’</w:t>
-      </w:r>
-      <w:r>
-        <w:rPr>
-          <w:sz w:val="24"/>
-          <w:szCs w:val="24"/>
-        </w:rPr>
-        <w:t xml:space="preserve"> </w:t>
-      </w:r>
-      <w:r>
-        <w:rPr>
-          <w:sz w:val="24"/>
-          <w:szCs w:val="24"/>
-        </w:rPr>
-        <w:t>shall be set to the corresponding bits from</w:t>
-      </w:r>
-      <w:r>
-        <w:rPr>
-          <w:sz w:val="24"/>
-          <w:szCs w:val="24"/>
-        </w:rPr>
-        <w:t xml:space="preserve">  </w:t>
-      </w:r>
-      <w:r>
-        <w:rPr>
-          <w:sz w:val="24"/>
-          <w:szCs w:val="24"/>
-        </w:rPr>
-        <w:t>‘i_rx_message[127:0]’</w:t>
-      </w:r>
-      <w:r>
-        <w:rPr>
-          <w:sz w:val="24"/>
-          <w:szCs w:val="24"/>
-        </w:rPr>
-        <w:t xml:space="preserve"> on the rising edge of ‘i_sys_clk’</w:t>
-      </w:r>
-      <w:r>
-        <w:rPr>
-          <w:sz w:val="24"/>
-          <w:szCs w:val="24"/>
-        </w:rPr>
-        <w:t>, if</w:t>
-      </w:r>
-      <w:r>
-        <w:rPr>
-          <w:sz w:val="24"/>
-          <w:szCs w:val="24"/>
-        </w:rPr>
-        <w:t xml:space="preserve"> internal </w:t>
-      </w:r>
-      <w:r>
-        <w:rPr>
-          <w:sz w:val="24"/>
-          <w:szCs w:val="24"/>
-        </w:rPr>
-        <w:t>signal ‘</w:t>
-      </w:r>
-      <w:r>
-        <w:rPr>
-          <w:sz w:val="24"/>
-          <w:szCs w:val="24"/>
-        </w:rPr>
-        <w:t>current_state</w:t>
-      </w:r>
-      <w:r>
-        <w:rPr>
-          <w:sz w:val="24"/>
-          <w:szCs w:val="24"/>
-        </w:rPr>
-        <w:t xml:space="preserve">’ </w:t>
-      </w:r>
-      <w:r>
-        <w:rPr>
-          <w:sz w:val="24"/>
-          <w:szCs w:val="24"/>
-        </w:rPr>
-        <w:t>is in ‘pass’ state.</w:t>
+          <w:sz w:val="24"/>
+          <w:szCs w:val="24"/>
+        </w:rPr>
+      </w:pPr>
+      <w:r>
+        <w:rPr>
+          <w:sz w:val="24"/>
+          <w:szCs w:val="24"/>
+        </w:rPr>
+        <w:t xml:space="preserve">If all </w:t>
+      </w:r>
+      <w:r>
+        <w:rPr>
+          <w:sz w:val="24"/>
+          <w:szCs w:val="24"/>
+        </w:rPr>
+        <w:t>exist</w:t>
+      </w:r>
+      <w:r>
+        <w:rPr>
+          <w:sz w:val="24"/>
+          <w:szCs w:val="24"/>
+        </w:rPr>
+        <w:t xml:space="preserve"> ‘i_uaf’ bits or number of acceptance filters are set to 0, </w:t>
+      </w:r>
+      <w:r>
+        <w:rPr>
+          <w:sz w:val="24"/>
+          <w:szCs w:val="24"/>
+        </w:rPr>
+        <w:tab/>
+        <w:t xml:space="preserve">‘o_rx_fifo_w_data[127:0]’ shall be set to the corresponding bits from  </w:t>
+      </w:r>
+      <w:r>
+        <w:rPr>
+          <w:sz w:val="24"/>
+          <w:szCs w:val="24"/>
+        </w:rPr>
+        <w:t xml:space="preserve">       </w:t>
+      </w:r>
+      <w:r>
+        <w:rPr>
+          <w:sz w:val="24"/>
+          <w:szCs w:val="24"/>
+        </w:rPr>
+        <w:t>‘i_rx_message[127:0]’ on the rising edge of ‘i_sys_clk’</w:t>
       </w:r>
     </w:p>
     <w:p>
@@ -866,42 +1616,6 @@
       </w:pPr>
       <w:r>
         <w:rPr>
-          <w:rFonts w:hint="eastAsia"/>
-          <w:sz w:val="24"/>
-          <w:szCs w:val="24"/>
-        </w:rPr>
-        <w:t>‘</w:t>
-      </w:r>
-      <w:r>
-        <w:rPr>
-          <w:sz w:val="24"/>
-          <w:szCs w:val="24"/>
-        </w:rPr>
-        <w:t>o_rx_fifo_w_data[127:0]’</w:t>
-      </w:r>
-      <w:r>
-        <w:rPr>
-          <w:sz w:val="24"/>
-          <w:szCs w:val="24"/>
-        </w:rPr>
-        <w:t xml:space="preserve"> shall retain</w:t>
-      </w:r>
-      <w:r>
-        <w:rPr>
-          <w:sz w:val="24"/>
-          <w:szCs w:val="24"/>
-        </w:rPr>
-        <w:t xml:space="preserve"> its previous value</w:t>
-      </w:r>
-      <w:r>
-        <w:rPr>
-          <w:sz w:val="24"/>
-          <w:szCs w:val="24"/>
-        </w:rPr>
-        <w:t>,</w:t>
-      </w:r>
-      <w:r>
-        <w:rPr>
           <w:sz w:val="24"/>
           <w:szCs w:val="24"/>
         </w:rPr>
@@ -912,35 +1626,28 @@
           <w:sz w:val="24"/>
           <w:szCs w:val="24"/>
         </w:rPr>
-        <w:t xml:space="preserve">if internal </w:t>
-      </w:r>
-      <w:r>
-        <w:rPr>
-          <w:sz w:val="24"/>
-          <w:szCs w:val="24"/>
-        </w:rPr>
-        <w:t>signal ‘</w:t>
-      </w:r>
-      <w:r>
-        <w:rPr>
-          <w:sz w:val="24"/>
-          <w:szCs w:val="24"/>
-        </w:rPr>
-        <w:t>current_state</w:t>
-      </w:r>
-      <w:r>
-        <w:rPr>
-          <w:sz w:val="24"/>
-          <w:szCs w:val="24"/>
-        </w:rPr>
-        <w:t xml:space="preserve">’ </w:t>
-      </w:r>
-      <w:r>
-        <w:rPr>
-          <w:sz w:val="24"/>
-          <w:szCs w:val="24"/>
-        </w:rPr>
-        <w:t>is in ‘idle’ state.</w:t>
+        <w:t xml:space="preserve">If all </w:t>
+      </w:r>
+      <w:r>
+        <w:rPr>
+          <w:sz w:val="24"/>
+          <w:szCs w:val="24"/>
+        </w:rPr>
+        <w:t>exist</w:t>
+      </w:r>
+      <w:r>
+        <w:rPr>
+          <w:sz w:val="24"/>
+          <w:szCs w:val="24"/>
+        </w:rPr>
+        <w:t xml:space="preserve"> ‘i_uaf’ bits or number of acceptance filters are set to 0,</w:t>
+      </w:r>
+      <w:r>
+        <w:rPr>
+          <w:sz w:val="24"/>
+          <w:szCs w:val="24"/>
+        </w:rPr>
+        <w:t>’o_acfbsy’ shall be set to 0.</w:t>
       </w:r>
     </w:p>
     <w:p>
@@ -964,197 +1671,6 @@
           <w:sz w:val="24"/>
           <w:szCs w:val="24"/>
         </w:rPr>
-        <w:t>.</w:t>
-      </w:r>
-      <w:r>
-        <w:rPr>
-          <w:rFonts w:hint="eastAsia"/>
-          <w:sz w:val="24"/>
-          <w:szCs w:val="24"/>
-        </w:rPr>
-        <w:t xml:space="preserve"> I</w:t>
-      </w:r>
-      <w:r>
-        <w:rPr>
-          <w:sz w:val="24"/>
-          <w:szCs w:val="24"/>
-        </w:rPr>
-        <w:t xml:space="preserve">f all </w:t>
-      </w:r>
-      <w:r>
-        <w:rPr>
-          <w:sz w:val="24"/>
-          <w:szCs w:val="24"/>
-        </w:rPr>
-        <w:t>exist</w:t>
-      </w:r>
-      <w:r>
-        <w:rPr>
-          <w:sz w:val="24"/>
-          <w:szCs w:val="24"/>
-        </w:rPr>
-        <w:t xml:space="preserve"> ‘i_uaf’ bits or number of acceptance filters are set to 0,</w:t>
-      </w:r>
-      <w:r>
-        <w:rPr>
-          <w:sz w:val="24"/>
-          <w:szCs w:val="24"/>
-        </w:rPr>
-        <w:t xml:space="preserve"> ‘o_rx_w</w:t>
-      </w:r>
-      <w:r>
-        <w:rPr>
-          <w:sz w:val="24"/>
-          <w:szCs w:val="24"/>
-        </w:rPr>
-        <w:t>_</w:t>
-      </w:r>
-      <w:r>
-        <w:rPr>
-          <w:sz w:val="24"/>
-          <w:szCs w:val="24"/>
-        </w:rPr>
-        <w:t>en</w:t>
-      </w:r>
-      <w:r>
-        <w:rPr>
-          <w:sz w:val="24"/>
-          <w:szCs w:val="24"/>
-        </w:rPr>
-        <w:t>’ shall be set to 1 for one clock cycle on the rising edge of ‘i_sys_clk’ when ‘i_can_ready’ is set to 1 and ‘i_rx_full’ is set to 0.</w:t>
-      </w:r>
-    </w:p>
-    <w:p>
-      <w:pPr>
-        <w:pStyle w:val="ListParagraph"/>
-        <w:numPr>
-          <w:ilvl w:val="0"/>
-          <w:numId w:val="5"/>
-        </w:numPr>
-        <w:ind w:firstLineChars="0"/>
-        <w:jc w:val="left"/>
-        <w:rPr>
-          <w:sz w:val="24"/>
-          <w:szCs w:val="24"/>
-        </w:rPr>
-      </w:pPr>
-      <w:r>
-        <w:rPr>
-          <w:sz w:val="24"/>
-          <w:szCs w:val="24"/>
-        </w:rPr>
-        <w:t xml:space="preserve">If all </w:t>
-      </w:r>
-      <w:r>
-        <w:rPr>
-          <w:sz w:val="24"/>
-          <w:szCs w:val="24"/>
-        </w:rPr>
-        <w:t>exist</w:t>
-      </w:r>
-      <w:r>
-        <w:rPr>
-          <w:sz w:val="24"/>
-          <w:szCs w:val="24"/>
-        </w:rPr>
-        <w:t xml:space="preserve"> ‘i_uaf’ bits or number of acceptance filters are set to 0, </w:t>
-      </w:r>
-      <w:r>
-        <w:rPr>
-          <w:sz w:val="24"/>
-          <w:szCs w:val="24"/>
-        </w:rPr>
-        <w:tab/>
-        <w:t>‘o_rx_fifo_w_data[127:0]’ shall be set to the corresponding bits from</w:t>
-      </w:r>
-      <w:r>
-        <w:rPr>
-          <w:sz w:val="24"/>
-          <w:szCs w:val="24"/>
-        </w:rPr>
-        <w:t xml:space="preserve"> </w:t>
-      </w:r>
-      <w:r>
-        <w:rPr>
-          <w:sz w:val="24"/>
-          <w:szCs w:val="24"/>
-        </w:rPr>
-        <w:t>‘i_rx_message[127:0]’ on the rising edge of ‘i_sys_clk’</w:t>
-      </w:r>
-    </w:p>
-    <w:p>
-      <w:pPr>
-        <w:pStyle w:val="ListParagraph"/>
-        <w:numPr>
-          <w:ilvl w:val="0"/>
-          <w:numId w:val="5"/>
-        </w:numPr>
-        <w:ind w:firstLineChars="0"/>
-        <w:jc w:val="left"/>
-        <w:rPr>
-          <w:b/>
-          <w:bCs/>
-          <w:sz w:val="24"/>
-          <w:szCs w:val="24"/>
-        </w:rPr>
-      </w:pPr>
-      <w:r>
-        <w:rPr>
-          <w:sz w:val="24"/>
-          <w:szCs w:val="24"/>
-        </w:rPr>
-        <w:t xml:space="preserve"> </w:t>
-      </w:r>
-      <w:r>
-        <w:rPr>
-          <w:sz w:val="24"/>
-          <w:szCs w:val="24"/>
-        </w:rPr>
-        <w:t xml:space="preserve">If all </w:t>
-      </w:r>
-      <w:r>
-        <w:rPr>
-          <w:sz w:val="24"/>
-          <w:szCs w:val="24"/>
-        </w:rPr>
-        <w:t>exist</w:t>
-      </w:r>
-      <w:r>
-        <w:rPr>
-          <w:sz w:val="24"/>
-          <w:szCs w:val="24"/>
-        </w:rPr>
-        <w:t xml:space="preserve"> ‘i_uaf’ bits or number of acceptance filters are set to 0,</w:t>
-      </w:r>
-      <w:r>
-        <w:rPr>
-          <w:sz w:val="24"/>
-          <w:szCs w:val="24"/>
-        </w:rPr>
-        <w:t>’o_acfbsy’ shall be set to 0.</w:t>
-      </w:r>
-    </w:p>
-    <w:p>
-      <w:pPr>
-        <w:pStyle w:val="ListParagraph"/>
-        <w:numPr>
-          <w:ilvl w:val="0"/>
-          <w:numId w:val="5"/>
-        </w:numPr>
-        <w:ind w:firstLineChars="0"/>
-        <w:jc w:val="left"/>
-        <w:rPr>
-          <w:b/>
-          <w:bCs/>
-          <w:sz w:val="24"/>
-          <w:szCs w:val="24"/>
-        </w:rPr>
-      </w:pPr>
-      <w:r>
-        <w:rPr>
-          <w:sz w:val="24"/>
-          <w:szCs w:val="24"/>
-        </w:rPr>
         <w:t>If any exist ‘i_uaf’ bit is set to 0, ‘o_acfbsy’ shall be set to 1 on the rising edge of ‘i_sys_clk’.</w:t>
       </w:r>
     </w:p>
@@ -1263,7 +1779,7 @@
           <w:sz w:val="24"/>
           <w:szCs w:val="24"/>
         </w:rPr>
-        <w:t>’AFIR1</w:t>
+        <w:t>’AFIR</w:t>
       </w:r>
       <w:r>
         <w:rPr>
@@ -1277,7 +1793,21 @@
           <w:sz w:val="24"/>
           <w:szCs w:val="24"/>
         </w:rPr>
-        <w:t xml:space="preserve">’ </w:t>
+        <w:t>’</w:t>
+      </w:r>
+      <w:r>
+        <w:rPr>
+          <w:sz w:val="24"/>
+          <w:szCs w:val="24"/>
+        </w:rPr>
+        <w:t xml:space="preserve"> in AFR1</w:t>
+      </w:r>
+      <w:r>
+        <w:rPr>
+          <w:sz w:val="24"/>
+          <w:szCs w:val="24"/>
+        </w:rPr>
+        <w:t xml:space="preserve"> </w:t>
       </w:r>
       <w:r>
         <w:rPr>
@@ -1364,7 +1894,21 @@
           <w:sz w:val="24"/>
           <w:szCs w:val="24"/>
         </w:rPr>
-        <w:t xml:space="preserve">If ‘i_uaf2’ is set to 0, internal ID register ’AFIR2[31:0]’ shall be set </w:t>
+        <w:t xml:space="preserve">If ‘i_uaf2’ is set to 0, internal ID register ’AFIR[31:0]’ </w:t>
+      </w:r>
+      <w:r>
+        <w:rPr>
+          <w:sz w:val="24"/>
+          <w:szCs w:val="24"/>
+        </w:rPr>
+        <w:t xml:space="preserve">in AFR2 </w:t>
+      </w:r>
+      <w:r>
+        <w:rPr>
+          <w:sz w:val="24"/>
+          <w:szCs w:val="24"/>
+        </w:rPr>
+        <w:t xml:space="preserve">shall be set </w:t>
       </w:r>
       <w:r>
         <w:rPr>
@@ -1458,21 +2002,21 @@
           <w:sz w:val="24"/>
           <w:szCs w:val="24"/>
         </w:rPr>
-        <w:t>’ is set to 0, internal ID register ’AFIR</w:t>
-      </w:r>
-      <w:r>
-        <w:rPr>
-          <w:sz w:val="24"/>
-          <w:szCs w:val="24"/>
-        </w:rPr>
-        <w:t>3</w:t>
-      </w:r>
-      <w:r>
-        <w:rPr>
-          <w:sz w:val="24"/>
-          <w:szCs w:val="24"/>
-        </w:rPr>
-        <w:t xml:space="preserve">[31:0]’ shall be set </w:t>
+        <w:t xml:space="preserve">’ is set to 0, internal ID register ’AFIR[31:0]’ </w:t>
+      </w:r>
+      <w:r>
+        <w:rPr>
+          <w:sz w:val="24"/>
+          <w:szCs w:val="24"/>
+        </w:rPr>
+        <w:t xml:space="preserve">in AFR3 </w:t>
+      </w:r>
+      <w:r>
+        <w:rPr>
+          <w:sz w:val="24"/>
+          <w:szCs w:val="24"/>
+        </w:rPr>
+        <w:t xml:space="preserve">shall be set </w:t>
       </w:r>
       <w:r>
         <w:rPr>
@@ -1566,21 +2110,21 @@
           <w:sz w:val="24"/>
           <w:szCs w:val="24"/>
         </w:rPr>
-        <w:t>’ is set to 0, internal ID register ’AFIR</w:t>
-      </w:r>
-      <w:r>
-        <w:rPr>
-          <w:sz w:val="24"/>
-          <w:szCs w:val="24"/>
-        </w:rPr>
-        <w:t>4</w:t>
-      </w:r>
-      <w:r>
-        <w:rPr>
-          <w:sz w:val="24"/>
-          <w:szCs w:val="24"/>
-        </w:rPr>
-        <w:t xml:space="preserve">[31:0]’ shall be set </w:t>
+        <w:t>’ is set to 0, internal ID register ’AFIR[31:0]’</w:t>
+      </w:r>
+      <w:r>
+        <w:rPr>
+          <w:sz w:val="24"/>
+          <w:szCs w:val="24"/>
+        </w:rPr>
+        <w:t xml:space="preserve"> in AFR4</w:t>
+      </w:r>
+      <w:r>
+        <w:rPr>
+          <w:sz w:val="24"/>
+          <w:szCs w:val="24"/>
+        </w:rPr>
+        <w:t xml:space="preserve"> shall be set </w:t>
       </w:r>
       <w:r>
         <w:rPr>
@@ -1691,7 +2235,21 @@
           <w:sz w:val="24"/>
           <w:szCs w:val="24"/>
         </w:rPr>
-        <w:t xml:space="preserve">If ‘i_uaf1’ is set to 0, internal mask register ’AFMR1[31:0]’ shall be set </w:t>
+        <w:t>If ‘i_uaf1’ is set to 0, internal mask register ’AFMR[31:0]’</w:t>
+      </w:r>
+      <w:r>
+        <w:rPr>
+          <w:sz w:val="24"/>
+          <w:szCs w:val="24"/>
+        </w:rPr>
+        <w:t xml:space="preserve"> in AFR1</w:t>
+      </w:r>
+      <w:r>
+        <w:rPr>
+          <w:sz w:val="24"/>
+          <w:szCs w:val="24"/>
+        </w:rPr>
+        <w:t xml:space="preserve"> shall be set </w:t>
       </w:r>
       <w:r>
         <w:rPr>
@@ -1757,7 +2315,21 @@
           <w:sz w:val="24"/>
           <w:szCs w:val="24"/>
         </w:rPr>
-        <w:t xml:space="preserve">If ‘i_uaf2’ is set to 0, internal mask register ’AFMR2[31:0]’ shall be set </w:t>
+        <w:t xml:space="preserve">If ‘i_uaf2’ is set to 0, internal mask register ’AFMR[31:0]’ </w:t>
+      </w:r>
+      <w:r>
+        <w:rPr>
+          <w:sz w:val="24"/>
+          <w:szCs w:val="24"/>
+        </w:rPr>
+        <w:t xml:space="preserve">in AFR2 </w:t>
+      </w:r>
+      <w:r>
+        <w:rPr>
+          <w:sz w:val="24"/>
+          <w:szCs w:val="24"/>
+        </w:rPr>
+        <w:t xml:space="preserve">shall be set </w:t>
       </w:r>
       <w:r>
         <w:rPr>
@@ -1823,7 +2395,21 @@
           <w:sz w:val="24"/>
           <w:szCs w:val="24"/>
         </w:rPr>
-        <w:t xml:space="preserve">If ‘i_uaf3’ is set to 0, internal mask register ’AFMR3[31:0]’ shall be set </w:t>
+        <w:t xml:space="preserve">If ‘i_uaf3’ is set to 0, internal mask register ’AFMR[31:0]’ </w:t>
+      </w:r>
+      <w:r>
+        <w:rPr>
+          <w:sz w:val="24"/>
+          <w:szCs w:val="24"/>
+        </w:rPr>
+        <w:t xml:space="preserve">in AFR3 </w:t>
+      </w:r>
+      <w:r>
+        <w:rPr>
+          <w:sz w:val="24"/>
+          <w:szCs w:val="24"/>
+        </w:rPr>
+        <w:t xml:space="preserve">shall be set </w:t>
       </w:r>
       <w:r>
         <w:rPr>
@@ -1889,7 +2475,21 @@
           <w:sz w:val="24"/>
           <w:szCs w:val="24"/>
         </w:rPr>
-        <w:t xml:space="preserve">If ‘i_uaf4’ is set to 0, internal mask register ’AFMR4[31:0]’ shall be set </w:t>
+        <w:t xml:space="preserve">If ‘i_uaf4’ is set to 0, internal mask register ’AFMR[31:0]’ </w:t>
+      </w:r>
+      <w:r>
+        <w:rPr>
+          <w:sz w:val="24"/>
+          <w:szCs w:val="24"/>
+        </w:rPr>
+        <w:t xml:space="preserve">in AFR4 </w:t>
+      </w:r>
+      <w:r>
+        <w:rPr>
+          <w:sz w:val="24"/>
+          <w:szCs w:val="24"/>
+        </w:rPr>
+        <w:t xml:space="preserve">shall be set </w:t>
       </w:r>
       <w:r>
         <w:rPr>

</xml_diff>